<commit_message>
Finish documentation for tasks for today
</commit_message>
<xml_diff>
--- a/Documents/Procesrapport.docx
+++ b/Documents/Procesrapport.docx
@@ -844,7 +844,7 @@
                 <w:bCs/>
                 <w:sz w:val="28"/>
                 <w:szCs w:val="28"/>
-                <w:lang w:val="da-DK"/>
+                <w:lang w:val="en-GB"/>
               </w:rPr>
             </w:pPr>
             <w:r>
@@ -854,7 +854,7 @@
                 <w:bCs/>
                 <w:sz w:val="28"/>
                 <w:szCs w:val="28"/>
-                <w:lang w:val="da-DK"/>
+                <w:lang w:val="en-GB"/>
               </w:rPr>
               <w:t>Vejledere:</w:t>
             </w:r>
@@ -863,13 +863,13 @@
             <w:pPr>
               <w:rPr>
                 <w:rFonts w:ascii="Calibri" w:hAnsi="Calibri" w:cs="Calibri"/>
-                <w:lang w:val="da-DK"/>
+                <w:lang w:val="en-GB"/>
               </w:rPr>
             </w:pPr>
             <w:r>
               <w:rPr>
                 <w:rFonts w:ascii="Calibri" w:hAnsi="Calibri" w:cs="Calibri"/>
-                <w:lang w:val="da-DK"/>
+                <w:lang w:val="en-GB"/>
               </w:rPr>
               <w:t>Frank Rosbak</w:t>
             </w:r>
@@ -878,13 +878,13 @@
             <w:pPr>
               <w:rPr>
                 <w:rFonts w:ascii="Calibri" w:hAnsi="Calibri" w:cs="Calibri"/>
-                <w:lang w:val="da-DK"/>
+                <w:lang w:val="en-GB"/>
               </w:rPr>
             </w:pPr>
             <w:r>
               <w:rPr>
                 <w:rFonts w:ascii="Calibri" w:hAnsi="Calibri" w:cs="Calibri"/>
-                <w:lang w:val="da-DK"/>
+                <w:lang w:val="en-GB"/>
               </w:rPr>
               <w:t>Lars Thise Pedersen</w:t>
             </w:r>
@@ -893,13 +893,13 @@
             <w:pPr>
               <w:rPr>
                 <w:rFonts w:ascii="Calibri" w:hAnsi="Calibri" w:cs="Calibri"/>
-                <w:lang w:val="da-DK"/>
+                <w:lang w:val="en-GB"/>
               </w:rPr>
             </w:pPr>
             <w:r>
               <w:rPr>
                 <w:rFonts w:ascii="Calibri" w:hAnsi="Calibri" w:cs="Calibri"/>
-                <w:lang w:val="da-DK"/>
+                <w:lang w:val="en-GB"/>
               </w:rPr>
               <w:t>(Per Madsen)</w:t>
             </w:r>
@@ -908,13 +908,13 @@
             <w:pPr>
               <w:rPr>
                 <w:rFonts w:ascii="Calibri" w:hAnsi="Calibri" w:cs="Calibri"/>
-                <w:lang w:val="da-DK"/>
+                <w:lang w:val="en-GB"/>
               </w:rPr>
             </w:pPr>
             <w:r>
               <w:rPr>
                 <w:rFonts w:ascii="Calibri" w:hAnsi="Calibri" w:cs="Calibri"/>
-                <w:lang w:val="da-DK"/>
+                <w:lang w:val="en-GB"/>
               </w:rPr>
               <w:t>(Thomas Vrangbæk Thomsen)</w:t>
             </w:r>
@@ -933,7 +933,7 @@
             <w:pPr>
               <w:rPr>
                 <w:rFonts w:ascii="Calibri" w:hAnsi="Calibri" w:cs="Calibri"/>
-                <w:lang w:val="da-DK"/>
+                <w:lang w:val="en-GB"/>
               </w:rPr>
             </w:pPr>
           </w:p>
@@ -1272,7 +1272,7 @@
           <w:color w:val="auto"/>
           <w:sz w:val="24"/>
           <w:szCs w:val="24"/>
-          <w:lang w:eastAsia="en-US"/>
+          <w:lang w:val="en-US" w:eastAsia="en-US"/>
         </w:rPr>
         <w:id w:val="-909375445"/>
         <w:docPartObj>
@@ -4231,25 +4231,7 @@
             <w:noProof/>
             <w:lang w:val="da-DK"/>
           </w:rPr>
-          <w:t>Figur 2 Bi</w:t>
-        </w:r>
-        <w:r>
-          <w:rPr>
-            <w:rStyle w:val="Hyperlink"/>
-            <w:rFonts w:ascii="Calibri" w:hAnsi="Calibri" w:cs="Calibri"/>
-            <w:noProof/>
-            <w:lang w:val="da-DK"/>
-          </w:rPr>
-          <w:t>a</w:t>
-        </w:r>
-        <w:r>
-          <w:rPr>
-            <w:rStyle w:val="Hyperlink"/>
-            <w:rFonts w:ascii="Calibri" w:hAnsi="Calibri" w:cs="Calibri"/>
-            <w:noProof/>
-            <w:lang w:val="da-DK"/>
-          </w:rPr>
-          <w:t>g A: Estimeret Tidsplan</w:t>
+          <w:t>Figur 2 Biag A: Estimeret Tidsplan</w:t>
         </w:r>
         <w:r>
           <w:rPr>
@@ -4569,6 +4551,96 @@
           <w:lang w:val="da-DK"/>
         </w:rPr>
         <w:t>Efter jeg blev færdig med mit design i går, har jeg fået et godt overblik over, hvad jeg skal have udviklet og implementeret. Jeg har derfor brugt dagen på at oprette opgaver og sætte dem i tidsplan. Derudover fik jeg startet på procesrapporten.</w:t>
+      </w:r>
+    </w:p>
+    <w:p>
+      <w:pPr>
+        <w:rPr>
+          <w:rFonts w:ascii="Calibri" w:hAnsi="Calibri" w:cs="Calibri"/>
+          <w:sz w:val="28"/>
+          <w:szCs w:val="28"/>
+          <w:lang w:val="da-DK"/>
+        </w:rPr>
+      </w:pPr>
+    </w:p>
+    <w:p>
+      <w:pPr>
+        <w:rPr>
+          <w:rFonts w:ascii="Calibri" w:hAnsi="Calibri" w:cs="Calibri"/>
+          <w:b/>
+          <w:bCs/>
+          <w:sz w:val="28"/>
+          <w:szCs w:val="28"/>
+          <w:lang w:val="da-DK"/>
+        </w:rPr>
+      </w:pPr>
+      <w:r>
+        <w:rPr>
+          <w:rFonts w:ascii="Calibri" w:hAnsi="Calibri" w:cs="Calibri"/>
+          <w:b/>
+          <w:bCs/>
+          <w:sz w:val="28"/>
+          <w:szCs w:val="28"/>
+          <w:lang w:val="da-DK"/>
+        </w:rPr>
+        <w:t>10. november</w:t>
+      </w:r>
+    </w:p>
+    <w:p>
+      <w:pPr>
+        <w:rPr>
+          <w:rFonts w:ascii="Calibri" w:hAnsi="Calibri" w:cs="Calibri"/>
+          <w:sz w:val="28"/>
+          <w:szCs w:val="28"/>
+          <w:lang w:val="da-DK"/>
+        </w:rPr>
+      </w:pPr>
+      <w:r>
+        <w:rPr>
+          <w:rFonts w:ascii="Calibri" w:hAnsi="Calibri" w:cs="Calibri"/>
+          <w:sz w:val="28"/>
+          <w:szCs w:val="28"/>
+          <w:lang w:val="da-DK"/>
+        </w:rPr>
+        <w:t>Fik oprettet mine backend projekter (Common, DataAccess, Business &amp; API) samt relevante modeller og funktionalitet – dog uden SignalR og authenticate funktionalitet.</w:t>
+      </w:r>
+    </w:p>
+    <w:p>
+      <w:pPr>
+        <w:rPr>
+          <w:rFonts w:ascii="Calibri" w:hAnsi="Calibri" w:cs="Calibri"/>
+          <w:sz w:val="28"/>
+          <w:szCs w:val="28"/>
+          <w:lang w:val="da-DK"/>
+        </w:rPr>
+      </w:pPr>
+      <w:r>
+        <w:rPr>
+          <w:rFonts w:ascii="Calibri" w:hAnsi="Calibri" w:cs="Calibri"/>
+          <w:sz w:val="28"/>
+          <w:szCs w:val="28"/>
+          <w:lang w:val="da-DK"/>
+        </w:rPr>
+        <w:t>Havde nogle problemer med mine migrations og mine GET operationer, som jeg kæmpede med i noget tid.</w:t>
+      </w:r>
+    </w:p>
+    <w:p>
+      <w:pPr>
+        <w:rPr>
+          <w:rFonts w:ascii="Calibri" w:hAnsi="Calibri" w:cs="Calibri"/>
+          <w:sz w:val="28"/>
+          <w:szCs w:val="28"/>
+          <w:lang w:val="da-DK"/>
+        </w:rPr>
+      </w:pPr>
+      <w:r>
+        <w:rPr>
+          <w:rFonts w:ascii="Calibri" w:hAnsi="Calibri" w:cs="Calibri"/>
+          <w:sz w:val="28"/>
+          <w:szCs w:val="28"/>
+          <w:lang w:val="da-DK"/>
+        </w:rPr>
+        <w:t>Sluttede dagen af med at dokumentere det nye kode.</w:t>
       </w:r>
     </w:p>
     <w:sectPr>
@@ -6417,6 +6489,7 @@
     <w:rsid w:val="002B50A5"/>
     <w:rsid w:val="00486728"/>
     <w:rsid w:val="005A5759"/>
+    <w:rsid w:val="00632891"/>
     <w:rsid w:val="00655FEA"/>
     <w:rsid w:val="007E245F"/>
     <w:rsid w:val="007E5F9E"/>
@@ -6960,13 +7033,6 @@
       <w:sz w:val="76"/>
       <w:szCs w:val="24"/>
       <w:lang w:val="en-US" w:eastAsia="en-US"/>
-    </w:rPr>
-  </w:style>
-  <w:style w:type="paragraph" w:customStyle="1" w:styleId="1BAD22CFAA9F4F9496FED6DFC35AB021">
-    <w:name w:val="1BAD22CFAA9F4F9496FED6DFC35AB021"/>
-    <w:rsid w:val="007E5F9E"/>
-    <w:rPr>
-      <w:lang w:val="da-DK" w:eastAsia="da-DK"/>
     </w:rPr>
   </w:style>
   <w:style w:type="paragraph" w:customStyle="1" w:styleId="8B0B8C3D43DE4579BB1E8BD6A4FDFC34">
@@ -8122,24 +8188,39 @@
 </file>
 
 <file path=customXml/item2.xml><?xml version="1.0" encoding="utf-8"?>
-<p:properties xmlns:p="http://schemas.microsoft.com/office/2006/metadata/properties" xmlns:xsi="http://www.w3.org/2001/XMLSchema-instance" xmlns:pc="http://schemas.microsoft.com/office/infopath/2007/PartnerControls">
-  <documentManagement>
-    <Status xmlns="71af3243-3dd4-4a8d-8c0d-dd76da1f02a5">Not started</Status>
-    <MediaServiceKeyPoints xmlns="71af3243-3dd4-4a8d-8c0d-dd76da1f02a5" xsi:nil="true"/>
-  </documentManagement>
-</p:properties>
+<b:Sources xmlns:b="http://schemas.openxmlformats.org/officeDocument/2006/bibliography" xmlns="http://schemas.openxmlformats.org/officeDocument/2006/bibliography" SelectedStyle="\APASixthEditionOfficeOnline.xsl" StyleName="APA" Version="6">
+  <b:Source>
+    <b:Tag>Denning1</b:Tag>
+    <b:SourceType>JournalArticle</b:SourceType>
+    <b:Guid>{0CAF3C61-3ECA-48B0-929E-F5DBEE86E4F6}</b:Guid>
+    <b:Title>15 Typical Life Problems And How To Solve Them.</b:Title>
+    <b:Year>2018</b:Year>
+    <b:PeriodicalTitle>Mission</b:PeriodicalTitle>
+    <b:Month>July</b:Month>
+    <b:Day>17</b:Day>
+    <b:Pages>4</b:Pages>
+    <b:Author>
+      <b:Author>
+        <b:NameList>
+          <b:Person>
+            <b:Last>Denning</b:Last>
+            <b:First>Tim</b:First>
+          </b:Person>
+        </b:NameList>
+      </b:Author>
+    </b:Author>
+    <b:Medium>Artikel</b:Medium>
+    <b:YearAccessed>2021</b:YearAccessed>
+    <b:MonthAccessed>Januar</b:MonthAccessed>
+    <b:DayAccessed>6</b:DayAccessed>
+    <b:URL>https://medium.com/the-mission/15-typical-life-problems-and-how-to-solve-them-c56838f49738</b:URL>
+    <b:JournalName>Mission</b:JournalName>
+    <b:RefOrder>1</b:RefOrder>
+  </b:Source>
+</b:Sources>
 </file>
 
 <file path=customXml/item3.xml><?xml version="1.0" encoding="utf-8"?>
-<?mso-contentType ?>
-<FormTemplates xmlns="http://schemas.microsoft.com/sharepoint/v3/contenttype/forms">
-  <Display>DocumentLibraryForm</Display>
-  <Edit>DocumentLibraryForm</Edit>
-  <New>DocumentLibraryForm</New>
-</FormTemplates>
-</file>
-
-<file path=customXml/item4.xml><?xml version="1.0" encoding="utf-8"?>
 <ct:contentTypeSchema xmlns:ct="http://schemas.microsoft.com/office/2006/metadata/contentType" xmlns:ma="http://schemas.microsoft.com/office/2006/metadata/properties/metaAttributes" ct:_="" ma:_="" ma:contentTypeName="Document" ma:contentTypeID="0x01010079F111ED35F8CC479449609E8A0923A6" ma:contentTypeVersion="12" ma:contentTypeDescription="Create a new document." ma:contentTypeScope="" ma:versionID="fa6e671f1cd7e4d96ff9652be322dd5e">
   <xsd:schema xmlns:xsd="http://www.w3.org/2001/XMLSchema" xmlns:xs="http://www.w3.org/2001/XMLSchema" xmlns:p="http://schemas.microsoft.com/office/2006/metadata/properties" xmlns:ns2="71af3243-3dd4-4a8d-8c0d-dd76da1f02a5" xmlns:ns3="16c05727-aa75-4e4a-9b5f-8a80a1165891" targetNamespace="http://schemas.microsoft.com/office/2006/metadata/properties" ma:root="true" ma:fieldsID="4e2496f70b101db0b8013f30a071bbf7" ns2:_="" ns3:_="">
     <xsd:import namespace="71af3243-3dd4-4a8d-8c0d-dd76da1f02a5"/>
@@ -8360,37 +8441,22 @@
 </ct:contentTypeSchema>
 </file>
 
+<file path=customXml/item4.xml><?xml version="1.0" encoding="utf-8"?>
+<?mso-contentType ?>
+<FormTemplates xmlns="http://schemas.microsoft.com/sharepoint/v3/contenttype/forms">
+  <Display>DocumentLibraryForm</Display>
+  <Edit>DocumentLibraryForm</Edit>
+  <New>DocumentLibraryForm</New>
+</FormTemplates>
+</file>
+
 <file path=customXml/item5.xml><?xml version="1.0" encoding="utf-8"?>
-<b:Sources xmlns:b="http://schemas.openxmlformats.org/officeDocument/2006/bibliography" xmlns="http://schemas.openxmlformats.org/officeDocument/2006/bibliography" SelectedStyle="\APASixthEditionOfficeOnline.xsl" StyleName="APA" Version="6">
-  <b:Source>
-    <b:Tag>Denning1</b:Tag>
-    <b:SourceType>JournalArticle</b:SourceType>
-    <b:Guid>{0CAF3C61-3ECA-48B0-929E-F5DBEE86E4F6}</b:Guid>
-    <b:Title>15 Typical Life Problems And How To Solve Them.</b:Title>
-    <b:Year>2018</b:Year>
-    <b:PeriodicalTitle>Mission</b:PeriodicalTitle>
-    <b:Month>July</b:Month>
-    <b:Day>17</b:Day>
-    <b:Pages>4</b:Pages>
-    <b:Author>
-      <b:Author>
-        <b:NameList>
-          <b:Person>
-            <b:Last>Denning</b:Last>
-            <b:First>Tim</b:First>
-          </b:Person>
-        </b:NameList>
-      </b:Author>
-    </b:Author>
-    <b:Medium>Artikel</b:Medium>
-    <b:YearAccessed>2021</b:YearAccessed>
-    <b:MonthAccessed>Januar</b:MonthAccessed>
-    <b:DayAccessed>6</b:DayAccessed>
-    <b:URL>https://medium.com/the-mission/15-typical-life-problems-and-how-to-solve-them-c56838f49738</b:URL>
-    <b:JournalName>Mission</b:JournalName>
-    <b:RefOrder>1</b:RefOrder>
-  </b:Source>
-</b:Sources>
+<p:properties xmlns:p="http://schemas.microsoft.com/office/2006/metadata/properties" xmlns:xsi="http://www.w3.org/2001/XMLSchema-instance" xmlns:pc="http://schemas.microsoft.com/office/infopath/2007/PartnerControls">
+  <documentManagement>
+    <Status xmlns="71af3243-3dd4-4a8d-8c0d-dd76da1f02a5">Not started</Status>
+    <MediaServiceKeyPoints xmlns="71af3243-3dd4-4a8d-8c0d-dd76da1f02a5" xsi:nil="true"/>
+  </documentManagement>
+</p:properties>
 </file>
 
 <file path=customXml/itemProps1.xml><?xml version="1.0" encoding="utf-8"?>
@@ -8402,24 +8468,14 @@
 </file>
 
 <file path=customXml/itemProps2.xml><?xml version="1.0" encoding="utf-8"?>
-<ds:datastoreItem xmlns:ds="http://schemas.openxmlformats.org/officeDocument/2006/customXml" ds:itemID="{05B4A40E-75E0-404B-8386-9A33B9B1B997}">
+<ds:datastoreItem xmlns:ds="http://schemas.openxmlformats.org/officeDocument/2006/customXml" ds:itemID="{F843DF16-3BD7-45B8-BD0B-D3D3627F973E}">
   <ds:schemaRefs>
-    <ds:schemaRef ds:uri="http://schemas.microsoft.com/office/2006/metadata/properties"/>
-    <ds:schemaRef ds:uri="http://schemas.microsoft.com/office/infopath/2007/PartnerControls"/>
-    <ds:schemaRef ds:uri="71af3243-3dd4-4a8d-8c0d-dd76da1f02a5"/>
+    <ds:schemaRef ds:uri="http://schemas.openxmlformats.org/officeDocument/2006/bibliography"/>
   </ds:schemaRefs>
 </ds:datastoreItem>
 </file>
 
 <file path=customXml/itemProps3.xml><?xml version="1.0" encoding="utf-8"?>
-<ds:datastoreItem xmlns:ds="http://schemas.openxmlformats.org/officeDocument/2006/customXml" ds:itemID="{9C89F7B8-6C0B-40F1-A916-537F3D957A10}">
-  <ds:schemaRefs>
-    <ds:schemaRef ds:uri="http://schemas.microsoft.com/sharepoint/v3/contenttype/forms"/>
-  </ds:schemaRefs>
-</ds:datastoreItem>
-</file>
-
-<file path=customXml/itemProps4.xml><?xml version="1.0" encoding="utf-8"?>
 <ds:datastoreItem xmlns:ds="http://schemas.openxmlformats.org/officeDocument/2006/customXml" ds:itemID="{6B94A94B-4A54-4B16-81FB-DC3C85B467B0}">
   <ds:schemaRefs>
     <ds:schemaRef ds:uri="http://schemas.microsoft.com/office/2006/metadata/contentType"/>
@@ -8438,10 +8494,20 @@
 </ds:datastoreItem>
 </file>
 
+<file path=customXml/itemProps4.xml><?xml version="1.0" encoding="utf-8"?>
+<ds:datastoreItem xmlns:ds="http://schemas.openxmlformats.org/officeDocument/2006/customXml" ds:itemID="{9C89F7B8-6C0B-40F1-A916-537F3D957A10}">
+  <ds:schemaRefs>
+    <ds:schemaRef ds:uri="http://schemas.microsoft.com/sharepoint/v3/contenttype/forms"/>
+  </ds:schemaRefs>
+</ds:datastoreItem>
+</file>
+
 <file path=customXml/itemProps5.xml><?xml version="1.0" encoding="utf-8"?>
-<ds:datastoreItem xmlns:ds="http://schemas.openxmlformats.org/officeDocument/2006/customXml" ds:itemID="{F843DF16-3BD7-45B8-BD0B-D3D3627F973E}">
+<ds:datastoreItem xmlns:ds="http://schemas.openxmlformats.org/officeDocument/2006/customXml" ds:itemID="{05B4A40E-75E0-404B-8386-9A33B9B1B997}">
   <ds:schemaRefs>
-    <ds:schemaRef ds:uri="http://schemas.openxmlformats.org/officeDocument/2006/bibliography"/>
+    <ds:schemaRef ds:uri="http://schemas.microsoft.com/office/2006/metadata/properties"/>
+    <ds:schemaRef ds:uri="http://schemas.microsoft.com/office/infopath/2007/PartnerControls"/>
+    <ds:schemaRef ds:uri="71af3243-3dd4-4a8d-8c0d-dd76da1f02a5"/>
   </ds:schemaRefs>
 </ds:datastoreItem>
 </file>
</xml_diff>

<commit_message>
CRA, Move TestConstantsLib & update documentation
</commit_message>
<xml_diff>
--- a/Documents/Procesrapport.docx
+++ b/Documents/Procesrapport.docx
@@ -2999,15 +2999,13 @@
       </w:pPr>
       <w:r>
         <w:rPr>
-          <w:rFonts w:ascii="Calibri" w:hAnsi="Calibri" w:cs="Calibri"/>
           <w:noProof/>
-          <w:lang w:val="da-DK"/>
         </w:rPr>
         <w:drawing>
-          <wp:inline distT="0" distB="0" distL="0" distR="0" wp14:anchorId="2AD61BB5" wp14:editId="6449B865">
-            <wp:extent cx="6858000" cy="887730"/>
-            <wp:effectExtent l="0" t="0" r="0" b="7620"/>
-            <wp:docPr id="61365536" name="Picture 1" descr="A close up of a computer screen&#10;&#10;Description automatically generated"/>
+          <wp:inline distT="0" distB="0" distL="0" distR="0" wp14:anchorId="1A642F52" wp14:editId="776D9E7E">
+            <wp:extent cx="6858000" cy="1016635"/>
+            <wp:effectExtent l="0" t="0" r="0" b="0"/>
+            <wp:docPr id="1818587050" name="Picture 1" descr="A screenshot of a computer&#10;&#10;Description automatically generated"/>
             <wp:cNvGraphicFramePr>
               <a:graphicFrameLocks xmlns:a="http://schemas.openxmlformats.org/drawingml/2006/main" noChangeAspect="1"/>
             </wp:cNvGraphicFramePr>
@@ -3015,7 +3013,7 @@
               <a:graphicData uri="http://schemas.openxmlformats.org/drawingml/2006/picture">
                 <pic:pic xmlns:pic="http://schemas.openxmlformats.org/drawingml/2006/picture">
                   <pic:nvPicPr>
-                    <pic:cNvPr id="61365536" name="Picture 1" descr="A close up of a computer screen&#10;&#10;Description automatically generated"/>
+                    <pic:cNvPr id="1818587050" name="Picture 1" descr="A screenshot of a computer&#10;&#10;Description automatically generated"/>
                     <pic:cNvPicPr/>
                   </pic:nvPicPr>
                   <pic:blipFill>
@@ -3027,7 +3025,7 @@
                   <pic:spPr>
                     <a:xfrm>
                       <a:off x="0" y="0"/>
-                      <a:ext cx="6858000" cy="887730"/>
+                      <a:ext cx="6858000" cy="1016635"/>
                     </a:xfrm>
                     <a:prstGeom prst="rect">
                       <a:avLst/>
@@ -6648,6 +6646,7 @@
     <w:rsid w:val="00D32273"/>
     <w:rsid w:val="00D81C62"/>
     <w:rsid w:val="00EB45CB"/>
+    <w:rsid w:val="00F116ED"/>
   </w:rsids>
   <m:mathPr>
     <m:mathFont m:val="Cambria Math"/>
@@ -8365,24 +8364,6 @@
 </file>
 
 <file path=customXml/item3.xml><?xml version="1.0" encoding="utf-8"?>
-<p:properties xmlns:p="http://schemas.microsoft.com/office/2006/metadata/properties" xmlns:xsi="http://www.w3.org/2001/XMLSchema-instance" xmlns:pc="http://schemas.microsoft.com/office/infopath/2007/PartnerControls">
-  <documentManagement>
-    <Status xmlns="71af3243-3dd4-4a8d-8c0d-dd76da1f02a5">Not started</Status>
-    <MediaServiceKeyPoints xmlns="71af3243-3dd4-4a8d-8c0d-dd76da1f02a5" xsi:nil="true"/>
-  </documentManagement>
-</p:properties>
-</file>
-
-<file path=customXml/item4.xml><?xml version="1.0" encoding="utf-8"?>
-<?mso-contentType ?>
-<FormTemplates xmlns="http://schemas.microsoft.com/sharepoint/v3/contenttype/forms">
-  <Display>DocumentLibraryForm</Display>
-  <Edit>DocumentLibraryForm</Edit>
-  <New>DocumentLibraryForm</New>
-</FormTemplates>
-</file>
-
-<file path=customXml/item5.xml><?xml version="1.0" encoding="utf-8"?>
 <ct:contentTypeSchema xmlns:ct="http://schemas.microsoft.com/office/2006/metadata/contentType" xmlns:ma="http://schemas.microsoft.com/office/2006/metadata/properties/metaAttributes" ct:_="" ma:_="" ma:contentTypeName="Document" ma:contentTypeID="0x01010079F111ED35F8CC479449609E8A0923A6" ma:contentTypeVersion="12" ma:contentTypeDescription="Create a new document." ma:contentTypeScope="" ma:versionID="fa6e671f1cd7e4d96ff9652be322dd5e">
   <xsd:schema xmlns:xsd="http://www.w3.org/2001/XMLSchema" xmlns:xs="http://www.w3.org/2001/XMLSchema" xmlns:p="http://schemas.microsoft.com/office/2006/metadata/properties" xmlns:ns2="71af3243-3dd4-4a8d-8c0d-dd76da1f02a5" xmlns:ns3="16c05727-aa75-4e4a-9b5f-8a80a1165891" targetNamespace="http://schemas.microsoft.com/office/2006/metadata/properties" ma:root="true" ma:fieldsID="4e2496f70b101db0b8013f30a071bbf7" ns2:_="" ns3:_="">
     <xsd:import namespace="71af3243-3dd4-4a8d-8c0d-dd76da1f02a5"/>
@@ -8603,6 +8584,24 @@
 </ct:contentTypeSchema>
 </file>
 
+<file path=customXml/item4.xml><?xml version="1.0" encoding="utf-8"?>
+<?mso-contentType ?>
+<FormTemplates xmlns="http://schemas.microsoft.com/sharepoint/v3/contenttype/forms">
+  <Display>DocumentLibraryForm</Display>
+  <Edit>DocumentLibraryForm</Edit>
+  <New>DocumentLibraryForm</New>
+</FormTemplates>
+</file>
+
+<file path=customXml/item5.xml><?xml version="1.0" encoding="utf-8"?>
+<p:properties xmlns:p="http://schemas.microsoft.com/office/2006/metadata/properties" xmlns:xsi="http://www.w3.org/2001/XMLSchema-instance" xmlns:pc="http://schemas.microsoft.com/office/infopath/2007/PartnerControls">
+  <documentManagement>
+    <Status xmlns="71af3243-3dd4-4a8d-8c0d-dd76da1f02a5">Not started</Status>
+    <MediaServiceKeyPoints xmlns="71af3243-3dd4-4a8d-8c0d-dd76da1f02a5" xsi:nil="true"/>
+  </documentManagement>
+</p:properties>
+</file>
+
 <file path=customXml/itemProps1.xml><?xml version="1.0" encoding="utf-8"?>
 <ds:datastoreItem xmlns:ds="http://schemas.openxmlformats.org/officeDocument/2006/customXml" ds:itemID="{55AF091B-3C7A-41E3-B477-F2FDAA23CFDA}">
   <ds:schemaRefs>
@@ -8620,24 +8619,6 @@
 </file>
 
 <file path=customXml/itemProps3.xml><?xml version="1.0" encoding="utf-8"?>
-<ds:datastoreItem xmlns:ds="http://schemas.openxmlformats.org/officeDocument/2006/customXml" ds:itemID="{05B4A40E-75E0-404B-8386-9A33B9B1B997}">
-  <ds:schemaRefs>
-    <ds:schemaRef ds:uri="http://schemas.microsoft.com/office/2006/metadata/properties"/>
-    <ds:schemaRef ds:uri="http://schemas.microsoft.com/office/infopath/2007/PartnerControls"/>
-    <ds:schemaRef ds:uri="71af3243-3dd4-4a8d-8c0d-dd76da1f02a5"/>
-  </ds:schemaRefs>
-</ds:datastoreItem>
-</file>
-
-<file path=customXml/itemProps4.xml><?xml version="1.0" encoding="utf-8"?>
-<ds:datastoreItem xmlns:ds="http://schemas.openxmlformats.org/officeDocument/2006/customXml" ds:itemID="{9C89F7B8-6C0B-40F1-A916-537F3D957A10}">
-  <ds:schemaRefs>
-    <ds:schemaRef ds:uri="http://schemas.microsoft.com/sharepoint/v3/contenttype/forms"/>
-  </ds:schemaRefs>
-</ds:datastoreItem>
-</file>
-
-<file path=customXml/itemProps5.xml><?xml version="1.0" encoding="utf-8"?>
 <ds:datastoreItem xmlns:ds="http://schemas.openxmlformats.org/officeDocument/2006/customXml" ds:itemID="{6B94A94B-4A54-4B16-81FB-DC3C85B467B0}">
   <ds:schemaRefs>
     <ds:schemaRef ds:uri="http://schemas.microsoft.com/office/2006/metadata/contentType"/>
@@ -8654,4 +8635,22 @@
     <ds:schemaRef ds:uri="http://schemas.microsoft.com/internal/obd"/>
   </ds:schemaRefs>
 </ds:datastoreItem>
+</file>
+
+<file path=customXml/itemProps4.xml><?xml version="1.0" encoding="utf-8"?>
+<ds:datastoreItem xmlns:ds="http://schemas.openxmlformats.org/officeDocument/2006/customXml" ds:itemID="{9C89F7B8-6C0B-40F1-A916-537F3D957A10}">
+  <ds:schemaRefs>
+    <ds:schemaRef ds:uri="http://schemas.microsoft.com/sharepoint/v3/contenttype/forms"/>
+  </ds:schemaRefs>
+</ds:datastoreItem>
+</file>
+
+<file path=customXml/itemProps5.xml><?xml version="1.0" encoding="utf-8"?>
+<ds:datastoreItem xmlns:ds="http://schemas.openxmlformats.org/officeDocument/2006/customXml" ds:itemID="{05B4A40E-75E0-404B-8386-9A33B9B1B997}">
+  <ds:schemaRefs>
+    <ds:schemaRef ds:uri="http://schemas.microsoft.com/office/2006/metadata/properties"/>
+    <ds:schemaRef ds:uri="http://schemas.microsoft.com/office/infopath/2007/PartnerControls"/>
+    <ds:schemaRef ds:uri="71af3243-3dd4-4a8d-8c0d-dd76da1f02a5"/>
+  </ds:schemaRefs>
+</ds:datastoreItem>
 </file>
</xml_diff>

<commit_message>
Usabilitytest assignments + bug fixes and style updates
</commit_message>
<xml_diff>
--- a/Documents/Procesrapport.docx
+++ b/Documents/Procesrapport.docx
@@ -5311,7 +5311,7 @@
           <w:szCs w:val="28"/>
           <w:lang w:val="da-DK"/>
         </w:rPr>
-        <w:t>Mere arbejde på komponenterne til admin siden</w:t>
+        <w:t>Mere arbejde på komponenterne til adminsiden</w:t>
       </w:r>
     </w:p>
     <w:p>
@@ -5322,7 +5322,7 @@
           <w:bCs/>
           <w:sz w:val="28"/>
           <w:szCs w:val="28"/>
-          <w:lang w:val="en-GB"/>
+          <w:lang w:val="da-DK"/>
         </w:rPr>
       </w:pPr>
       <w:r>
@@ -5332,7 +5332,7 @@
           <w:bCs/>
           <w:sz w:val="28"/>
           <w:szCs w:val="28"/>
-          <w:lang w:val="en-GB"/>
+          <w:lang w:val="da-DK"/>
         </w:rPr>
         <w:lastRenderedPageBreak/>
         <w:t>24. november</w:t>
@@ -5413,7 +5413,102 @@
           <w:szCs w:val="28"/>
           <w:lang w:val="da-DK"/>
         </w:rPr>
-        <w:t>Fik refactoreret og fikset adskillige fejl efter næsten 11 timers frustration. Derudover fik jeg implementeret de resterende sub sider, som admin noter og admin bestillinger, så nu burde hjemmesiden være funktionel og mangler nogle komponent tests, dokumentation og hosting.</w:t>
+        <w:t>Fik refactoreret og fikset adskillige fejl efter næsten 11 timers frustration. Derudover fik jeg implementeret de resterende sub sider, som admin</w:t>
+      </w:r>
+      <w:r>
+        <w:rPr>
+          <w:rFonts w:ascii="Calibri" w:hAnsi="Calibri" w:cs="Calibri"/>
+          <w:sz w:val="28"/>
+          <w:szCs w:val="28"/>
+          <w:lang w:val="da-DK"/>
+        </w:rPr>
+        <w:t>-</w:t>
+      </w:r>
+      <w:r>
+        <w:rPr>
+          <w:rFonts w:ascii="Calibri" w:hAnsi="Calibri" w:cs="Calibri"/>
+          <w:sz w:val="28"/>
+          <w:szCs w:val="28"/>
+          <w:lang w:val="da-DK"/>
+        </w:rPr>
+        <w:t>noter og admin</w:t>
+      </w:r>
+      <w:r>
+        <w:rPr>
+          <w:rFonts w:ascii="Calibri" w:hAnsi="Calibri" w:cs="Calibri"/>
+          <w:sz w:val="28"/>
+          <w:szCs w:val="28"/>
+          <w:lang w:val="da-DK"/>
+        </w:rPr>
+        <w:t>-</w:t>
+      </w:r>
+      <w:r>
+        <w:rPr>
+          <w:rFonts w:ascii="Calibri" w:hAnsi="Calibri" w:cs="Calibri"/>
+          <w:sz w:val="28"/>
+          <w:szCs w:val="28"/>
+          <w:lang w:val="da-DK"/>
+        </w:rPr>
+        <w:t>bestillinger, så nu burde hjemmesiden være funktionel og mangler nogle komponent tests, dokumentation og hosting.</w:t>
+      </w:r>
+    </w:p>
+    <w:p>
+      <w:pPr>
+        <w:rPr>
+          <w:rFonts w:ascii="Calibri" w:hAnsi="Calibri" w:cs="Calibri"/>
+          <w:sz w:val="28"/>
+          <w:szCs w:val="28"/>
+          <w:lang w:val="da-DK"/>
+        </w:rPr>
+      </w:pPr>
+    </w:p>
+    <w:p>
+      <w:pPr>
+        <w:rPr>
+          <w:rFonts w:ascii="Calibri" w:hAnsi="Calibri" w:cs="Calibri"/>
+          <w:sz w:val="28"/>
+          <w:szCs w:val="28"/>
+          <w:lang w:val="da-DK"/>
+        </w:rPr>
+      </w:pPr>
+      <w:r>
+        <w:rPr>
+          <w:rFonts w:ascii="Calibri" w:hAnsi="Calibri" w:cs="Calibri"/>
+          <w:b/>
+          <w:bCs/>
+          <w:sz w:val="28"/>
+          <w:szCs w:val="28"/>
+          <w:lang w:val="da-DK"/>
+        </w:rPr>
+        <w:t>26. november</w:t>
+      </w:r>
+    </w:p>
+    <w:p>
+      <w:pPr>
+        <w:rPr>
+          <w:rFonts w:ascii="Calibri" w:hAnsi="Calibri" w:cs="Calibri"/>
+          <w:sz w:val="28"/>
+          <w:szCs w:val="28"/>
+          <w:lang w:val="da-DK"/>
+        </w:rPr>
+      </w:pPr>
+      <w:r>
+        <w:rPr>
+          <w:rFonts w:ascii="Calibri" w:hAnsi="Calibri" w:cs="Calibri"/>
+          <w:sz w:val="28"/>
+          <w:szCs w:val="28"/>
+          <w:lang w:val="da-DK"/>
+        </w:rPr>
+        <w:t>Fik fjernet de sidste // TODO’s og kikket legede med nogle farver ift. lightmode brugere.</w:t>
+      </w:r>
+      <w:r>
+        <w:rPr>
+          <w:rFonts w:ascii="Calibri" w:hAnsi="Calibri" w:cs="Calibri"/>
+          <w:sz w:val="28"/>
+          <w:szCs w:val="28"/>
+          <w:lang w:val="da-DK"/>
+        </w:rPr>
+        <w:t xml:space="preserve"> Derudover har jeg brugt hele dagen på usabilitytest opgaver og fikse de fejl, der kom, da jeg løste opgaverne selv.</w:t>
       </w:r>
     </w:p>
     <w:sectPr>
@@ -7283,6 +7378,7 @@
     <w:rsid w:val="00D32273"/>
     <w:rsid w:val="00D81C62"/>
     <w:rsid w:val="00DE2357"/>
+    <w:rsid w:val="00E25F88"/>
     <w:rsid w:val="00EB45CB"/>
     <w:rsid w:val="00F116ED"/>
   </w:rsids>
@@ -9002,6 +9098,24 @@
 </file>
 
 <file path=customXml/item3.xml><?xml version="1.0" encoding="utf-8"?>
+<p:properties xmlns:p="http://schemas.microsoft.com/office/2006/metadata/properties" xmlns:xsi="http://www.w3.org/2001/XMLSchema-instance" xmlns:pc="http://schemas.microsoft.com/office/infopath/2007/PartnerControls">
+  <documentManagement>
+    <Status xmlns="71af3243-3dd4-4a8d-8c0d-dd76da1f02a5">Not started</Status>
+    <MediaServiceKeyPoints xmlns="71af3243-3dd4-4a8d-8c0d-dd76da1f02a5" xsi:nil="true"/>
+  </documentManagement>
+</p:properties>
+</file>
+
+<file path=customXml/item4.xml><?xml version="1.0" encoding="utf-8"?>
+<?mso-contentType ?>
+<FormTemplates xmlns="http://schemas.microsoft.com/sharepoint/v3/contenttype/forms">
+  <Display>DocumentLibraryForm</Display>
+  <Edit>DocumentLibraryForm</Edit>
+  <New>DocumentLibraryForm</New>
+</FormTemplates>
+</file>
+
+<file path=customXml/item5.xml><?xml version="1.0" encoding="utf-8"?>
 <ct:contentTypeSchema xmlns:ct="http://schemas.microsoft.com/office/2006/metadata/contentType" xmlns:ma="http://schemas.microsoft.com/office/2006/metadata/properties/metaAttributes" ct:_="" ma:_="" ma:contentTypeName="Document" ma:contentTypeID="0x01010079F111ED35F8CC479449609E8A0923A6" ma:contentTypeVersion="12" ma:contentTypeDescription="Create a new document." ma:contentTypeScope="" ma:versionID="fa6e671f1cd7e4d96ff9652be322dd5e">
   <xsd:schema xmlns:xsd="http://www.w3.org/2001/XMLSchema" xmlns:xs="http://www.w3.org/2001/XMLSchema" xmlns:p="http://schemas.microsoft.com/office/2006/metadata/properties" xmlns:ns2="71af3243-3dd4-4a8d-8c0d-dd76da1f02a5" xmlns:ns3="16c05727-aa75-4e4a-9b5f-8a80a1165891" targetNamespace="http://schemas.microsoft.com/office/2006/metadata/properties" ma:root="true" ma:fieldsID="4e2496f70b101db0b8013f30a071bbf7" ns2:_="" ns3:_="">
     <xsd:import namespace="71af3243-3dd4-4a8d-8c0d-dd76da1f02a5"/>
@@ -9222,24 +9336,6 @@
 </ct:contentTypeSchema>
 </file>
 
-<file path=customXml/item4.xml><?xml version="1.0" encoding="utf-8"?>
-<?mso-contentType ?>
-<FormTemplates xmlns="http://schemas.microsoft.com/sharepoint/v3/contenttype/forms">
-  <Display>DocumentLibraryForm</Display>
-  <Edit>DocumentLibraryForm</Edit>
-  <New>DocumentLibraryForm</New>
-</FormTemplates>
-</file>
-
-<file path=customXml/item5.xml><?xml version="1.0" encoding="utf-8"?>
-<p:properties xmlns:p="http://schemas.microsoft.com/office/2006/metadata/properties" xmlns:xsi="http://www.w3.org/2001/XMLSchema-instance" xmlns:pc="http://schemas.microsoft.com/office/infopath/2007/PartnerControls">
-  <documentManagement>
-    <Status xmlns="71af3243-3dd4-4a8d-8c0d-dd76da1f02a5">Not started</Status>
-    <MediaServiceKeyPoints xmlns="71af3243-3dd4-4a8d-8c0d-dd76da1f02a5" xsi:nil="true"/>
-  </documentManagement>
-</p:properties>
-</file>
-
 <file path=customXml/itemProps1.xml><?xml version="1.0" encoding="utf-8"?>
 <ds:datastoreItem xmlns:ds="http://schemas.openxmlformats.org/officeDocument/2006/customXml" ds:itemID="{55AF091B-3C7A-41E3-B477-F2FDAA23CFDA}">
   <ds:schemaRefs>
@@ -9257,6 +9353,24 @@
 </file>
 
 <file path=customXml/itemProps3.xml><?xml version="1.0" encoding="utf-8"?>
+<ds:datastoreItem xmlns:ds="http://schemas.openxmlformats.org/officeDocument/2006/customXml" ds:itemID="{05B4A40E-75E0-404B-8386-9A33B9B1B997}">
+  <ds:schemaRefs>
+    <ds:schemaRef ds:uri="http://schemas.microsoft.com/office/2006/metadata/properties"/>
+    <ds:schemaRef ds:uri="http://schemas.microsoft.com/office/infopath/2007/PartnerControls"/>
+    <ds:schemaRef ds:uri="71af3243-3dd4-4a8d-8c0d-dd76da1f02a5"/>
+  </ds:schemaRefs>
+</ds:datastoreItem>
+</file>
+
+<file path=customXml/itemProps4.xml><?xml version="1.0" encoding="utf-8"?>
+<ds:datastoreItem xmlns:ds="http://schemas.openxmlformats.org/officeDocument/2006/customXml" ds:itemID="{9C89F7B8-6C0B-40F1-A916-537F3D957A10}">
+  <ds:schemaRefs>
+    <ds:schemaRef ds:uri="http://schemas.microsoft.com/sharepoint/v3/contenttype/forms"/>
+  </ds:schemaRefs>
+</ds:datastoreItem>
+</file>
+
+<file path=customXml/itemProps5.xml><?xml version="1.0" encoding="utf-8"?>
 <ds:datastoreItem xmlns:ds="http://schemas.openxmlformats.org/officeDocument/2006/customXml" ds:itemID="{6B94A94B-4A54-4B16-81FB-DC3C85B467B0}">
   <ds:schemaRefs>
     <ds:schemaRef ds:uri="http://schemas.microsoft.com/office/2006/metadata/contentType"/>
@@ -9273,22 +9387,4 @@
     <ds:schemaRef ds:uri="http://schemas.microsoft.com/internal/obd"/>
   </ds:schemaRefs>
 </ds:datastoreItem>
-</file>
-
-<file path=customXml/itemProps4.xml><?xml version="1.0" encoding="utf-8"?>
-<ds:datastoreItem xmlns:ds="http://schemas.openxmlformats.org/officeDocument/2006/customXml" ds:itemID="{9C89F7B8-6C0B-40F1-A916-537F3D957A10}">
-  <ds:schemaRefs>
-    <ds:schemaRef ds:uri="http://schemas.microsoft.com/sharepoint/v3/contenttype/forms"/>
-  </ds:schemaRefs>
-</ds:datastoreItem>
-</file>
-
-<file path=customXml/itemProps5.xml><?xml version="1.0" encoding="utf-8"?>
-<ds:datastoreItem xmlns:ds="http://schemas.openxmlformats.org/officeDocument/2006/customXml" ds:itemID="{05B4A40E-75E0-404B-8386-9A33B9B1B997}">
-  <ds:schemaRefs>
-    <ds:schemaRef ds:uri="http://schemas.microsoft.com/office/2006/metadata/properties"/>
-    <ds:schemaRef ds:uri="http://schemas.microsoft.com/office/infopath/2007/PartnerControls"/>
-    <ds:schemaRef ds:uri="71af3243-3dd4-4a8d-8c0d-dd76da1f02a5"/>
-  </ds:schemaRefs>
-</ds:datastoreItem>
 </file>
</xml_diff>

<commit_message>
Most of product report
</commit_message>
<xml_diff>
--- a/Documents/Procesrapport.docx
+++ b/Documents/Procesrapport.docx
@@ -280,7 +280,6 @@
                         <w:sz w:val="24"/>
                       </w:rPr>
                     </w:pPr>
-                    <w:proofErr w:type="spellStart"/>
                     <w:r>
                       <w:rPr>
                         <w:rFonts w:ascii="Calibri" w:hAnsi="Calibri" w:cs="Calibri"/>
@@ -290,7 +289,6 @@
                       </w:rPr>
                       <w:t>CitizenTaxi</w:t>
                     </w:r>
-                    <w:proofErr w:type="spellEnd"/>
                   </w:p>
                 </w:tc>
               </w:sdtContent>
@@ -562,7 +560,6 @@
                 <w:lang w:val="da-DK"/>
               </w:rPr>
             </w:pPr>
-            <w:proofErr w:type="spellStart"/>
             <w:r>
               <w:rPr>
                 <w:rFonts w:ascii="Calibri" w:hAnsi="Calibri" w:cs="Calibri"/>
@@ -570,7 +567,6 @@
               </w:rPr>
               <w:t>CitizenTaxi</w:t>
             </w:r>
-            <w:proofErr w:type="spellEnd"/>
           </w:p>
         </w:tc>
       </w:tr>
@@ -918,22 +914,7 @@
                 <w:rFonts w:ascii="Calibri" w:hAnsi="Calibri" w:cs="Calibri"/>
                 <w:lang w:val="en-GB"/>
               </w:rPr>
-              <w:t>(Per Madsen)</w:t>
-            </w:r>
-          </w:p>
-          <w:p>
-            <w:pPr>
-              <w:rPr>
-                <w:rFonts w:ascii="Calibri" w:hAnsi="Calibri" w:cs="Calibri"/>
-                <w:lang w:val="en-GB"/>
-              </w:rPr>
-            </w:pPr>
-            <w:r>
-              <w:rPr>
-                <w:rFonts w:ascii="Calibri" w:hAnsi="Calibri" w:cs="Calibri"/>
-                <w:lang w:val="en-GB"/>
-              </w:rPr>
-              <w:t>(Thomas Vrangbæk Thomsen)</w:t>
+              <w:t>Per Madsen</w:t>
             </w:r>
           </w:p>
         </w:tc>
@@ -968,7 +949,7 @@
         </w:rPr>
       </w:pPr>
       <w:bookmarkStart w:id="0" w:name="_Toc56081780"/>
-      <w:bookmarkStart w:id="1" w:name="_Toc150432571"/>
+      <w:bookmarkStart w:id="1" w:name="_Toc152145965"/>
       <w:r>
         <w:rPr>
           <w:rFonts w:ascii="Calibri" w:hAnsi="Calibri" w:cs="Calibri"/>
@@ -1221,7 +1202,7 @@
           <w:lang w:val="da-DK"/>
         </w:rPr>
       </w:pPr>
-      <w:bookmarkStart w:id="2" w:name="_Toc150432572"/>
+      <w:bookmarkStart w:id="2" w:name="_Toc152145966"/>
       <w:r>
         <w:rPr>
           <w:rFonts w:ascii="Calibri" w:hAnsi="Calibri" w:cs="Calibri"/>
@@ -1246,43 +1227,13 @@
         </w:rPr>
         <w:t>Jeg anbefaler at læse denne rapport først.</w:t>
       </w:r>
-    </w:p>
-    <w:p>
-      <w:pPr>
-        <w:rPr>
-          <w:rFonts w:ascii="Calibri" w:hAnsi="Calibri" w:cs="Calibri"/>
-          <w:lang w:val="da-DK"/>
-        </w:rPr>
-      </w:pPr>
-      <w:r>
-        <w:rPr>
-          <w:rFonts w:ascii="Calibri" w:hAnsi="Calibri" w:cs="Calibri"/>
-          <w:lang w:val="da-DK"/>
-        </w:rPr>
-        <w:t>// TODO: Ord-/</w:t>
-      </w:r>
-      <w:proofErr w:type="spellStart"/>
-      <w:r>
-        <w:rPr>
-          <w:rFonts w:ascii="Calibri" w:hAnsi="Calibri" w:cs="Calibri"/>
-          <w:lang w:val="da-DK"/>
-        </w:rPr>
-        <w:t>fortkortelsesliste</w:t>
-      </w:r>
-      <w:proofErr w:type="spellEnd"/>
-    </w:p>
-    <w:p>
-      <w:pPr>
-        <w:pStyle w:val="ListParagraph"/>
-        <w:numPr>
-          <w:ilvl w:val="0"/>
-          <w:numId w:val="3"/>
-        </w:numPr>
-        <w:rPr>
-          <w:rFonts w:ascii="Calibri" w:hAnsi="Calibri" w:cs="Calibri"/>
-          <w:lang w:val="da-DK"/>
-        </w:rPr>
-      </w:pPr>
+      <w:r>
+        <w:rPr>
+          <w:rFonts w:ascii="Calibri" w:hAnsi="Calibri" w:cs="Calibri"/>
+          <w:lang w:val="da-DK"/>
+        </w:rPr>
+        <w:t xml:space="preserve"> </w:t>
+      </w:r>
       <w:r>
         <w:rPr>
           <w:rFonts w:ascii="Calibri" w:hAnsi="Calibri" w:cs="Calibri"/>
@@ -1346,12 +1297,12 @@
               <w:tab w:val="right" w:leader="dot" w:pos="10790"/>
             </w:tabs>
             <w:rPr>
-              <w:rFonts w:ascii="Calibri" w:eastAsiaTheme="minorEastAsia" w:hAnsi="Calibri" w:cs="Calibri"/>
+              <w:rFonts w:eastAsiaTheme="minorEastAsia"/>
               <w:noProof/>
               <w:kern w:val="2"/>
               <w:sz w:val="22"/>
               <w:szCs w:val="22"/>
-              <w:lang w:val="da-DK" w:eastAsia="en-GB"/>
+              <w:lang w:val="en-GB" w:eastAsia="en-GB"/>
               <w14:ligatures w14:val="standardContextual"/>
             </w:rPr>
           </w:pPr>
@@ -1376,7 +1327,7 @@
             </w:rPr>
             <w:fldChar w:fldCharType="separate"/>
           </w:r>
-          <w:hyperlink w:anchor="_Toc150432571" w:history="1">
+          <w:hyperlink w:anchor="_Toc152145965" w:history="1">
             <w:r>
               <w:rPr>
                 <w:rStyle w:val="Hyperlink"/>
@@ -1388,63 +1339,49 @@
             </w:r>
             <w:r>
               <w:rPr>
-                <w:rFonts w:ascii="Calibri" w:hAnsi="Calibri" w:cs="Calibri"/>
                 <w:noProof/>
                 <w:webHidden/>
-                <w:lang w:val="da-DK"/>
               </w:rPr>
               <w:tab/>
             </w:r>
             <w:r>
               <w:rPr>
-                <w:rFonts w:ascii="Calibri" w:hAnsi="Calibri" w:cs="Calibri"/>
                 <w:noProof/>
                 <w:webHidden/>
-                <w:lang w:val="da-DK"/>
               </w:rPr>
               <w:fldChar w:fldCharType="begin"/>
             </w:r>
             <w:r>
               <w:rPr>
-                <w:rFonts w:ascii="Calibri" w:hAnsi="Calibri" w:cs="Calibri"/>
                 <w:noProof/>
                 <w:webHidden/>
-                <w:lang w:val="da-DK"/>
-              </w:rPr>
-              <w:instrText xml:space="preserve"> PAGEREF _Toc150432571 \h </w:instrText>
-            </w:r>
-            <w:r>
-              <w:rPr>
-                <w:rFonts w:ascii="Calibri" w:hAnsi="Calibri" w:cs="Calibri"/>
+              </w:rPr>
+              <w:instrText xml:space="preserve"> PAGEREF _Toc152145965 \h </w:instrText>
+            </w:r>
+            <w:r>
+              <w:rPr>
                 <w:noProof/>
                 <w:webHidden/>
-                <w:lang w:val="da-DK"/>
-              </w:rPr>
-            </w:r>
-            <w:r>
-              <w:rPr>
-                <w:rFonts w:ascii="Calibri" w:hAnsi="Calibri" w:cs="Calibri"/>
+              </w:rPr>
+            </w:r>
+            <w:r>
+              <w:rPr>
                 <w:noProof/>
                 <w:webHidden/>
-                <w:lang w:val="da-DK"/>
               </w:rPr>
               <w:fldChar w:fldCharType="separate"/>
             </w:r>
             <w:r>
               <w:rPr>
-                <w:rFonts w:ascii="Calibri" w:hAnsi="Calibri" w:cs="Calibri"/>
                 <w:noProof/>
                 <w:webHidden/>
-                <w:lang w:val="da-DK"/>
               </w:rPr>
               <w:t>i</w:t>
             </w:r>
             <w:r>
               <w:rPr>
-                <w:rFonts w:ascii="Calibri" w:hAnsi="Calibri" w:cs="Calibri"/>
                 <w:noProof/>
                 <w:webHidden/>
-                <w:lang w:val="da-DK"/>
               </w:rPr>
               <w:fldChar w:fldCharType="end"/>
             </w:r>
@@ -1457,16 +1394,16 @@
               <w:tab w:val="right" w:leader="dot" w:pos="10790"/>
             </w:tabs>
             <w:rPr>
-              <w:rFonts w:ascii="Calibri" w:eastAsiaTheme="minorEastAsia" w:hAnsi="Calibri" w:cs="Calibri"/>
+              <w:rFonts w:eastAsiaTheme="minorEastAsia"/>
               <w:noProof/>
               <w:kern w:val="2"/>
               <w:sz w:val="22"/>
               <w:szCs w:val="22"/>
-              <w:lang w:val="da-DK" w:eastAsia="en-GB"/>
+              <w:lang w:val="en-GB" w:eastAsia="en-GB"/>
               <w14:ligatures w14:val="standardContextual"/>
             </w:rPr>
           </w:pPr>
-          <w:hyperlink w:anchor="_Toc150432572" w:history="1">
+          <w:hyperlink w:anchor="_Toc152145966" w:history="1">
             <w:r>
               <w:rPr>
                 <w:rStyle w:val="Hyperlink"/>
@@ -1478,63 +1415,49 @@
             </w:r>
             <w:r>
               <w:rPr>
-                <w:rFonts w:ascii="Calibri" w:hAnsi="Calibri" w:cs="Calibri"/>
                 <w:noProof/>
                 <w:webHidden/>
-                <w:lang w:val="da-DK"/>
               </w:rPr>
               <w:tab/>
             </w:r>
             <w:r>
               <w:rPr>
-                <w:rFonts w:ascii="Calibri" w:hAnsi="Calibri" w:cs="Calibri"/>
                 <w:noProof/>
                 <w:webHidden/>
-                <w:lang w:val="da-DK"/>
               </w:rPr>
               <w:fldChar w:fldCharType="begin"/>
             </w:r>
             <w:r>
               <w:rPr>
-                <w:rFonts w:ascii="Calibri" w:hAnsi="Calibri" w:cs="Calibri"/>
                 <w:noProof/>
                 <w:webHidden/>
-                <w:lang w:val="da-DK"/>
-              </w:rPr>
-              <w:instrText xml:space="preserve"> PAGEREF _Toc150432572 \h </w:instrText>
-            </w:r>
-            <w:r>
-              <w:rPr>
-                <w:rFonts w:ascii="Calibri" w:hAnsi="Calibri" w:cs="Calibri"/>
+              </w:rPr>
+              <w:instrText xml:space="preserve"> PAGEREF _Toc152145966 \h </w:instrText>
+            </w:r>
+            <w:r>
+              <w:rPr>
                 <w:noProof/>
                 <w:webHidden/>
-                <w:lang w:val="da-DK"/>
-              </w:rPr>
-            </w:r>
-            <w:r>
-              <w:rPr>
-                <w:rFonts w:ascii="Calibri" w:hAnsi="Calibri" w:cs="Calibri"/>
+              </w:rPr>
+            </w:r>
+            <w:r>
+              <w:rPr>
                 <w:noProof/>
                 <w:webHidden/>
-                <w:lang w:val="da-DK"/>
               </w:rPr>
               <w:fldChar w:fldCharType="separate"/>
             </w:r>
             <w:r>
               <w:rPr>
-                <w:rFonts w:ascii="Calibri" w:hAnsi="Calibri" w:cs="Calibri"/>
                 <w:noProof/>
                 <w:webHidden/>
-                <w:lang w:val="da-DK"/>
               </w:rPr>
               <w:t>1</w:t>
             </w:r>
             <w:r>
               <w:rPr>
-                <w:rFonts w:ascii="Calibri" w:hAnsi="Calibri" w:cs="Calibri"/>
                 <w:noProof/>
                 <w:webHidden/>
-                <w:lang w:val="da-DK"/>
               </w:rPr>
               <w:fldChar w:fldCharType="end"/>
             </w:r>
@@ -1547,16 +1470,16 @@
               <w:tab w:val="right" w:leader="dot" w:pos="10790"/>
             </w:tabs>
             <w:rPr>
-              <w:rFonts w:ascii="Calibri" w:eastAsiaTheme="minorEastAsia" w:hAnsi="Calibri" w:cs="Calibri"/>
+              <w:rFonts w:eastAsiaTheme="minorEastAsia"/>
               <w:noProof/>
               <w:kern w:val="2"/>
               <w:sz w:val="22"/>
               <w:szCs w:val="22"/>
-              <w:lang w:val="da-DK" w:eastAsia="en-GB"/>
+              <w:lang w:val="en-GB" w:eastAsia="en-GB"/>
               <w14:ligatures w14:val="standardContextual"/>
             </w:rPr>
           </w:pPr>
-          <w:hyperlink w:anchor="_Toc150432573" w:history="1">
+          <w:hyperlink w:anchor="_Toc152145967" w:history="1">
             <w:r>
               <w:rPr>
                 <w:rStyle w:val="Hyperlink"/>
@@ -1568,63 +1491,49 @@
             </w:r>
             <w:r>
               <w:rPr>
-                <w:rFonts w:ascii="Calibri" w:hAnsi="Calibri" w:cs="Calibri"/>
                 <w:noProof/>
                 <w:webHidden/>
-                <w:lang w:val="da-DK"/>
               </w:rPr>
               <w:tab/>
             </w:r>
             <w:r>
               <w:rPr>
-                <w:rFonts w:ascii="Calibri" w:hAnsi="Calibri" w:cs="Calibri"/>
                 <w:noProof/>
                 <w:webHidden/>
-                <w:lang w:val="da-DK"/>
               </w:rPr>
               <w:fldChar w:fldCharType="begin"/>
             </w:r>
             <w:r>
               <w:rPr>
-                <w:rFonts w:ascii="Calibri" w:hAnsi="Calibri" w:cs="Calibri"/>
                 <w:noProof/>
                 <w:webHidden/>
-                <w:lang w:val="da-DK"/>
-              </w:rPr>
-              <w:instrText xml:space="preserve"> PAGEREF _Toc150432573 \h </w:instrText>
-            </w:r>
-            <w:r>
-              <w:rPr>
-                <w:rFonts w:ascii="Calibri" w:hAnsi="Calibri" w:cs="Calibri"/>
+              </w:rPr>
+              <w:instrText xml:space="preserve"> PAGEREF _Toc152145967 \h </w:instrText>
+            </w:r>
+            <w:r>
+              <w:rPr>
                 <w:noProof/>
                 <w:webHidden/>
-                <w:lang w:val="da-DK"/>
-              </w:rPr>
-            </w:r>
-            <w:r>
-              <w:rPr>
-                <w:rFonts w:ascii="Calibri" w:hAnsi="Calibri" w:cs="Calibri"/>
+              </w:rPr>
+            </w:r>
+            <w:r>
+              <w:rPr>
                 <w:noProof/>
                 <w:webHidden/>
-                <w:lang w:val="da-DK"/>
               </w:rPr>
               <w:fldChar w:fldCharType="separate"/>
             </w:r>
             <w:r>
               <w:rPr>
-                <w:rFonts w:ascii="Calibri" w:hAnsi="Calibri" w:cs="Calibri"/>
                 <w:noProof/>
                 <w:webHidden/>
-                <w:lang w:val="da-DK"/>
               </w:rPr>
               <w:t>3</w:t>
             </w:r>
             <w:r>
               <w:rPr>
-                <w:rFonts w:ascii="Calibri" w:hAnsi="Calibri" w:cs="Calibri"/>
                 <w:noProof/>
                 <w:webHidden/>
-                <w:lang w:val="da-DK"/>
               </w:rPr>
               <w:fldChar w:fldCharType="end"/>
             </w:r>
@@ -1637,16 +1546,16 @@
               <w:tab w:val="right" w:leader="dot" w:pos="10790"/>
             </w:tabs>
             <w:rPr>
-              <w:rFonts w:ascii="Calibri" w:eastAsiaTheme="minorEastAsia" w:hAnsi="Calibri" w:cs="Calibri"/>
+              <w:rFonts w:eastAsiaTheme="minorEastAsia"/>
               <w:noProof/>
               <w:kern w:val="2"/>
               <w:sz w:val="22"/>
               <w:szCs w:val="22"/>
-              <w:lang w:val="da-DK" w:eastAsia="en-GB"/>
+              <w:lang w:val="en-GB" w:eastAsia="en-GB"/>
               <w14:ligatures w14:val="standardContextual"/>
             </w:rPr>
           </w:pPr>
-          <w:hyperlink w:anchor="_Toc150432574" w:history="1">
+          <w:hyperlink w:anchor="_Toc152145968" w:history="1">
             <w:r>
               <w:rPr>
                 <w:rStyle w:val="Hyperlink"/>
@@ -1658,63 +1567,49 @@
             </w:r>
             <w:r>
               <w:rPr>
-                <w:rFonts w:ascii="Calibri" w:hAnsi="Calibri" w:cs="Calibri"/>
                 <w:noProof/>
                 <w:webHidden/>
-                <w:lang w:val="da-DK"/>
               </w:rPr>
               <w:tab/>
             </w:r>
             <w:r>
               <w:rPr>
-                <w:rFonts w:ascii="Calibri" w:hAnsi="Calibri" w:cs="Calibri"/>
                 <w:noProof/>
                 <w:webHidden/>
-                <w:lang w:val="da-DK"/>
               </w:rPr>
               <w:fldChar w:fldCharType="begin"/>
             </w:r>
             <w:r>
               <w:rPr>
-                <w:rFonts w:ascii="Calibri" w:hAnsi="Calibri" w:cs="Calibri"/>
                 <w:noProof/>
                 <w:webHidden/>
-                <w:lang w:val="da-DK"/>
-              </w:rPr>
-              <w:instrText xml:space="preserve"> PAGEREF _Toc150432574 \h </w:instrText>
-            </w:r>
-            <w:r>
-              <w:rPr>
-                <w:rFonts w:ascii="Calibri" w:hAnsi="Calibri" w:cs="Calibri"/>
+              </w:rPr>
+              <w:instrText xml:space="preserve"> PAGEREF _Toc152145968 \h </w:instrText>
+            </w:r>
+            <w:r>
+              <w:rPr>
                 <w:noProof/>
                 <w:webHidden/>
-                <w:lang w:val="da-DK"/>
-              </w:rPr>
-            </w:r>
-            <w:r>
-              <w:rPr>
-                <w:rFonts w:ascii="Calibri" w:hAnsi="Calibri" w:cs="Calibri"/>
+              </w:rPr>
+            </w:r>
+            <w:r>
+              <w:rPr>
                 <w:noProof/>
                 <w:webHidden/>
-                <w:lang w:val="da-DK"/>
               </w:rPr>
               <w:fldChar w:fldCharType="separate"/>
             </w:r>
             <w:r>
               <w:rPr>
-                <w:rFonts w:ascii="Calibri" w:hAnsi="Calibri" w:cs="Calibri"/>
                 <w:noProof/>
                 <w:webHidden/>
-                <w:lang w:val="da-DK"/>
               </w:rPr>
               <w:t>3</w:t>
             </w:r>
             <w:r>
               <w:rPr>
-                <w:rFonts w:ascii="Calibri" w:hAnsi="Calibri" w:cs="Calibri"/>
                 <w:noProof/>
                 <w:webHidden/>
-                <w:lang w:val="da-DK"/>
               </w:rPr>
               <w:fldChar w:fldCharType="end"/>
             </w:r>
@@ -1727,16 +1622,16 @@
               <w:tab w:val="right" w:leader="dot" w:pos="10790"/>
             </w:tabs>
             <w:rPr>
-              <w:rFonts w:ascii="Calibri" w:eastAsiaTheme="minorEastAsia" w:hAnsi="Calibri" w:cs="Calibri"/>
+              <w:rFonts w:eastAsiaTheme="minorEastAsia"/>
               <w:noProof/>
               <w:kern w:val="2"/>
               <w:sz w:val="22"/>
               <w:szCs w:val="22"/>
-              <w:lang w:val="da-DK" w:eastAsia="en-GB"/>
+              <w:lang w:val="en-GB" w:eastAsia="en-GB"/>
               <w14:ligatures w14:val="standardContextual"/>
             </w:rPr>
           </w:pPr>
-          <w:hyperlink w:anchor="_Toc150432575" w:history="1">
+          <w:hyperlink w:anchor="_Toc152145969" w:history="1">
             <w:r>
               <w:rPr>
                 <w:rStyle w:val="Hyperlink"/>
@@ -1748,63 +1643,49 @@
             </w:r>
             <w:r>
               <w:rPr>
-                <w:rFonts w:ascii="Calibri" w:hAnsi="Calibri" w:cs="Calibri"/>
                 <w:noProof/>
                 <w:webHidden/>
-                <w:lang w:val="da-DK"/>
               </w:rPr>
               <w:tab/>
             </w:r>
             <w:r>
               <w:rPr>
-                <w:rFonts w:ascii="Calibri" w:hAnsi="Calibri" w:cs="Calibri"/>
                 <w:noProof/>
                 <w:webHidden/>
-                <w:lang w:val="da-DK"/>
               </w:rPr>
               <w:fldChar w:fldCharType="begin"/>
             </w:r>
             <w:r>
               <w:rPr>
-                <w:rFonts w:ascii="Calibri" w:hAnsi="Calibri" w:cs="Calibri"/>
                 <w:noProof/>
                 <w:webHidden/>
-                <w:lang w:val="da-DK"/>
-              </w:rPr>
-              <w:instrText xml:space="preserve"> PAGEREF _Toc150432575 \h </w:instrText>
-            </w:r>
-            <w:r>
-              <w:rPr>
-                <w:rFonts w:ascii="Calibri" w:hAnsi="Calibri" w:cs="Calibri"/>
+              </w:rPr>
+              <w:instrText xml:space="preserve"> PAGEREF _Toc152145969 \h </w:instrText>
+            </w:r>
+            <w:r>
+              <w:rPr>
                 <w:noProof/>
                 <w:webHidden/>
-                <w:lang w:val="da-DK"/>
-              </w:rPr>
-            </w:r>
-            <w:r>
-              <w:rPr>
-                <w:rFonts w:ascii="Calibri" w:hAnsi="Calibri" w:cs="Calibri"/>
+              </w:rPr>
+            </w:r>
+            <w:r>
+              <w:rPr>
                 <w:noProof/>
                 <w:webHidden/>
-                <w:lang w:val="da-DK"/>
               </w:rPr>
               <w:fldChar w:fldCharType="separate"/>
             </w:r>
             <w:r>
               <w:rPr>
-                <w:rFonts w:ascii="Calibri" w:hAnsi="Calibri" w:cs="Calibri"/>
                 <w:noProof/>
                 <w:webHidden/>
-                <w:lang w:val="da-DK"/>
               </w:rPr>
               <w:t>3</w:t>
             </w:r>
             <w:r>
               <w:rPr>
-                <w:rFonts w:ascii="Calibri" w:hAnsi="Calibri" w:cs="Calibri"/>
                 <w:noProof/>
                 <w:webHidden/>
-                <w:lang w:val="da-DK"/>
               </w:rPr>
               <w:fldChar w:fldCharType="end"/>
             </w:r>
@@ -1817,16 +1698,16 @@
               <w:tab w:val="right" w:leader="dot" w:pos="10790"/>
             </w:tabs>
             <w:rPr>
-              <w:rFonts w:ascii="Calibri" w:eastAsiaTheme="minorEastAsia" w:hAnsi="Calibri" w:cs="Calibri"/>
+              <w:rFonts w:eastAsiaTheme="minorEastAsia"/>
               <w:noProof/>
               <w:kern w:val="2"/>
               <w:sz w:val="22"/>
               <w:szCs w:val="22"/>
-              <w:lang w:val="da-DK" w:eastAsia="en-GB"/>
+              <w:lang w:val="en-GB" w:eastAsia="en-GB"/>
               <w14:ligatures w14:val="standardContextual"/>
             </w:rPr>
           </w:pPr>
-          <w:hyperlink w:anchor="_Toc150432576" w:history="1">
+          <w:hyperlink w:anchor="_Toc152145970" w:history="1">
             <w:r>
               <w:rPr>
                 <w:rStyle w:val="Hyperlink"/>
@@ -1834,67 +1715,53 @@
                 <w:noProof/>
                 <w:lang w:val="da-DK"/>
               </w:rPr>
-              <w:t>(Afgrænsning)</w:t>
-            </w:r>
-            <w:r>
-              <w:rPr>
-                <w:rFonts w:ascii="Calibri" w:hAnsi="Calibri" w:cs="Calibri"/>
+              <w:t>Afgrænsning</w:t>
+            </w:r>
+            <w:r>
+              <w:rPr>
                 <w:noProof/>
                 <w:webHidden/>
-                <w:lang w:val="da-DK"/>
               </w:rPr>
               <w:tab/>
             </w:r>
             <w:r>
               <w:rPr>
-                <w:rFonts w:ascii="Calibri" w:hAnsi="Calibri" w:cs="Calibri"/>
                 <w:noProof/>
                 <w:webHidden/>
-                <w:lang w:val="da-DK"/>
               </w:rPr>
               <w:fldChar w:fldCharType="begin"/>
             </w:r>
             <w:r>
               <w:rPr>
-                <w:rFonts w:ascii="Calibri" w:hAnsi="Calibri" w:cs="Calibri"/>
                 <w:noProof/>
                 <w:webHidden/>
-                <w:lang w:val="da-DK"/>
-              </w:rPr>
-              <w:instrText xml:space="preserve"> PAGEREF _Toc150432576 \h </w:instrText>
-            </w:r>
-            <w:r>
-              <w:rPr>
-                <w:rFonts w:ascii="Calibri" w:hAnsi="Calibri" w:cs="Calibri"/>
+              </w:rPr>
+              <w:instrText xml:space="preserve"> PAGEREF _Toc152145970 \h </w:instrText>
+            </w:r>
+            <w:r>
+              <w:rPr>
                 <w:noProof/>
                 <w:webHidden/>
-                <w:lang w:val="da-DK"/>
-              </w:rPr>
-            </w:r>
-            <w:r>
-              <w:rPr>
-                <w:rFonts w:ascii="Calibri" w:hAnsi="Calibri" w:cs="Calibri"/>
+              </w:rPr>
+            </w:r>
+            <w:r>
+              <w:rPr>
                 <w:noProof/>
                 <w:webHidden/>
-                <w:lang w:val="da-DK"/>
               </w:rPr>
               <w:fldChar w:fldCharType="separate"/>
             </w:r>
             <w:r>
               <w:rPr>
-                <w:rFonts w:ascii="Calibri" w:hAnsi="Calibri" w:cs="Calibri"/>
                 <w:noProof/>
                 <w:webHidden/>
-                <w:lang w:val="da-DK"/>
               </w:rPr>
               <w:t>3</w:t>
             </w:r>
             <w:r>
               <w:rPr>
-                <w:rFonts w:ascii="Calibri" w:hAnsi="Calibri" w:cs="Calibri"/>
                 <w:noProof/>
                 <w:webHidden/>
-                <w:lang w:val="da-DK"/>
               </w:rPr>
               <w:fldChar w:fldCharType="end"/>
             </w:r>
@@ -1907,16 +1774,16 @@
               <w:tab w:val="right" w:leader="dot" w:pos="10790"/>
             </w:tabs>
             <w:rPr>
-              <w:rFonts w:ascii="Calibri" w:eastAsiaTheme="minorEastAsia" w:hAnsi="Calibri" w:cs="Calibri"/>
+              <w:rFonts w:eastAsiaTheme="minorEastAsia"/>
               <w:noProof/>
               <w:kern w:val="2"/>
               <w:sz w:val="22"/>
               <w:szCs w:val="22"/>
-              <w:lang w:val="da-DK" w:eastAsia="en-GB"/>
+              <w:lang w:val="en-GB" w:eastAsia="en-GB"/>
               <w14:ligatures w14:val="standardContextual"/>
             </w:rPr>
           </w:pPr>
-          <w:hyperlink w:anchor="_Toc150432577" w:history="1">
+          <w:hyperlink w:anchor="_Toc152145971" w:history="1">
             <w:r>
               <w:rPr>
                 <w:rStyle w:val="Hyperlink"/>
@@ -1928,63 +1795,49 @@
             </w:r>
             <w:r>
               <w:rPr>
-                <w:rFonts w:ascii="Calibri" w:hAnsi="Calibri" w:cs="Calibri"/>
                 <w:noProof/>
                 <w:webHidden/>
-                <w:lang w:val="da-DK"/>
               </w:rPr>
               <w:tab/>
             </w:r>
             <w:r>
               <w:rPr>
-                <w:rFonts w:ascii="Calibri" w:hAnsi="Calibri" w:cs="Calibri"/>
                 <w:noProof/>
                 <w:webHidden/>
-                <w:lang w:val="da-DK"/>
               </w:rPr>
               <w:fldChar w:fldCharType="begin"/>
             </w:r>
             <w:r>
               <w:rPr>
-                <w:rFonts w:ascii="Calibri" w:hAnsi="Calibri" w:cs="Calibri"/>
                 <w:noProof/>
                 <w:webHidden/>
-                <w:lang w:val="da-DK"/>
-              </w:rPr>
-              <w:instrText xml:space="preserve"> PAGEREF _Toc150432577 \h </w:instrText>
-            </w:r>
-            <w:r>
-              <w:rPr>
-                <w:rFonts w:ascii="Calibri" w:hAnsi="Calibri" w:cs="Calibri"/>
+              </w:rPr>
+              <w:instrText xml:space="preserve"> PAGEREF _Toc152145971 \h </w:instrText>
+            </w:r>
+            <w:r>
+              <w:rPr>
                 <w:noProof/>
                 <w:webHidden/>
-                <w:lang w:val="da-DK"/>
-              </w:rPr>
-            </w:r>
-            <w:r>
-              <w:rPr>
-                <w:rFonts w:ascii="Calibri" w:hAnsi="Calibri" w:cs="Calibri"/>
+              </w:rPr>
+            </w:r>
+            <w:r>
+              <w:rPr>
                 <w:noProof/>
                 <w:webHidden/>
-                <w:lang w:val="da-DK"/>
               </w:rPr>
               <w:fldChar w:fldCharType="separate"/>
             </w:r>
             <w:r>
               <w:rPr>
-                <w:rFonts w:ascii="Calibri" w:hAnsi="Calibri" w:cs="Calibri"/>
                 <w:noProof/>
                 <w:webHidden/>
-                <w:lang w:val="da-DK"/>
               </w:rPr>
               <w:t>4</w:t>
             </w:r>
             <w:r>
               <w:rPr>
-                <w:rFonts w:ascii="Calibri" w:hAnsi="Calibri" w:cs="Calibri"/>
                 <w:noProof/>
                 <w:webHidden/>
-                <w:lang w:val="da-DK"/>
               </w:rPr>
               <w:fldChar w:fldCharType="end"/>
             </w:r>
@@ -1992,17 +1845,21 @@
         </w:p>
         <w:p>
           <w:pPr>
-            <w:pStyle w:val="TOC3"/>
+            <w:pStyle w:val="TOC2"/>
             <w:tabs>
               <w:tab w:val="right" w:leader="dot" w:pos="10790"/>
             </w:tabs>
             <w:rPr>
-              <w:rFonts w:ascii="Calibri" w:hAnsi="Calibri" w:cs="Calibri"/>
+              <w:rFonts w:eastAsiaTheme="minorEastAsia"/>
               <w:noProof/>
-              <w:lang w:val="da-DK"/>
+              <w:kern w:val="2"/>
+              <w:sz w:val="22"/>
+              <w:szCs w:val="22"/>
+              <w:lang w:val="en-GB" w:eastAsia="en-GB"/>
+              <w14:ligatures w14:val="standardContextual"/>
             </w:rPr>
           </w:pPr>
-          <w:hyperlink w:anchor="_Toc150432578" w:history="1">
+          <w:hyperlink w:anchor="_Toc152145972" w:history="1">
             <w:r>
               <w:rPr>
                 <w:rStyle w:val="Hyperlink"/>
@@ -2014,63 +1871,49 @@
             </w:r>
             <w:r>
               <w:rPr>
-                <w:rFonts w:ascii="Calibri" w:hAnsi="Calibri" w:cs="Calibri"/>
                 <w:noProof/>
                 <w:webHidden/>
-                <w:lang w:val="da-DK"/>
               </w:rPr>
               <w:tab/>
             </w:r>
             <w:r>
               <w:rPr>
-                <w:rFonts w:ascii="Calibri" w:hAnsi="Calibri" w:cs="Calibri"/>
                 <w:noProof/>
                 <w:webHidden/>
-                <w:lang w:val="da-DK"/>
               </w:rPr>
               <w:fldChar w:fldCharType="begin"/>
             </w:r>
             <w:r>
               <w:rPr>
-                <w:rFonts w:ascii="Calibri" w:hAnsi="Calibri" w:cs="Calibri"/>
                 <w:noProof/>
                 <w:webHidden/>
-                <w:lang w:val="da-DK"/>
-              </w:rPr>
-              <w:instrText xml:space="preserve"> PAGEREF _Toc150432578 \h </w:instrText>
-            </w:r>
-            <w:r>
-              <w:rPr>
-                <w:rFonts w:ascii="Calibri" w:hAnsi="Calibri" w:cs="Calibri"/>
+              </w:rPr>
+              <w:instrText xml:space="preserve"> PAGEREF _Toc152145972 \h </w:instrText>
+            </w:r>
+            <w:r>
+              <w:rPr>
                 <w:noProof/>
                 <w:webHidden/>
-                <w:lang w:val="da-DK"/>
-              </w:rPr>
-            </w:r>
-            <w:r>
-              <w:rPr>
-                <w:rFonts w:ascii="Calibri" w:hAnsi="Calibri" w:cs="Calibri"/>
+              </w:rPr>
+            </w:r>
+            <w:r>
+              <w:rPr>
                 <w:noProof/>
                 <w:webHidden/>
-                <w:lang w:val="da-DK"/>
               </w:rPr>
               <w:fldChar w:fldCharType="separate"/>
             </w:r>
             <w:r>
               <w:rPr>
-                <w:rFonts w:ascii="Calibri" w:hAnsi="Calibri" w:cs="Calibri"/>
                 <w:noProof/>
                 <w:webHidden/>
-                <w:lang w:val="da-DK"/>
               </w:rPr>
               <w:t>4</w:t>
             </w:r>
             <w:r>
               <w:rPr>
-                <w:rFonts w:ascii="Calibri" w:hAnsi="Calibri" w:cs="Calibri"/>
                 <w:noProof/>
                 <w:webHidden/>
-                <w:lang w:val="da-DK"/>
               </w:rPr>
               <w:fldChar w:fldCharType="end"/>
             </w:r>
@@ -2078,17 +1921,21 @@
         </w:p>
         <w:p>
           <w:pPr>
-            <w:pStyle w:val="TOC3"/>
+            <w:pStyle w:val="TOC2"/>
             <w:tabs>
               <w:tab w:val="right" w:leader="dot" w:pos="10790"/>
             </w:tabs>
             <w:rPr>
-              <w:rFonts w:ascii="Calibri" w:hAnsi="Calibri" w:cs="Calibri"/>
+              <w:rFonts w:eastAsiaTheme="minorEastAsia"/>
               <w:noProof/>
-              <w:lang w:val="da-DK"/>
+              <w:kern w:val="2"/>
+              <w:sz w:val="22"/>
+              <w:szCs w:val="22"/>
+              <w:lang w:val="en-GB" w:eastAsia="en-GB"/>
+              <w14:ligatures w14:val="standardContextual"/>
             </w:rPr>
           </w:pPr>
-          <w:hyperlink w:anchor="_Toc150432579" w:history="1">
+          <w:hyperlink w:anchor="_Toc152145973" w:history="1">
             <w:r>
               <w:rPr>
                 <w:rStyle w:val="Hyperlink"/>
@@ -2100,63 +1947,49 @@
             </w:r>
             <w:r>
               <w:rPr>
-                <w:rFonts w:ascii="Calibri" w:hAnsi="Calibri" w:cs="Calibri"/>
                 <w:noProof/>
                 <w:webHidden/>
-                <w:lang w:val="da-DK"/>
               </w:rPr>
               <w:tab/>
             </w:r>
             <w:r>
               <w:rPr>
-                <w:rFonts w:ascii="Calibri" w:hAnsi="Calibri" w:cs="Calibri"/>
                 <w:noProof/>
                 <w:webHidden/>
-                <w:lang w:val="da-DK"/>
               </w:rPr>
               <w:fldChar w:fldCharType="begin"/>
             </w:r>
             <w:r>
               <w:rPr>
-                <w:rFonts w:ascii="Calibri" w:hAnsi="Calibri" w:cs="Calibri"/>
                 <w:noProof/>
                 <w:webHidden/>
-                <w:lang w:val="da-DK"/>
-              </w:rPr>
-              <w:instrText xml:space="preserve"> PAGEREF _Toc150432579 \h </w:instrText>
-            </w:r>
-            <w:r>
-              <w:rPr>
-                <w:rFonts w:ascii="Calibri" w:hAnsi="Calibri" w:cs="Calibri"/>
+              </w:rPr>
+              <w:instrText xml:space="preserve"> PAGEREF _Toc152145973 \h </w:instrText>
+            </w:r>
+            <w:r>
+              <w:rPr>
                 <w:noProof/>
                 <w:webHidden/>
-                <w:lang w:val="da-DK"/>
-              </w:rPr>
-            </w:r>
-            <w:r>
-              <w:rPr>
-                <w:rFonts w:ascii="Calibri" w:hAnsi="Calibri" w:cs="Calibri"/>
+              </w:rPr>
+            </w:r>
+            <w:r>
+              <w:rPr>
                 <w:noProof/>
                 <w:webHidden/>
-                <w:lang w:val="da-DK"/>
               </w:rPr>
               <w:fldChar w:fldCharType="separate"/>
             </w:r>
             <w:r>
               <w:rPr>
-                <w:rFonts w:ascii="Calibri" w:hAnsi="Calibri" w:cs="Calibri"/>
                 <w:noProof/>
                 <w:webHidden/>
-                <w:lang w:val="da-DK"/>
               </w:rPr>
               <w:t>4</w:t>
             </w:r>
             <w:r>
               <w:rPr>
-                <w:rFonts w:ascii="Calibri" w:hAnsi="Calibri" w:cs="Calibri"/>
                 <w:noProof/>
                 <w:webHidden/>
-                <w:lang w:val="da-DK"/>
               </w:rPr>
               <w:fldChar w:fldCharType="end"/>
             </w:r>
@@ -2169,16 +2002,16 @@
               <w:tab w:val="right" w:leader="dot" w:pos="10790"/>
             </w:tabs>
             <w:rPr>
-              <w:rFonts w:ascii="Calibri" w:eastAsiaTheme="minorEastAsia" w:hAnsi="Calibri" w:cs="Calibri"/>
+              <w:rFonts w:eastAsiaTheme="minorEastAsia"/>
               <w:noProof/>
               <w:kern w:val="2"/>
               <w:sz w:val="22"/>
               <w:szCs w:val="22"/>
-              <w:lang w:val="da-DK" w:eastAsia="en-GB"/>
+              <w:lang w:val="en-GB" w:eastAsia="en-GB"/>
               <w14:ligatures w14:val="standardContextual"/>
             </w:rPr>
           </w:pPr>
-          <w:hyperlink w:anchor="_Toc150432580" w:history="1">
+          <w:hyperlink w:anchor="_Toc152145974" w:history="1">
             <w:r>
               <w:rPr>
                 <w:rStyle w:val="Hyperlink"/>
@@ -2190,63 +2023,49 @@
             </w:r>
             <w:r>
               <w:rPr>
-                <w:rFonts w:ascii="Calibri" w:hAnsi="Calibri" w:cs="Calibri"/>
                 <w:noProof/>
                 <w:webHidden/>
-                <w:lang w:val="da-DK"/>
               </w:rPr>
               <w:tab/>
             </w:r>
             <w:r>
               <w:rPr>
-                <w:rFonts w:ascii="Calibri" w:hAnsi="Calibri" w:cs="Calibri"/>
                 <w:noProof/>
                 <w:webHidden/>
-                <w:lang w:val="da-DK"/>
               </w:rPr>
               <w:fldChar w:fldCharType="begin"/>
             </w:r>
             <w:r>
               <w:rPr>
-                <w:rFonts w:ascii="Calibri" w:hAnsi="Calibri" w:cs="Calibri"/>
                 <w:noProof/>
                 <w:webHidden/>
-                <w:lang w:val="da-DK"/>
-              </w:rPr>
-              <w:instrText xml:space="preserve"> PAGEREF _Toc150432580 \h </w:instrText>
-            </w:r>
-            <w:r>
-              <w:rPr>
-                <w:rFonts w:ascii="Calibri" w:hAnsi="Calibri" w:cs="Calibri"/>
+              </w:rPr>
+              <w:instrText xml:space="preserve"> PAGEREF _Toc152145974 \h </w:instrText>
+            </w:r>
+            <w:r>
+              <w:rPr>
                 <w:noProof/>
                 <w:webHidden/>
-                <w:lang w:val="da-DK"/>
-              </w:rPr>
-            </w:r>
-            <w:r>
-              <w:rPr>
-                <w:rFonts w:ascii="Calibri" w:hAnsi="Calibri" w:cs="Calibri"/>
+              </w:rPr>
+            </w:r>
+            <w:r>
+              <w:rPr>
                 <w:noProof/>
                 <w:webHidden/>
-                <w:lang w:val="da-DK"/>
               </w:rPr>
               <w:fldChar w:fldCharType="separate"/>
             </w:r>
             <w:r>
               <w:rPr>
-                <w:rFonts w:ascii="Calibri" w:hAnsi="Calibri" w:cs="Calibri"/>
                 <w:noProof/>
                 <w:webHidden/>
-                <w:lang w:val="da-DK"/>
-              </w:rPr>
-              <w:t>4</w:t>
-            </w:r>
-            <w:r>
-              <w:rPr>
-                <w:rFonts w:ascii="Calibri" w:hAnsi="Calibri" w:cs="Calibri"/>
+              </w:rPr>
+              <w:t>5</w:t>
+            </w:r>
+            <w:r>
+              <w:rPr>
                 <w:noProof/>
                 <w:webHidden/>
-                <w:lang w:val="da-DK"/>
               </w:rPr>
               <w:fldChar w:fldCharType="end"/>
             </w:r>
@@ -2259,16 +2078,16 @@
               <w:tab w:val="right" w:leader="dot" w:pos="10790"/>
             </w:tabs>
             <w:rPr>
-              <w:rFonts w:ascii="Calibri" w:eastAsiaTheme="minorEastAsia" w:hAnsi="Calibri" w:cs="Calibri"/>
+              <w:rFonts w:eastAsiaTheme="minorEastAsia"/>
               <w:noProof/>
               <w:kern w:val="2"/>
               <w:sz w:val="22"/>
               <w:szCs w:val="22"/>
-              <w:lang w:val="da-DK" w:eastAsia="en-GB"/>
+              <w:lang w:val="en-GB" w:eastAsia="en-GB"/>
               <w14:ligatures w14:val="standardContextual"/>
             </w:rPr>
           </w:pPr>
-          <w:hyperlink w:anchor="_Toc150432581" w:history="1">
+          <w:hyperlink w:anchor="_Toc152145975" w:history="1">
             <w:r>
               <w:rPr>
                 <w:rStyle w:val="Hyperlink"/>
@@ -2276,67 +2095,53 @@
                 <w:noProof/>
                 <w:lang w:val="da-DK"/>
               </w:rPr>
-              <w:t>Realiseret tidsplan</w:t>
-            </w:r>
-            <w:r>
-              <w:rPr>
-                <w:rFonts w:ascii="Calibri" w:hAnsi="Calibri" w:cs="Calibri"/>
+              <w:t>Realiseret tidsplan // TODO</w:t>
+            </w:r>
+            <w:r>
+              <w:rPr>
                 <w:noProof/>
                 <w:webHidden/>
-                <w:lang w:val="da-DK"/>
               </w:rPr>
               <w:tab/>
             </w:r>
             <w:r>
               <w:rPr>
-                <w:rFonts w:ascii="Calibri" w:hAnsi="Calibri" w:cs="Calibri"/>
                 <w:noProof/>
                 <w:webHidden/>
-                <w:lang w:val="da-DK"/>
               </w:rPr>
               <w:fldChar w:fldCharType="begin"/>
             </w:r>
             <w:r>
               <w:rPr>
-                <w:rFonts w:ascii="Calibri" w:hAnsi="Calibri" w:cs="Calibri"/>
                 <w:noProof/>
                 <w:webHidden/>
-                <w:lang w:val="da-DK"/>
-              </w:rPr>
-              <w:instrText xml:space="preserve"> PAGEREF _Toc150432581 \h </w:instrText>
-            </w:r>
-            <w:r>
-              <w:rPr>
-                <w:rFonts w:ascii="Calibri" w:hAnsi="Calibri" w:cs="Calibri"/>
+              </w:rPr>
+              <w:instrText xml:space="preserve"> PAGEREF _Toc152145975 \h </w:instrText>
+            </w:r>
+            <w:r>
+              <w:rPr>
                 <w:noProof/>
                 <w:webHidden/>
-                <w:lang w:val="da-DK"/>
-              </w:rPr>
-            </w:r>
-            <w:r>
-              <w:rPr>
-                <w:rFonts w:ascii="Calibri" w:hAnsi="Calibri" w:cs="Calibri"/>
+              </w:rPr>
+            </w:r>
+            <w:r>
+              <w:rPr>
                 <w:noProof/>
                 <w:webHidden/>
-                <w:lang w:val="da-DK"/>
               </w:rPr>
               <w:fldChar w:fldCharType="separate"/>
             </w:r>
             <w:r>
               <w:rPr>
-                <w:rFonts w:ascii="Calibri" w:hAnsi="Calibri" w:cs="Calibri"/>
                 <w:noProof/>
                 <w:webHidden/>
-                <w:lang w:val="da-DK"/>
-              </w:rPr>
-              <w:t>5</w:t>
-            </w:r>
-            <w:r>
-              <w:rPr>
-                <w:rFonts w:ascii="Calibri" w:hAnsi="Calibri" w:cs="Calibri"/>
+              </w:rPr>
+              <w:t>9</w:t>
+            </w:r>
+            <w:r>
+              <w:rPr>
                 <w:noProof/>
                 <w:webHidden/>
-                <w:lang w:val="da-DK"/>
               </w:rPr>
               <w:fldChar w:fldCharType="end"/>
             </w:r>
@@ -2349,16 +2154,16 @@
               <w:tab w:val="right" w:leader="dot" w:pos="10790"/>
             </w:tabs>
             <w:rPr>
-              <w:rFonts w:ascii="Calibri" w:eastAsiaTheme="minorEastAsia" w:hAnsi="Calibri" w:cs="Calibri"/>
+              <w:rFonts w:eastAsiaTheme="minorEastAsia"/>
               <w:noProof/>
               <w:kern w:val="2"/>
               <w:sz w:val="22"/>
               <w:szCs w:val="22"/>
-              <w:lang w:val="da-DK" w:eastAsia="en-GB"/>
+              <w:lang w:val="en-GB" w:eastAsia="en-GB"/>
               <w14:ligatures w14:val="standardContextual"/>
             </w:rPr>
           </w:pPr>
-          <w:hyperlink w:anchor="_Toc150432582" w:history="1">
+          <w:hyperlink w:anchor="_Toc152145976" w:history="1">
             <w:r>
               <w:rPr>
                 <w:rStyle w:val="Hyperlink"/>
@@ -2366,67 +2171,53 @@
                 <w:noProof/>
                 <w:lang w:val="da-DK"/>
               </w:rPr>
-              <w:t>Konklusion</w:t>
-            </w:r>
-            <w:r>
-              <w:rPr>
-                <w:rFonts w:ascii="Calibri" w:hAnsi="Calibri" w:cs="Calibri"/>
+              <w:t>Konklusion // TODO</w:t>
+            </w:r>
+            <w:r>
+              <w:rPr>
                 <w:noProof/>
                 <w:webHidden/>
-                <w:lang w:val="da-DK"/>
               </w:rPr>
               <w:tab/>
             </w:r>
             <w:r>
               <w:rPr>
-                <w:rFonts w:ascii="Calibri" w:hAnsi="Calibri" w:cs="Calibri"/>
                 <w:noProof/>
                 <w:webHidden/>
-                <w:lang w:val="da-DK"/>
               </w:rPr>
               <w:fldChar w:fldCharType="begin"/>
             </w:r>
             <w:r>
               <w:rPr>
-                <w:rFonts w:ascii="Calibri" w:hAnsi="Calibri" w:cs="Calibri"/>
                 <w:noProof/>
                 <w:webHidden/>
-                <w:lang w:val="da-DK"/>
-              </w:rPr>
-              <w:instrText xml:space="preserve"> PAGEREF _Toc150432582 \h </w:instrText>
-            </w:r>
-            <w:r>
-              <w:rPr>
-                <w:rFonts w:ascii="Calibri" w:hAnsi="Calibri" w:cs="Calibri"/>
+              </w:rPr>
+              <w:instrText xml:space="preserve"> PAGEREF _Toc152145976 \h </w:instrText>
+            </w:r>
+            <w:r>
+              <w:rPr>
                 <w:noProof/>
                 <w:webHidden/>
-                <w:lang w:val="da-DK"/>
-              </w:rPr>
-            </w:r>
-            <w:r>
-              <w:rPr>
-                <w:rFonts w:ascii="Calibri" w:hAnsi="Calibri" w:cs="Calibri"/>
+              </w:rPr>
+            </w:r>
+            <w:r>
+              <w:rPr>
                 <w:noProof/>
                 <w:webHidden/>
-                <w:lang w:val="da-DK"/>
               </w:rPr>
               <w:fldChar w:fldCharType="separate"/>
             </w:r>
             <w:r>
               <w:rPr>
-                <w:rFonts w:ascii="Calibri" w:hAnsi="Calibri" w:cs="Calibri"/>
                 <w:noProof/>
                 <w:webHidden/>
-                <w:lang w:val="da-DK"/>
-              </w:rPr>
-              <w:t>5</w:t>
-            </w:r>
-            <w:r>
-              <w:rPr>
-                <w:rFonts w:ascii="Calibri" w:hAnsi="Calibri" w:cs="Calibri"/>
+              </w:rPr>
+              <w:t>9</w:t>
+            </w:r>
+            <w:r>
+              <w:rPr>
                 <w:noProof/>
                 <w:webHidden/>
-                <w:lang w:val="da-DK"/>
               </w:rPr>
               <w:fldChar w:fldCharType="end"/>
             </w:r>
@@ -2439,16 +2230,16 @@
               <w:tab w:val="right" w:leader="dot" w:pos="10790"/>
             </w:tabs>
             <w:rPr>
-              <w:rFonts w:ascii="Calibri" w:eastAsiaTheme="minorEastAsia" w:hAnsi="Calibri" w:cs="Calibri"/>
+              <w:rFonts w:eastAsiaTheme="minorEastAsia"/>
               <w:noProof/>
               <w:kern w:val="2"/>
               <w:sz w:val="22"/>
               <w:szCs w:val="22"/>
-              <w:lang w:val="da-DK" w:eastAsia="en-GB"/>
+              <w:lang w:val="en-GB" w:eastAsia="en-GB"/>
               <w14:ligatures w14:val="standardContextual"/>
             </w:rPr>
           </w:pPr>
-          <w:hyperlink w:anchor="_Toc150432583" w:history="1">
+          <w:hyperlink w:anchor="_Toc152145977" w:history="1">
             <w:r>
               <w:rPr>
                 <w:rStyle w:val="Hyperlink"/>
@@ -2460,63 +2251,49 @@
             </w:r>
             <w:r>
               <w:rPr>
-                <w:rFonts w:ascii="Calibri" w:hAnsi="Calibri" w:cs="Calibri"/>
                 <w:noProof/>
                 <w:webHidden/>
-                <w:lang w:val="da-DK"/>
               </w:rPr>
               <w:tab/>
             </w:r>
             <w:r>
               <w:rPr>
-                <w:rFonts w:ascii="Calibri" w:hAnsi="Calibri" w:cs="Calibri"/>
                 <w:noProof/>
                 <w:webHidden/>
-                <w:lang w:val="da-DK"/>
               </w:rPr>
               <w:fldChar w:fldCharType="begin"/>
             </w:r>
             <w:r>
               <w:rPr>
-                <w:rFonts w:ascii="Calibri" w:hAnsi="Calibri" w:cs="Calibri"/>
                 <w:noProof/>
                 <w:webHidden/>
-                <w:lang w:val="da-DK"/>
-              </w:rPr>
-              <w:instrText xml:space="preserve"> PAGEREF _Toc150432583 \h </w:instrText>
-            </w:r>
-            <w:r>
-              <w:rPr>
-                <w:rFonts w:ascii="Calibri" w:hAnsi="Calibri" w:cs="Calibri"/>
+              </w:rPr>
+              <w:instrText xml:space="preserve"> PAGEREF _Toc152145977 \h </w:instrText>
+            </w:r>
+            <w:r>
+              <w:rPr>
                 <w:noProof/>
                 <w:webHidden/>
-                <w:lang w:val="da-DK"/>
-              </w:rPr>
-            </w:r>
-            <w:r>
-              <w:rPr>
-                <w:rFonts w:ascii="Calibri" w:hAnsi="Calibri" w:cs="Calibri"/>
+              </w:rPr>
+            </w:r>
+            <w:r>
+              <w:rPr>
                 <w:noProof/>
                 <w:webHidden/>
-                <w:lang w:val="da-DK"/>
               </w:rPr>
               <w:fldChar w:fldCharType="separate"/>
             </w:r>
             <w:r>
               <w:rPr>
-                <w:rFonts w:ascii="Calibri" w:hAnsi="Calibri" w:cs="Calibri"/>
                 <w:noProof/>
                 <w:webHidden/>
-                <w:lang w:val="da-DK"/>
-              </w:rPr>
-              <w:t>5</w:t>
-            </w:r>
-            <w:r>
-              <w:rPr>
-                <w:rFonts w:ascii="Calibri" w:hAnsi="Calibri" w:cs="Calibri"/>
+              </w:rPr>
+              <w:t>9</w:t>
+            </w:r>
+            <w:r>
+              <w:rPr>
                 <w:noProof/>
                 <w:webHidden/>
-                <w:lang w:val="da-DK"/>
               </w:rPr>
               <w:fldChar w:fldCharType="end"/>
             </w:r>
@@ -2529,16 +2306,16 @@
               <w:tab w:val="right" w:leader="dot" w:pos="10790"/>
             </w:tabs>
             <w:rPr>
-              <w:rFonts w:ascii="Calibri" w:eastAsiaTheme="minorEastAsia" w:hAnsi="Calibri" w:cs="Calibri"/>
+              <w:rFonts w:eastAsiaTheme="minorEastAsia"/>
               <w:noProof/>
               <w:kern w:val="2"/>
               <w:sz w:val="22"/>
               <w:szCs w:val="22"/>
-              <w:lang w:val="da-DK" w:eastAsia="en-GB"/>
+              <w:lang w:val="en-GB" w:eastAsia="en-GB"/>
               <w14:ligatures w14:val="standardContextual"/>
             </w:rPr>
           </w:pPr>
-          <w:hyperlink w:anchor="_Toc150432584" w:history="1">
+          <w:hyperlink w:anchor="_Toc152145978" w:history="1">
             <w:r>
               <w:rPr>
                 <w:rStyle w:val="Hyperlink"/>
@@ -2546,67 +2323,53 @@
                 <w:noProof/>
                 <w:lang w:val="da-DK"/>
               </w:rPr>
-              <w:t>Bilag</w:t>
-            </w:r>
-            <w:r>
-              <w:rPr>
-                <w:rFonts w:ascii="Calibri" w:hAnsi="Calibri" w:cs="Calibri"/>
+              <w:t>Bilag // TODO</w:t>
+            </w:r>
+            <w:r>
+              <w:rPr>
                 <w:noProof/>
                 <w:webHidden/>
-                <w:lang w:val="da-DK"/>
               </w:rPr>
               <w:tab/>
             </w:r>
             <w:r>
               <w:rPr>
-                <w:rFonts w:ascii="Calibri" w:hAnsi="Calibri" w:cs="Calibri"/>
                 <w:noProof/>
                 <w:webHidden/>
-                <w:lang w:val="da-DK"/>
               </w:rPr>
               <w:fldChar w:fldCharType="begin"/>
             </w:r>
             <w:r>
               <w:rPr>
-                <w:rFonts w:ascii="Calibri" w:hAnsi="Calibri" w:cs="Calibri"/>
                 <w:noProof/>
                 <w:webHidden/>
-                <w:lang w:val="da-DK"/>
-              </w:rPr>
-              <w:instrText xml:space="preserve"> PAGEREF _Toc150432584 \h </w:instrText>
-            </w:r>
-            <w:r>
-              <w:rPr>
-                <w:rFonts w:ascii="Calibri" w:hAnsi="Calibri" w:cs="Calibri"/>
+              </w:rPr>
+              <w:instrText xml:space="preserve"> PAGEREF _Toc152145978 \h </w:instrText>
+            </w:r>
+            <w:r>
+              <w:rPr>
                 <w:noProof/>
                 <w:webHidden/>
-                <w:lang w:val="da-DK"/>
-              </w:rPr>
-            </w:r>
-            <w:r>
-              <w:rPr>
-                <w:rFonts w:ascii="Calibri" w:hAnsi="Calibri" w:cs="Calibri"/>
+              </w:rPr>
+            </w:r>
+            <w:r>
+              <w:rPr>
                 <w:noProof/>
                 <w:webHidden/>
-                <w:lang w:val="da-DK"/>
               </w:rPr>
               <w:fldChar w:fldCharType="separate"/>
             </w:r>
             <w:r>
               <w:rPr>
-                <w:rFonts w:ascii="Calibri" w:hAnsi="Calibri" w:cs="Calibri"/>
                 <w:noProof/>
                 <w:webHidden/>
-                <w:lang w:val="da-DK"/>
-              </w:rPr>
-              <w:t>6</w:t>
-            </w:r>
-            <w:r>
-              <w:rPr>
-                <w:rFonts w:ascii="Calibri" w:hAnsi="Calibri" w:cs="Calibri"/>
+              </w:rPr>
+              <w:t>10</w:t>
+            </w:r>
+            <w:r>
+              <w:rPr>
                 <w:noProof/>
                 <w:webHidden/>
-                <w:lang w:val="da-DK"/>
               </w:rPr>
               <w:fldChar w:fldCharType="end"/>
             </w:r>
@@ -2614,17 +2377,21 @@
         </w:p>
         <w:p>
           <w:pPr>
-            <w:pStyle w:val="TOC3"/>
+            <w:pStyle w:val="TOC1"/>
             <w:tabs>
               <w:tab w:val="right" w:leader="dot" w:pos="10790"/>
             </w:tabs>
             <w:rPr>
-              <w:rFonts w:ascii="Calibri" w:hAnsi="Calibri" w:cs="Calibri"/>
+              <w:rFonts w:eastAsiaTheme="minorEastAsia"/>
               <w:noProof/>
-              <w:lang w:val="da-DK"/>
+              <w:kern w:val="2"/>
+              <w:sz w:val="22"/>
+              <w:szCs w:val="22"/>
+              <w:lang w:val="en-GB" w:eastAsia="en-GB"/>
+              <w14:ligatures w14:val="standardContextual"/>
             </w:rPr>
           </w:pPr>
-          <w:hyperlink w:anchor="_Toc150432585" w:history="1">
+          <w:hyperlink w:anchor="_Toc152145979" w:history="1">
             <w:r>
               <w:rPr>
                 <w:rStyle w:val="Hyperlink"/>
@@ -2636,63 +2403,49 @@
             </w:r>
             <w:r>
               <w:rPr>
-                <w:rFonts w:ascii="Calibri" w:hAnsi="Calibri" w:cs="Calibri"/>
                 <w:noProof/>
                 <w:webHidden/>
-                <w:lang w:val="da-DK"/>
               </w:rPr>
               <w:tab/>
             </w:r>
             <w:r>
               <w:rPr>
-                <w:rFonts w:ascii="Calibri" w:hAnsi="Calibri" w:cs="Calibri"/>
                 <w:noProof/>
                 <w:webHidden/>
-                <w:lang w:val="da-DK"/>
               </w:rPr>
               <w:fldChar w:fldCharType="begin"/>
             </w:r>
             <w:r>
               <w:rPr>
-                <w:rFonts w:ascii="Calibri" w:hAnsi="Calibri" w:cs="Calibri"/>
                 <w:noProof/>
                 <w:webHidden/>
-                <w:lang w:val="da-DK"/>
-              </w:rPr>
-              <w:instrText xml:space="preserve"> PAGEREF _Toc150432585 \h </w:instrText>
-            </w:r>
-            <w:r>
-              <w:rPr>
-                <w:rFonts w:ascii="Calibri" w:hAnsi="Calibri" w:cs="Calibri"/>
+              </w:rPr>
+              <w:instrText xml:space="preserve"> PAGEREF _Toc152145979 \h </w:instrText>
+            </w:r>
+            <w:r>
+              <w:rPr>
                 <w:noProof/>
                 <w:webHidden/>
-                <w:lang w:val="da-DK"/>
-              </w:rPr>
-            </w:r>
-            <w:r>
-              <w:rPr>
-                <w:rFonts w:ascii="Calibri" w:hAnsi="Calibri" w:cs="Calibri"/>
+              </w:rPr>
+            </w:r>
+            <w:r>
+              <w:rPr>
                 <w:noProof/>
                 <w:webHidden/>
-                <w:lang w:val="da-DK"/>
               </w:rPr>
               <w:fldChar w:fldCharType="separate"/>
             </w:r>
             <w:r>
               <w:rPr>
-                <w:rFonts w:ascii="Calibri" w:hAnsi="Calibri" w:cs="Calibri"/>
                 <w:noProof/>
                 <w:webHidden/>
-                <w:lang w:val="da-DK"/>
-              </w:rPr>
-              <w:t>7</w:t>
-            </w:r>
-            <w:r>
-              <w:rPr>
-                <w:rFonts w:ascii="Calibri" w:hAnsi="Calibri" w:cs="Calibri"/>
+              </w:rPr>
+              <w:t>11</w:t>
+            </w:r>
+            <w:r>
+              <w:rPr>
                 <w:noProof/>
                 <w:webHidden/>
-                <w:lang w:val="da-DK"/>
               </w:rPr>
               <w:fldChar w:fldCharType="end"/>
             </w:r>
@@ -2740,7 +2493,7 @@
           <w:lang w:val="da-DK"/>
         </w:rPr>
       </w:pPr>
-      <w:bookmarkStart w:id="3" w:name="_Toc150432573"/>
+      <w:bookmarkStart w:id="3" w:name="_Toc152145967"/>
       <w:r>
         <w:rPr>
           <w:rFonts w:ascii="Calibri" w:hAnsi="Calibri" w:cs="Calibri"/>
@@ -2825,7 +2578,7 @@
         </w:rPr>
         <w:fldChar w:fldCharType="end"/>
       </w:r>
-      <w:bookmarkStart w:id="4" w:name="_Toc150432574"/>
+      <w:bookmarkStart w:id="4" w:name="_Toc152145968"/>
       <w:r>
         <w:rPr>
           <w:rFonts w:ascii="Calibri" w:hAnsi="Calibri" w:cs="Calibri"/>
@@ -2843,7 +2596,7 @@
           <w:lang w:val="da-DK"/>
         </w:rPr>
       </w:pPr>
-      <w:bookmarkStart w:id="5" w:name="_Toc150432575"/>
+      <w:bookmarkStart w:id="5" w:name="_Toc152145969"/>
       <w:r>
         <w:rPr>
           <w:rFonts w:ascii="Calibri" w:hAnsi="Calibri" w:cs="Calibri"/>
@@ -2884,7 +2637,7 @@
           <w:lang w:val="da-DK"/>
         </w:rPr>
       </w:pPr>
-      <w:bookmarkStart w:id="6" w:name="_Toc150432576"/>
+      <w:bookmarkStart w:id="6" w:name="_Toc152145970"/>
       <w:r>
         <w:rPr>
           <w:rFonts w:ascii="Calibri" w:hAnsi="Calibri" w:cs="Calibri"/>
@@ -2996,7 +2749,7 @@
           <w:lang w:val="da-DK"/>
         </w:rPr>
       </w:pPr>
-      <w:bookmarkStart w:id="7" w:name="_Toc150432577"/>
+      <w:bookmarkStart w:id="7" w:name="_Toc152145971"/>
       <w:r>
         <w:rPr>
           <w:rFonts w:ascii="Calibri" w:hAnsi="Calibri" w:cs="Calibri"/>
@@ -3015,7 +2768,7 @@
           <w:lang w:val="da-DK"/>
         </w:rPr>
       </w:pPr>
-      <w:bookmarkStart w:id="8" w:name="_Toc150432578"/>
+      <w:bookmarkStart w:id="8" w:name="_Toc152145972"/>
       <w:r>
         <w:rPr>
           <w:rFonts w:ascii="Calibri" w:hAnsi="Calibri" w:cs="Calibri"/>
@@ -3136,7 +2889,7 @@
           <w:lang w:val="da-DK"/>
         </w:rPr>
       </w:pPr>
-      <w:bookmarkStart w:id="9" w:name="_Toc150432579"/>
+      <w:bookmarkStart w:id="9" w:name="_Toc152145973"/>
       <w:r>
         <w:rPr>
           <w:rFonts w:ascii="Calibri" w:hAnsi="Calibri" w:cs="Calibri"/>
@@ -3252,7 +3005,6 @@
           <w:lang w:val="da-DK"/>
         </w:rPr>
       </w:pPr>
-      <w:bookmarkStart w:id="10" w:name="_Toc150432580"/>
       <w:r>
         <w:rPr>
           <w:rFonts w:ascii="Calibri" w:hAnsi="Calibri" w:cs="Calibri"/>
@@ -3269,6 +3021,7 @@
           <w:lang w:val="da-DK"/>
         </w:rPr>
       </w:pPr>
+      <w:bookmarkStart w:id="10" w:name="_Toc152145974"/>
       <w:r>
         <w:rPr>
           <w:rFonts w:ascii="Calibri" w:hAnsi="Calibri" w:cs="Calibri"/>
@@ -5245,7 +4998,7 @@
           <w:lang w:val="da-DK"/>
         </w:rPr>
       </w:pPr>
-      <w:bookmarkStart w:id="11" w:name="_Toc150432581"/>
+      <w:bookmarkStart w:id="11" w:name="_Toc152145975"/>
       <w:r>
         <w:rPr>
           <w:rFonts w:ascii="Calibri" w:hAnsi="Calibri" w:cs="Calibri"/>
@@ -5254,7 +5007,39 @@
         <w:lastRenderedPageBreak/>
         <w:t>Realiseret tidsplan</w:t>
       </w:r>
+      <w:r>
+        <w:rPr>
+          <w:rFonts w:ascii="Calibri" w:hAnsi="Calibri" w:cs="Calibri"/>
+          <w:lang w:val="da-DK"/>
+        </w:rPr>
+        <w:t xml:space="preserve"> // TODO</w:t>
+      </w:r>
       <w:bookmarkEnd w:id="11"/>
+    </w:p>
+    <w:p>
+      <w:pPr>
+        <w:rPr>
+          <w:rFonts w:ascii="Calibri" w:hAnsi="Calibri" w:cs="Calibri"/>
+          <w:lang w:val="da-DK"/>
+        </w:rPr>
+      </w:pPr>
+    </w:p>
+    <w:p>
+      <w:pPr>
+        <w:pStyle w:val="Heading1"/>
+        <w:rPr>
+          <w:rFonts w:ascii="Calibri" w:hAnsi="Calibri" w:cs="Calibri"/>
+          <w:lang w:val="da-DK"/>
+        </w:rPr>
+      </w:pPr>
+      <w:bookmarkStart w:id="12" w:name="_Toc152145976"/>
+      <w:r>
+        <w:rPr>
+          <w:rFonts w:ascii="Calibri" w:hAnsi="Calibri" w:cs="Calibri"/>
+          <w:lang w:val="da-DK"/>
+        </w:rPr>
+        <w:t>Konklusion</w:t>
+      </w:r>
       <w:r>
         <w:rPr>
           <w:rFonts w:ascii="Calibri" w:hAnsi="Calibri" w:cs="Calibri"/>
@@ -5262,39 +5047,7 @@
         </w:rPr>
         <w:t xml:space="preserve"> // TODO</w:t>
       </w:r>
-    </w:p>
-    <w:p>
-      <w:pPr>
-        <w:rPr>
-          <w:rFonts w:ascii="Calibri" w:hAnsi="Calibri" w:cs="Calibri"/>
-          <w:lang w:val="da-DK"/>
-        </w:rPr>
-      </w:pPr>
-    </w:p>
-    <w:p>
-      <w:pPr>
-        <w:pStyle w:val="Heading1"/>
-        <w:rPr>
-          <w:rFonts w:ascii="Calibri" w:hAnsi="Calibri" w:cs="Calibri"/>
-          <w:lang w:val="da-DK"/>
-        </w:rPr>
-      </w:pPr>
-      <w:bookmarkStart w:id="12" w:name="_Toc150432582"/>
-      <w:r>
-        <w:rPr>
-          <w:rFonts w:ascii="Calibri" w:hAnsi="Calibri" w:cs="Calibri"/>
-          <w:lang w:val="da-DK"/>
-        </w:rPr>
-        <w:t>Konklusion</w:t>
-      </w:r>
       <w:bookmarkEnd w:id="12"/>
-      <w:r>
-        <w:rPr>
-          <w:rFonts w:ascii="Calibri" w:hAnsi="Calibri" w:cs="Calibri"/>
-          <w:lang w:val="da-DK"/>
-        </w:rPr>
-        <w:t xml:space="preserve"> // TODO</w:t>
-      </w:r>
     </w:p>
     <w:p>
       <w:pPr>
@@ -5328,7 +5081,7 @@
           <w:lang w:val="da-DK"/>
         </w:rPr>
       </w:pPr>
-      <w:bookmarkStart w:id="13" w:name="_Toc150432583"/>
+      <w:bookmarkStart w:id="13" w:name="_Toc152145977"/>
       <w:r>
         <w:rPr>
           <w:rFonts w:ascii="Calibri" w:hAnsi="Calibri" w:cs="Calibri"/>
@@ -5488,7 +5241,7 @@
           <w:lang w:val="da-DK"/>
         </w:rPr>
       </w:pPr>
-      <w:bookmarkStart w:id="14" w:name="_Toc150432584"/>
+      <w:bookmarkStart w:id="14" w:name="_Toc152145978"/>
       <w:r>
         <w:rPr>
           <w:rFonts w:ascii="Calibri" w:hAnsi="Calibri" w:cs="Calibri"/>
@@ -5496,14 +5249,14 @@
         </w:rPr>
         <w:t>Bilag</w:t>
       </w:r>
+      <w:r>
+        <w:rPr>
+          <w:rFonts w:ascii="Calibri" w:hAnsi="Calibri" w:cs="Calibri"/>
+          <w:lang w:val="da-DK"/>
+        </w:rPr>
+        <w:t xml:space="preserve"> // TODO</w:t>
+      </w:r>
       <w:bookmarkEnd w:id="14"/>
-      <w:r>
-        <w:rPr>
-          <w:rFonts w:ascii="Calibri" w:hAnsi="Calibri" w:cs="Calibri"/>
-          <w:lang w:val="da-DK"/>
-        </w:rPr>
-        <w:t xml:space="preserve"> // TODO</w:t>
-      </w:r>
     </w:p>
     <w:p>
       <w:pPr>
@@ -5755,7 +5508,7 @@
           <w:lang w:val="da-DK"/>
         </w:rPr>
       </w:pPr>
-      <w:bookmarkStart w:id="15" w:name="_Toc150432585"/>
+      <w:bookmarkStart w:id="15" w:name="_Toc152145979"/>
       <w:r>
         <w:rPr>
           <w:rFonts w:ascii="Calibri" w:hAnsi="Calibri" w:cs="Calibri"/>
@@ -6071,27 +5824,7 @@
           <w:szCs w:val="28"/>
           <w:lang w:val="da-DK"/>
         </w:rPr>
-        <w:t xml:space="preserve">, Business &amp; API) samt relevante modeller og funktionalitet – dog uden </w:t>
-      </w:r>
-      <w:proofErr w:type="spellStart"/>
-      <w:r>
-        <w:rPr>
-          <w:rFonts w:ascii="Calibri" w:hAnsi="Calibri" w:cs="Calibri"/>
-          <w:sz w:val="28"/>
-          <w:szCs w:val="28"/>
-          <w:lang w:val="da-DK"/>
-        </w:rPr>
-        <w:t>SignalR</w:t>
-      </w:r>
-      <w:proofErr w:type="spellEnd"/>
-      <w:r>
-        <w:rPr>
-          <w:rFonts w:ascii="Calibri" w:hAnsi="Calibri" w:cs="Calibri"/>
-          <w:sz w:val="28"/>
-          <w:szCs w:val="28"/>
-          <w:lang w:val="da-DK"/>
-        </w:rPr>
-        <w:t xml:space="preserve"> og </w:t>
+        <w:t xml:space="preserve">, Business &amp; API) samt relevante modeller og funktionalitet – dog uden SignalR og </w:t>
       </w:r>
       <w:proofErr w:type="spellStart"/>
       <w:r>
@@ -7219,27 +6952,7 @@
           <w:szCs w:val="28"/>
           <w:lang w:val="da-DK"/>
         </w:rPr>
-        <w:t xml:space="preserve">Efter at have opsat alt mig </w:t>
-      </w:r>
-      <w:proofErr w:type="spellStart"/>
-      <w:r>
-        <w:rPr>
-          <w:rFonts w:ascii="Calibri" w:hAnsi="Calibri" w:cs="Calibri"/>
-          <w:sz w:val="28"/>
-          <w:szCs w:val="28"/>
-          <w:lang w:val="da-DK"/>
-        </w:rPr>
-        <w:t>SignalR</w:t>
-      </w:r>
-      <w:proofErr w:type="spellEnd"/>
-      <w:r>
-        <w:rPr>
-          <w:rFonts w:ascii="Calibri" w:hAnsi="Calibri" w:cs="Calibri"/>
-          <w:sz w:val="28"/>
-          <w:szCs w:val="28"/>
-          <w:lang w:val="da-DK"/>
-        </w:rPr>
-        <w:t xml:space="preserve"> i backend og frontend, kunne jeg ikke få en timer til at køre i min backend, som skulle sende min frontend notifikationer. Endte med at simulere det i frontenden i stedet.</w:t>
+        <w:t>Efter at have opsat alt mig SignalR i backend og frontend, kunne jeg ikke få en timer til at køre i min backend, som skulle sende min frontend notifikationer. Endte med at simulere det i frontenden i stedet.</w:t>
       </w:r>
     </w:p>
     <w:p>
@@ -7810,7 +7523,7 @@
           <w:szCs w:val="28"/>
           <w:lang w:val="da-DK"/>
         </w:rPr>
-        <w:t xml:space="preserve">Fik fjernet de sidste // </w:t>
+        <w:t xml:space="preserve">Fik fjernet de sidste </w:t>
       </w:r>
       <w:proofErr w:type="spellStart"/>
       <w:r>
@@ -7989,6 +7702,58 @@
           <w:lang w:val="da-DK"/>
         </w:rPr>
         <w:t>Resten af aftenen blev brugt på at omformulere min metode- og teknologivalg sektion her i procesrapporten, da jeg havde struktureret mine valg uden flow.</w:t>
+      </w:r>
+    </w:p>
+    <w:p>
+      <w:pPr>
+        <w:rPr>
+          <w:rFonts w:ascii="Calibri" w:hAnsi="Calibri" w:cs="Calibri"/>
+          <w:sz w:val="28"/>
+          <w:szCs w:val="28"/>
+          <w:lang w:val="da-DK"/>
+        </w:rPr>
+      </w:pPr>
+    </w:p>
+    <w:p>
+      <w:pPr>
+        <w:rPr>
+          <w:rFonts w:ascii="Calibri" w:hAnsi="Calibri" w:cs="Calibri"/>
+          <w:b/>
+          <w:bCs/>
+          <w:sz w:val="28"/>
+          <w:szCs w:val="28"/>
+          <w:lang w:val="da-DK"/>
+        </w:rPr>
+      </w:pPr>
+      <w:r>
+        <w:rPr>
+          <w:rFonts w:ascii="Calibri" w:hAnsi="Calibri" w:cs="Calibri"/>
+          <w:b/>
+          <w:bCs/>
+          <w:sz w:val="28"/>
+          <w:szCs w:val="28"/>
+          <w:lang w:val="da-DK"/>
+        </w:rPr>
+        <w:t>28. november</w:t>
+      </w:r>
+    </w:p>
+    <w:p>
+      <w:pPr>
+        <w:rPr>
+          <w:rFonts w:ascii="Calibri" w:hAnsi="Calibri" w:cs="Calibri"/>
+          <w:sz w:val="28"/>
+          <w:szCs w:val="28"/>
+          <w:lang w:val="da-DK"/>
+        </w:rPr>
+      </w:pPr>
+      <w:r>
+        <w:rPr>
+          <w:rFonts w:ascii="Calibri" w:hAnsi="Calibri" w:cs="Calibri"/>
+          <w:sz w:val="28"/>
+          <w:szCs w:val="28"/>
+          <w:lang w:val="da-DK"/>
+        </w:rPr>
+        <w:t>Fik startet på produktrapporten og blev ringet op af min mor, fordi hun fandt en fejl og sad fast i test-processen pga. fejlen. Fejlen var React, der ikke registrerede værdien i inputfeltet, og påstod at der ikke var en værdi. Jeg fik den fikset indenfor 10 minutter, men da det var sent på dagen, ville de teste produktet af igen i morgen.</w:t>
       </w:r>
     </w:p>
     <w:sectPr>
@@ -9250,6 +9015,7 @@
   <w:style w:type="character" w:default="1" w:styleId="DefaultParagraphFont">
     <w:name w:val="Default Paragraph Font"/>
     <w:uiPriority w:val="1"/>
+    <w:semiHidden/>
     <w:unhideWhenUsed/>
   </w:style>
   <w:style w:type="table" w:default="1" w:styleId="TableNormal">
@@ -9985,6 +9751,7 @@
     <w:rsid w:val="00863651"/>
     <w:rsid w:val="009F3EF6"/>
     <w:rsid w:val="00A07C46"/>
+    <w:rsid w:val="00A44369"/>
     <w:rsid w:val="00A671E7"/>
     <w:rsid w:val="00A82908"/>
     <w:rsid w:val="00A87620"/>
@@ -11716,24 +11483,6 @@
 </file>
 
 <file path=customXml/item3.xml><?xml version="1.0" encoding="utf-8"?>
-<p:properties xmlns:p="http://schemas.microsoft.com/office/2006/metadata/properties" xmlns:xsi="http://www.w3.org/2001/XMLSchema-instance" xmlns:pc="http://schemas.microsoft.com/office/infopath/2007/PartnerControls">
-  <documentManagement>
-    <Status xmlns="71af3243-3dd4-4a8d-8c0d-dd76da1f02a5">Not started</Status>
-    <MediaServiceKeyPoints xmlns="71af3243-3dd4-4a8d-8c0d-dd76da1f02a5" xsi:nil="true"/>
-  </documentManagement>
-</p:properties>
-</file>
-
-<file path=customXml/item4.xml><?xml version="1.0" encoding="utf-8"?>
-<?mso-contentType ?>
-<FormTemplates xmlns="http://schemas.microsoft.com/sharepoint/v3/contenttype/forms">
-  <Display>DocumentLibraryForm</Display>
-  <Edit>DocumentLibraryForm</Edit>
-  <New>DocumentLibraryForm</New>
-</FormTemplates>
-</file>
-
-<file path=customXml/item5.xml><?xml version="1.0" encoding="utf-8"?>
 <ct:contentTypeSchema xmlns:ct="http://schemas.microsoft.com/office/2006/metadata/contentType" xmlns:ma="http://schemas.microsoft.com/office/2006/metadata/properties/metaAttributes" ct:_="" ma:_="" ma:contentTypeName="Document" ma:contentTypeID="0x01010079F111ED35F8CC479449609E8A0923A6" ma:contentTypeVersion="12" ma:contentTypeDescription="Create a new document." ma:contentTypeScope="" ma:versionID="fa6e671f1cd7e4d96ff9652be322dd5e">
   <xsd:schema xmlns:xsd="http://www.w3.org/2001/XMLSchema" xmlns:xs="http://www.w3.org/2001/XMLSchema" xmlns:p="http://schemas.microsoft.com/office/2006/metadata/properties" xmlns:ns2="71af3243-3dd4-4a8d-8c0d-dd76da1f02a5" xmlns:ns3="16c05727-aa75-4e4a-9b5f-8a80a1165891" targetNamespace="http://schemas.microsoft.com/office/2006/metadata/properties" ma:root="true" ma:fieldsID="4e2496f70b101db0b8013f30a071bbf7" ns2:_="" ns3:_="">
     <xsd:import namespace="71af3243-3dd4-4a8d-8c0d-dd76da1f02a5"/>
@@ -11954,6 +11703,24 @@
 </ct:contentTypeSchema>
 </file>
 
+<file path=customXml/item4.xml><?xml version="1.0" encoding="utf-8"?>
+<?mso-contentType ?>
+<FormTemplates xmlns="http://schemas.microsoft.com/sharepoint/v3/contenttype/forms">
+  <Display>DocumentLibraryForm</Display>
+  <Edit>DocumentLibraryForm</Edit>
+  <New>DocumentLibraryForm</New>
+</FormTemplates>
+</file>
+
+<file path=customXml/item5.xml><?xml version="1.0" encoding="utf-8"?>
+<p:properties xmlns:p="http://schemas.microsoft.com/office/2006/metadata/properties" xmlns:xsi="http://www.w3.org/2001/XMLSchema-instance" xmlns:pc="http://schemas.microsoft.com/office/infopath/2007/PartnerControls">
+  <documentManagement>
+    <Status xmlns="71af3243-3dd4-4a8d-8c0d-dd76da1f02a5">Not started</Status>
+    <MediaServiceKeyPoints xmlns="71af3243-3dd4-4a8d-8c0d-dd76da1f02a5" xsi:nil="true"/>
+  </documentManagement>
+</p:properties>
+</file>
+
 <file path=customXml/itemProps1.xml><?xml version="1.0" encoding="utf-8"?>
 <ds:datastoreItem xmlns:ds="http://schemas.openxmlformats.org/officeDocument/2006/customXml" ds:itemID="{55AF091B-3C7A-41E3-B477-F2FDAA23CFDA}">
   <ds:schemaRefs>
@@ -11971,24 +11738,6 @@
 </file>
 
 <file path=customXml/itemProps3.xml><?xml version="1.0" encoding="utf-8"?>
-<ds:datastoreItem xmlns:ds="http://schemas.openxmlformats.org/officeDocument/2006/customXml" ds:itemID="{05B4A40E-75E0-404B-8386-9A33B9B1B997}">
-  <ds:schemaRefs>
-    <ds:schemaRef ds:uri="http://schemas.microsoft.com/office/2006/metadata/properties"/>
-    <ds:schemaRef ds:uri="http://schemas.microsoft.com/office/infopath/2007/PartnerControls"/>
-    <ds:schemaRef ds:uri="71af3243-3dd4-4a8d-8c0d-dd76da1f02a5"/>
-  </ds:schemaRefs>
-</ds:datastoreItem>
-</file>
-
-<file path=customXml/itemProps4.xml><?xml version="1.0" encoding="utf-8"?>
-<ds:datastoreItem xmlns:ds="http://schemas.openxmlformats.org/officeDocument/2006/customXml" ds:itemID="{9C89F7B8-6C0B-40F1-A916-537F3D957A10}">
-  <ds:schemaRefs>
-    <ds:schemaRef ds:uri="http://schemas.microsoft.com/sharepoint/v3/contenttype/forms"/>
-  </ds:schemaRefs>
-</ds:datastoreItem>
-</file>
-
-<file path=customXml/itemProps5.xml><?xml version="1.0" encoding="utf-8"?>
 <ds:datastoreItem xmlns:ds="http://schemas.openxmlformats.org/officeDocument/2006/customXml" ds:itemID="{6B94A94B-4A54-4B16-81FB-DC3C85B467B0}">
   <ds:schemaRefs>
     <ds:schemaRef ds:uri="http://schemas.microsoft.com/office/2006/metadata/contentType"/>
@@ -12005,4 +11754,22 @@
     <ds:schemaRef ds:uri="http://schemas.microsoft.com/internal/obd"/>
   </ds:schemaRefs>
 </ds:datastoreItem>
+</file>
+
+<file path=customXml/itemProps4.xml><?xml version="1.0" encoding="utf-8"?>
+<ds:datastoreItem xmlns:ds="http://schemas.openxmlformats.org/officeDocument/2006/customXml" ds:itemID="{9C89F7B8-6C0B-40F1-A916-537F3D957A10}">
+  <ds:schemaRefs>
+    <ds:schemaRef ds:uri="http://schemas.microsoft.com/sharepoint/v3/contenttype/forms"/>
+  </ds:schemaRefs>
+</ds:datastoreItem>
+</file>
+
+<file path=customXml/itemProps5.xml><?xml version="1.0" encoding="utf-8"?>
+<ds:datastoreItem xmlns:ds="http://schemas.openxmlformats.org/officeDocument/2006/customXml" ds:itemID="{05B4A40E-75E0-404B-8386-9A33B9B1B997}">
+  <ds:schemaRefs>
+    <ds:schemaRef ds:uri="http://schemas.microsoft.com/office/2006/metadata/properties"/>
+    <ds:schemaRef ds:uri="http://schemas.microsoft.com/office/infopath/2007/PartnerControls"/>
+    <ds:schemaRef ds:uri="71af3243-3dd4-4a8d-8c0d-dd76da1f02a5"/>
+  </ds:schemaRefs>
+</ds:datastoreItem>
 </file>
</xml_diff>

<commit_message>
Update timetable + process report
</commit_message>
<xml_diff>
--- a/Documents/Procesrapport.docx
+++ b/Documents/Procesrapport.docx
@@ -52,6 +52,7 @@
                 </w:pPr>
                 <w:r>
                   <w:rPr>
+                    <w:rFonts w:ascii="Calibri" w:hAnsi="Calibri" w:cs="Calibri"/>
                     <w:color w:val="3B4455" w:themeColor="accent1"/>
                     <w:sz w:val="28"/>
                     <w:szCs w:val="28"/>
@@ -847,7 +848,6 @@
                 <w:lang w:val="en-GB"/>
               </w:rPr>
             </w:pPr>
-            <w:proofErr w:type="spellStart"/>
             <w:r>
               <w:rPr>
                 <w:rFonts w:ascii="Calibri" w:hAnsi="Calibri" w:cs="Calibri"/>
@@ -857,19 +857,7 @@
                 <w:szCs w:val="28"/>
                 <w:lang w:val="en-GB"/>
               </w:rPr>
-              <w:t>Vejledere</w:t>
-            </w:r>
-            <w:proofErr w:type="spellEnd"/>
-            <w:r>
-              <w:rPr>
-                <w:rFonts w:ascii="Calibri" w:hAnsi="Calibri" w:cs="Calibri"/>
-                <w:b/>
-                <w:bCs/>
-                <w:sz w:val="28"/>
-                <w:szCs w:val="28"/>
-                <w:lang w:val="en-GB"/>
-              </w:rPr>
-              <w:t>:</w:t>
+              <w:t>Vejledere:</w:t>
             </w:r>
           </w:p>
           <w:p>
@@ -1297,7 +1285,7 @@
               <w:tab w:val="right" w:leader="dot" w:pos="10790"/>
             </w:tabs>
             <w:rPr>
-              <w:rFonts w:eastAsiaTheme="minorEastAsia"/>
+              <w:rFonts w:ascii="Calibri" w:eastAsiaTheme="minorEastAsia" w:hAnsi="Calibri" w:cs="Calibri"/>
               <w:noProof/>
               <w:kern w:val="2"/>
               <w:sz w:val="22"/>
@@ -1339,6 +1327,7 @@
             </w:r>
             <w:r>
               <w:rPr>
+                <w:rFonts w:ascii="Calibri" w:hAnsi="Calibri" w:cs="Calibri"/>
                 <w:noProof/>
                 <w:webHidden/>
               </w:rPr>
@@ -1346,6 +1335,7 @@
             </w:r>
             <w:r>
               <w:rPr>
+                <w:rFonts w:ascii="Calibri" w:hAnsi="Calibri" w:cs="Calibri"/>
                 <w:noProof/>
                 <w:webHidden/>
               </w:rPr>
@@ -1353,6 +1343,7 @@
             </w:r>
             <w:r>
               <w:rPr>
+                <w:rFonts w:ascii="Calibri" w:hAnsi="Calibri" w:cs="Calibri"/>
                 <w:noProof/>
                 <w:webHidden/>
               </w:rPr>
@@ -1360,12 +1351,14 @@
             </w:r>
             <w:r>
               <w:rPr>
-                <w:noProof/>
-                <w:webHidden/>
-              </w:rPr>
-            </w:r>
-            <w:r>
-              <w:rPr>
+                <w:rFonts w:ascii="Calibri" w:hAnsi="Calibri" w:cs="Calibri"/>
+                <w:noProof/>
+                <w:webHidden/>
+              </w:rPr>
+            </w:r>
+            <w:r>
+              <w:rPr>
+                <w:rFonts w:ascii="Calibri" w:hAnsi="Calibri" w:cs="Calibri"/>
                 <w:noProof/>
                 <w:webHidden/>
               </w:rPr>
@@ -1373,6 +1366,7 @@
             </w:r>
             <w:r>
               <w:rPr>
+                <w:rFonts w:ascii="Calibri" w:hAnsi="Calibri" w:cs="Calibri"/>
                 <w:noProof/>
                 <w:webHidden/>
               </w:rPr>
@@ -1380,6 +1374,7 @@
             </w:r>
             <w:r>
               <w:rPr>
+                <w:rFonts w:ascii="Calibri" w:hAnsi="Calibri" w:cs="Calibri"/>
                 <w:noProof/>
                 <w:webHidden/>
               </w:rPr>
@@ -1394,7 +1389,7 @@
               <w:tab w:val="right" w:leader="dot" w:pos="10790"/>
             </w:tabs>
             <w:rPr>
-              <w:rFonts w:eastAsiaTheme="minorEastAsia"/>
+              <w:rFonts w:ascii="Calibri" w:eastAsiaTheme="minorEastAsia" w:hAnsi="Calibri" w:cs="Calibri"/>
               <w:noProof/>
               <w:kern w:val="2"/>
               <w:sz w:val="22"/>
@@ -1415,6 +1410,7 @@
             </w:r>
             <w:r>
               <w:rPr>
+                <w:rFonts w:ascii="Calibri" w:hAnsi="Calibri" w:cs="Calibri"/>
                 <w:noProof/>
                 <w:webHidden/>
               </w:rPr>
@@ -1422,6 +1418,7 @@
             </w:r>
             <w:r>
               <w:rPr>
+                <w:rFonts w:ascii="Calibri" w:hAnsi="Calibri" w:cs="Calibri"/>
                 <w:noProof/>
                 <w:webHidden/>
               </w:rPr>
@@ -1429,6 +1426,7 @@
             </w:r>
             <w:r>
               <w:rPr>
+                <w:rFonts w:ascii="Calibri" w:hAnsi="Calibri" w:cs="Calibri"/>
                 <w:noProof/>
                 <w:webHidden/>
               </w:rPr>
@@ -1436,12 +1434,14 @@
             </w:r>
             <w:r>
               <w:rPr>
-                <w:noProof/>
-                <w:webHidden/>
-              </w:rPr>
-            </w:r>
-            <w:r>
-              <w:rPr>
+                <w:rFonts w:ascii="Calibri" w:hAnsi="Calibri" w:cs="Calibri"/>
+                <w:noProof/>
+                <w:webHidden/>
+              </w:rPr>
+            </w:r>
+            <w:r>
+              <w:rPr>
+                <w:rFonts w:ascii="Calibri" w:hAnsi="Calibri" w:cs="Calibri"/>
                 <w:noProof/>
                 <w:webHidden/>
               </w:rPr>
@@ -1449,6 +1449,7 @@
             </w:r>
             <w:r>
               <w:rPr>
+                <w:rFonts w:ascii="Calibri" w:hAnsi="Calibri" w:cs="Calibri"/>
                 <w:noProof/>
                 <w:webHidden/>
               </w:rPr>
@@ -1456,6 +1457,7 @@
             </w:r>
             <w:r>
               <w:rPr>
+                <w:rFonts w:ascii="Calibri" w:hAnsi="Calibri" w:cs="Calibri"/>
                 <w:noProof/>
                 <w:webHidden/>
               </w:rPr>
@@ -1470,7 +1472,7 @@
               <w:tab w:val="right" w:leader="dot" w:pos="10790"/>
             </w:tabs>
             <w:rPr>
-              <w:rFonts w:eastAsiaTheme="minorEastAsia"/>
+              <w:rFonts w:ascii="Calibri" w:eastAsiaTheme="minorEastAsia" w:hAnsi="Calibri" w:cs="Calibri"/>
               <w:noProof/>
               <w:kern w:val="2"/>
               <w:sz w:val="22"/>
@@ -1491,6 +1493,7 @@
             </w:r>
             <w:r>
               <w:rPr>
+                <w:rFonts w:ascii="Calibri" w:hAnsi="Calibri" w:cs="Calibri"/>
                 <w:noProof/>
                 <w:webHidden/>
               </w:rPr>
@@ -1498,6 +1501,7 @@
             </w:r>
             <w:r>
               <w:rPr>
+                <w:rFonts w:ascii="Calibri" w:hAnsi="Calibri" w:cs="Calibri"/>
                 <w:noProof/>
                 <w:webHidden/>
               </w:rPr>
@@ -1505,6 +1509,7 @@
             </w:r>
             <w:r>
               <w:rPr>
+                <w:rFonts w:ascii="Calibri" w:hAnsi="Calibri" w:cs="Calibri"/>
                 <w:noProof/>
                 <w:webHidden/>
               </w:rPr>
@@ -1512,12 +1517,14 @@
             </w:r>
             <w:r>
               <w:rPr>
-                <w:noProof/>
-                <w:webHidden/>
-              </w:rPr>
-            </w:r>
-            <w:r>
-              <w:rPr>
+                <w:rFonts w:ascii="Calibri" w:hAnsi="Calibri" w:cs="Calibri"/>
+                <w:noProof/>
+                <w:webHidden/>
+              </w:rPr>
+            </w:r>
+            <w:r>
+              <w:rPr>
+                <w:rFonts w:ascii="Calibri" w:hAnsi="Calibri" w:cs="Calibri"/>
                 <w:noProof/>
                 <w:webHidden/>
               </w:rPr>
@@ -1525,6 +1532,7 @@
             </w:r>
             <w:r>
               <w:rPr>
+                <w:rFonts w:ascii="Calibri" w:hAnsi="Calibri" w:cs="Calibri"/>
                 <w:noProof/>
                 <w:webHidden/>
               </w:rPr>
@@ -1532,6 +1540,7 @@
             </w:r>
             <w:r>
               <w:rPr>
+                <w:rFonts w:ascii="Calibri" w:hAnsi="Calibri" w:cs="Calibri"/>
                 <w:noProof/>
                 <w:webHidden/>
               </w:rPr>
@@ -1546,7 +1555,7 @@
               <w:tab w:val="right" w:leader="dot" w:pos="10790"/>
             </w:tabs>
             <w:rPr>
-              <w:rFonts w:eastAsiaTheme="minorEastAsia"/>
+              <w:rFonts w:ascii="Calibri" w:eastAsiaTheme="minorEastAsia" w:hAnsi="Calibri" w:cs="Calibri"/>
               <w:noProof/>
               <w:kern w:val="2"/>
               <w:sz w:val="22"/>
@@ -1567,6 +1576,7 @@
             </w:r>
             <w:r>
               <w:rPr>
+                <w:rFonts w:ascii="Calibri" w:hAnsi="Calibri" w:cs="Calibri"/>
                 <w:noProof/>
                 <w:webHidden/>
               </w:rPr>
@@ -1574,6 +1584,7 @@
             </w:r>
             <w:r>
               <w:rPr>
+                <w:rFonts w:ascii="Calibri" w:hAnsi="Calibri" w:cs="Calibri"/>
                 <w:noProof/>
                 <w:webHidden/>
               </w:rPr>
@@ -1581,6 +1592,7 @@
             </w:r>
             <w:r>
               <w:rPr>
+                <w:rFonts w:ascii="Calibri" w:hAnsi="Calibri" w:cs="Calibri"/>
                 <w:noProof/>
                 <w:webHidden/>
               </w:rPr>
@@ -1588,12 +1600,14 @@
             </w:r>
             <w:r>
               <w:rPr>
-                <w:noProof/>
-                <w:webHidden/>
-              </w:rPr>
-            </w:r>
-            <w:r>
-              <w:rPr>
+                <w:rFonts w:ascii="Calibri" w:hAnsi="Calibri" w:cs="Calibri"/>
+                <w:noProof/>
+                <w:webHidden/>
+              </w:rPr>
+            </w:r>
+            <w:r>
+              <w:rPr>
+                <w:rFonts w:ascii="Calibri" w:hAnsi="Calibri" w:cs="Calibri"/>
                 <w:noProof/>
                 <w:webHidden/>
               </w:rPr>
@@ -1601,6 +1615,7 @@
             </w:r>
             <w:r>
               <w:rPr>
+                <w:rFonts w:ascii="Calibri" w:hAnsi="Calibri" w:cs="Calibri"/>
                 <w:noProof/>
                 <w:webHidden/>
               </w:rPr>
@@ -1608,6 +1623,7 @@
             </w:r>
             <w:r>
               <w:rPr>
+                <w:rFonts w:ascii="Calibri" w:hAnsi="Calibri" w:cs="Calibri"/>
                 <w:noProof/>
                 <w:webHidden/>
               </w:rPr>
@@ -1622,7 +1638,7 @@
               <w:tab w:val="right" w:leader="dot" w:pos="10790"/>
             </w:tabs>
             <w:rPr>
-              <w:rFonts w:eastAsiaTheme="minorEastAsia"/>
+              <w:rFonts w:ascii="Calibri" w:eastAsiaTheme="minorEastAsia" w:hAnsi="Calibri" w:cs="Calibri"/>
               <w:noProof/>
               <w:kern w:val="2"/>
               <w:sz w:val="22"/>
@@ -1643,6 +1659,7 @@
             </w:r>
             <w:r>
               <w:rPr>
+                <w:rFonts w:ascii="Calibri" w:hAnsi="Calibri" w:cs="Calibri"/>
                 <w:noProof/>
                 <w:webHidden/>
               </w:rPr>
@@ -1650,6 +1667,7 @@
             </w:r>
             <w:r>
               <w:rPr>
+                <w:rFonts w:ascii="Calibri" w:hAnsi="Calibri" w:cs="Calibri"/>
                 <w:noProof/>
                 <w:webHidden/>
               </w:rPr>
@@ -1657,6 +1675,7 @@
             </w:r>
             <w:r>
               <w:rPr>
+                <w:rFonts w:ascii="Calibri" w:hAnsi="Calibri" w:cs="Calibri"/>
                 <w:noProof/>
                 <w:webHidden/>
               </w:rPr>
@@ -1664,12 +1683,14 @@
             </w:r>
             <w:r>
               <w:rPr>
-                <w:noProof/>
-                <w:webHidden/>
-              </w:rPr>
-            </w:r>
-            <w:r>
-              <w:rPr>
+                <w:rFonts w:ascii="Calibri" w:hAnsi="Calibri" w:cs="Calibri"/>
+                <w:noProof/>
+                <w:webHidden/>
+              </w:rPr>
+            </w:r>
+            <w:r>
+              <w:rPr>
+                <w:rFonts w:ascii="Calibri" w:hAnsi="Calibri" w:cs="Calibri"/>
                 <w:noProof/>
                 <w:webHidden/>
               </w:rPr>
@@ -1677,6 +1698,7 @@
             </w:r>
             <w:r>
               <w:rPr>
+                <w:rFonts w:ascii="Calibri" w:hAnsi="Calibri" w:cs="Calibri"/>
                 <w:noProof/>
                 <w:webHidden/>
               </w:rPr>
@@ -1684,6 +1706,7 @@
             </w:r>
             <w:r>
               <w:rPr>
+                <w:rFonts w:ascii="Calibri" w:hAnsi="Calibri" w:cs="Calibri"/>
                 <w:noProof/>
                 <w:webHidden/>
               </w:rPr>
@@ -1698,7 +1721,7 @@
               <w:tab w:val="right" w:leader="dot" w:pos="10790"/>
             </w:tabs>
             <w:rPr>
-              <w:rFonts w:eastAsiaTheme="minorEastAsia"/>
+              <w:rFonts w:ascii="Calibri" w:eastAsiaTheme="minorEastAsia" w:hAnsi="Calibri" w:cs="Calibri"/>
               <w:noProof/>
               <w:kern w:val="2"/>
               <w:sz w:val="22"/>
@@ -1719,6 +1742,7 @@
             </w:r>
             <w:r>
               <w:rPr>
+                <w:rFonts w:ascii="Calibri" w:hAnsi="Calibri" w:cs="Calibri"/>
                 <w:noProof/>
                 <w:webHidden/>
               </w:rPr>
@@ -1726,6 +1750,7 @@
             </w:r>
             <w:r>
               <w:rPr>
+                <w:rFonts w:ascii="Calibri" w:hAnsi="Calibri" w:cs="Calibri"/>
                 <w:noProof/>
                 <w:webHidden/>
               </w:rPr>
@@ -1733,6 +1758,7 @@
             </w:r>
             <w:r>
               <w:rPr>
+                <w:rFonts w:ascii="Calibri" w:hAnsi="Calibri" w:cs="Calibri"/>
                 <w:noProof/>
                 <w:webHidden/>
               </w:rPr>
@@ -1740,12 +1766,14 @@
             </w:r>
             <w:r>
               <w:rPr>
-                <w:noProof/>
-                <w:webHidden/>
-              </w:rPr>
-            </w:r>
-            <w:r>
-              <w:rPr>
+                <w:rFonts w:ascii="Calibri" w:hAnsi="Calibri" w:cs="Calibri"/>
+                <w:noProof/>
+                <w:webHidden/>
+              </w:rPr>
+            </w:r>
+            <w:r>
+              <w:rPr>
+                <w:rFonts w:ascii="Calibri" w:hAnsi="Calibri" w:cs="Calibri"/>
                 <w:noProof/>
                 <w:webHidden/>
               </w:rPr>
@@ -1753,6 +1781,7 @@
             </w:r>
             <w:r>
               <w:rPr>
+                <w:rFonts w:ascii="Calibri" w:hAnsi="Calibri" w:cs="Calibri"/>
                 <w:noProof/>
                 <w:webHidden/>
               </w:rPr>
@@ -1760,6 +1789,7 @@
             </w:r>
             <w:r>
               <w:rPr>
+                <w:rFonts w:ascii="Calibri" w:hAnsi="Calibri" w:cs="Calibri"/>
                 <w:noProof/>
                 <w:webHidden/>
               </w:rPr>
@@ -1774,7 +1804,7 @@
               <w:tab w:val="right" w:leader="dot" w:pos="10790"/>
             </w:tabs>
             <w:rPr>
-              <w:rFonts w:eastAsiaTheme="minorEastAsia"/>
+              <w:rFonts w:ascii="Calibri" w:eastAsiaTheme="minorEastAsia" w:hAnsi="Calibri" w:cs="Calibri"/>
               <w:noProof/>
               <w:kern w:val="2"/>
               <w:sz w:val="22"/>
@@ -1795,6 +1825,7 @@
             </w:r>
             <w:r>
               <w:rPr>
+                <w:rFonts w:ascii="Calibri" w:hAnsi="Calibri" w:cs="Calibri"/>
                 <w:noProof/>
                 <w:webHidden/>
               </w:rPr>
@@ -1802,6 +1833,7 @@
             </w:r>
             <w:r>
               <w:rPr>
+                <w:rFonts w:ascii="Calibri" w:hAnsi="Calibri" w:cs="Calibri"/>
                 <w:noProof/>
                 <w:webHidden/>
               </w:rPr>
@@ -1809,6 +1841,7 @@
             </w:r>
             <w:r>
               <w:rPr>
+                <w:rFonts w:ascii="Calibri" w:hAnsi="Calibri" w:cs="Calibri"/>
                 <w:noProof/>
                 <w:webHidden/>
               </w:rPr>
@@ -1816,12 +1849,14 @@
             </w:r>
             <w:r>
               <w:rPr>
-                <w:noProof/>
-                <w:webHidden/>
-              </w:rPr>
-            </w:r>
-            <w:r>
-              <w:rPr>
+                <w:rFonts w:ascii="Calibri" w:hAnsi="Calibri" w:cs="Calibri"/>
+                <w:noProof/>
+                <w:webHidden/>
+              </w:rPr>
+            </w:r>
+            <w:r>
+              <w:rPr>
+                <w:rFonts w:ascii="Calibri" w:hAnsi="Calibri" w:cs="Calibri"/>
                 <w:noProof/>
                 <w:webHidden/>
               </w:rPr>
@@ -1829,6 +1864,7 @@
             </w:r>
             <w:r>
               <w:rPr>
+                <w:rFonts w:ascii="Calibri" w:hAnsi="Calibri" w:cs="Calibri"/>
                 <w:noProof/>
                 <w:webHidden/>
               </w:rPr>
@@ -1836,6 +1872,7 @@
             </w:r>
             <w:r>
               <w:rPr>
+                <w:rFonts w:ascii="Calibri" w:hAnsi="Calibri" w:cs="Calibri"/>
                 <w:noProof/>
                 <w:webHidden/>
               </w:rPr>
@@ -1850,7 +1887,7 @@
               <w:tab w:val="right" w:leader="dot" w:pos="10790"/>
             </w:tabs>
             <w:rPr>
-              <w:rFonts w:eastAsiaTheme="minorEastAsia"/>
+              <w:rFonts w:ascii="Calibri" w:eastAsiaTheme="minorEastAsia" w:hAnsi="Calibri" w:cs="Calibri"/>
               <w:noProof/>
               <w:kern w:val="2"/>
               <w:sz w:val="22"/>
@@ -1871,6 +1908,7 @@
             </w:r>
             <w:r>
               <w:rPr>
+                <w:rFonts w:ascii="Calibri" w:hAnsi="Calibri" w:cs="Calibri"/>
                 <w:noProof/>
                 <w:webHidden/>
               </w:rPr>
@@ -1878,6 +1916,7 @@
             </w:r>
             <w:r>
               <w:rPr>
+                <w:rFonts w:ascii="Calibri" w:hAnsi="Calibri" w:cs="Calibri"/>
                 <w:noProof/>
                 <w:webHidden/>
               </w:rPr>
@@ -1885,6 +1924,7 @@
             </w:r>
             <w:r>
               <w:rPr>
+                <w:rFonts w:ascii="Calibri" w:hAnsi="Calibri" w:cs="Calibri"/>
                 <w:noProof/>
                 <w:webHidden/>
               </w:rPr>
@@ -1892,12 +1932,14 @@
             </w:r>
             <w:r>
               <w:rPr>
-                <w:noProof/>
-                <w:webHidden/>
-              </w:rPr>
-            </w:r>
-            <w:r>
-              <w:rPr>
+                <w:rFonts w:ascii="Calibri" w:hAnsi="Calibri" w:cs="Calibri"/>
+                <w:noProof/>
+                <w:webHidden/>
+              </w:rPr>
+            </w:r>
+            <w:r>
+              <w:rPr>
+                <w:rFonts w:ascii="Calibri" w:hAnsi="Calibri" w:cs="Calibri"/>
                 <w:noProof/>
                 <w:webHidden/>
               </w:rPr>
@@ -1905,6 +1947,7 @@
             </w:r>
             <w:r>
               <w:rPr>
+                <w:rFonts w:ascii="Calibri" w:hAnsi="Calibri" w:cs="Calibri"/>
                 <w:noProof/>
                 <w:webHidden/>
               </w:rPr>
@@ -1912,6 +1955,7 @@
             </w:r>
             <w:r>
               <w:rPr>
+                <w:rFonts w:ascii="Calibri" w:hAnsi="Calibri" w:cs="Calibri"/>
                 <w:noProof/>
                 <w:webHidden/>
               </w:rPr>
@@ -1926,7 +1970,7 @@
               <w:tab w:val="right" w:leader="dot" w:pos="10790"/>
             </w:tabs>
             <w:rPr>
-              <w:rFonts w:eastAsiaTheme="minorEastAsia"/>
+              <w:rFonts w:ascii="Calibri" w:eastAsiaTheme="minorEastAsia" w:hAnsi="Calibri" w:cs="Calibri"/>
               <w:noProof/>
               <w:kern w:val="2"/>
               <w:sz w:val="22"/>
@@ -1947,6 +1991,7 @@
             </w:r>
             <w:r>
               <w:rPr>
+                <w:rFonts w:ascii="Calibri" w:hAnsi="Calibri" w:cs="Calibri"/>
                 <w:noProof/>
                 <w:webHidden/>
               </w:rPr>
@@ -1954,6 +1999,7 @@
             </w:r>
             <w:r>
               <w:rPr>
+                <w:rFonts w:ascii="Calibri" w:hAnsi="Calibri" w:cs="Calibri"/>
                 <w:noProof/>
                 <w:webHidden/>
               </w:rPr>
@@ -1961,6 +2007,7 @@
             </w:r>
             <w:r>
               <w:rPr>
+                <w:rFonts w:ascii="Calibri" w:hAnsi="Calibri" w:cs="Calibri"/>
                 <w:noProof/>
                 <w:webHidden/>
               </w:rPr>
@@ -1968,12 +2015,14 @@
             </w:r>
             <w:r>
               <w:rPr>
-                <w:noProof/>
-                <w:webHidden/>
-              </w:rPr>
-            </w:r>
-            <w:r>
-              <w:rPr>
+                <w:rFonts w:ascii="Calibri" w:hAnsi="Calibri" w:cs="Calibri"/>
+                <w:noProof/>
+                <w:webHidden/>
+              </w:rPr>
+            </w:r>
+            <w:r>
+              <w:rPr>
+                <w:rFonts w:ascii="Calibri" w:hAnsi="Calibri" w:cs="Calibri"/>
                 <w:noProof/>
                 <w:webHidden/>
               </w:rPr>
@@ -1981,6 +2030,7 @@
             </w:r>
             <w:r>
               <w:rPr>
+                <w:rFonts w:ascii="Calibri" w:hAnsi="Calibri" w:cs="Calibri"/>
                 <w:noProof/>
                 <w:webHidden/>
               </w:rPr>
@@ -1988,6 +2038,7 @@
             </w:r>
             <w:r>
               <w:rPr>
+                <w:rFonts w:ascii="Calibri" w:hAnsi="Calibri" w:cs="Calibri"/>
                 <w:noProof/>
                 <w:webHidden/>
               </w:rPr>
@@ -2002,7 +2053,7 @@
               <w:tab w:val="right" w:leader="dot" w:pos="10790"/>
             </w:tabs>
             <w:rPr>
-              <w:rFonts w:eastAsiaTheme="minorEastAsia"/>
+              <w:rFonts w:ascii="Calibri" w:eastAsiaTheme="minorEastAsia" w:hAnsi="Calibri" w:cs="Calibri"/>
               <w:noProof/>
               <w:kern w:val="2"/>
               <w:sz w:val="22"/>
@@ -2023,6 +2074,7 @@
             </w:r>
             <w:r>
               <w:rPr>
+                <w:rFonts w:ascii="Calibri" w:hAnsi="Calibri" w:cs="Calibri"/>
                 <w:noProof/>
                 <w:webHidden/>
               </w:rPr>
@@ -2030,6 +2082,7 @@
             </w:r>
             <w:r>
               <w:rPr>
+                <w:rFonts w:ascii="Calibri" w:hAnsi="Calibri" w:cs="Calibri"/>
                 <w:noProof/>
                 <w:webHidden/>
               </w:rPr>
@@ -2037,6 +2090,7 @@
             </w:r>
             <w:r>
               <w:rPr>
+                <w:rFonts w:ascii="Calibri" w:hAnsi="Calibri" w:cs="Calibri"/>
                 <w:noProof/>
                 <w:webHidden/>
               </w:rPr>
@@ -2044,12 +2098,14 @@
             </w:r>
             <w:r>
               <w:rPr>
-                <w:noProof/>
-                <w:webHidden/>
-              </w:rPr>
-            </w:r>
-            <w:r>
-              <w:rPr>
+                <w:rFonts w:ascii="Calibri" w:hAnsi="Calibri" w:cs="Calibri"/>
+                <w:noProof/>
+                <w:webHidden/>
+              </w:rPr>
+            </w:r>
+            <w:r>
+              <w:rPr>
+                <w:rFonts w:ascii="Calibri" w:hAnsi="Calibri" w:cs="Calibri"/>
                 <w:noProof/>
                 <w:webHidden/>
               </w:rPr>
@@ -2057,6 +2113,7 @@
             </w:r>
             <w:r>
               <w:rPr>
+                <w:rFonts w:ascii="Calibri" w:hAnsi="Calibri" w:cs="Calibri"/>
                 <w:noProof/>
                 <w:webHidden/>
               </w:rPr>
@@ -2064,6 +2121,7 @@
             </w:r>
             <w:r>
               <w:rPr>
+                <w:rFonts w:ascii="Calibri" w:hAnsi="Calibri" w:cs="Calibri"/>
                 <w:noProof/>
                 <w:webHidden/>
               </w:rPr>
@@ -2078,7 +2136,7 @@
               <w:tab w:val="right" w:leader="dot" w:pos="10790"/>
             </w:tabs>
             <w:rPr>
-              <w:rFonts w:eastAsiaTheme="minorEastAsia"/>
+              <w:rFonts w:ascii="Calibri" w:eastAsiaTheme="minorEastAsia" w:hAnsi="Calibri" w:cs="Calibri"/>
               <w:noProof/>
               <w:kern w:val="2"/>
               <w:sz w:val="22"/>
@@ -2099,6 +2157,7 @@
             </w:r>
             <w:r>
               <w:rPr>
+                <w:rFonts w:ascii="Calibri" w:hAnsi="Calibri" w:cs="Calibri"/>
                 <w:noProof/>
                 <w:webHidden/>
               </w:rPr>
@@ -2106,6 +2165,7 @@
             </w:r>
             <w:r>
               <w:rPr>
+                <w:rFonts w:ascii="Calibri" w:hAnsi="Calibri" w:cs="Calibri"/>
                 <w:noProof/>
                 <w:webHidden/>
               </w:rPr>
@@ -2113,6 +2173,7 @@
             </w:r>
             <w:r>
               <w:rPr>
+                <w:rFonts w:ascii="Calibri" w:hAnsi="Calibri" w:cs="Calibri"/>
                 <w:noProof/>
                 <w:webHidden/>
               </w:rPr>
@@ -2120,12 +2181,14 @@
             </w:r>
             <w:r>
               <w:rPr>
-                <w:noProof/>
-                <w:webHidden/>
-              </w:rPr>
-            </w:r>
-            <w:r>
-              <w:rPr>
+                <w:rFonts w:ascii="Calibri" w:hAnsi="Calibri" w:cs="Calibri"/>
+                <w:noProof/>
+                <w:webHidden/>
+              </w:rPr>
+            </w:r>
+            <w:r>
+              <w:rPr>
+                <w:rFonts w:ascii="Calibri" w:hAnsi="Calibri" w:cs="Calibri"/>
                 <w:noProof/>
                 <w:webHidden/>
               </w:rPr>
@@ -2133,6 +2196,7 @@
             </w:r>
             <w:r>
               <w:rPr>
+                <w:rFonts w:ascii="Calibri" w:hAnsi="Calibri" w:cs="Calibri"/>
                 <w:noProof/>
                 <w:webHidden/>
               </w:rPr>
@@ -2140,6 +2204,7 @@
             </w:r>
             <w:r>
               <w:rPr>
+                <w:rFonts w:ascii="Calibri" w:hAnsi="Calibri" w:cs="Calibri"/>
                 <w:noProof/>
                 <w:webHidden/>
               </w:rPr>
@@ -2154,7 +2219,7 @@
               <w:tab w:val="right" w:leader="dot" w:pos="10790"/>
             </w:tabs>
             <w:rPr>
-              <w:rFonts w:eastAsiaTheme="minorEastAsia"/>
+              <w:rFonts w:ascii="Calibri" w:eastAsiaTheme="minorEastAsia" w:hAnsi="Calibri" w:cs="Calibri"/>
               <w:noProof/>
               <w:kern w:val="2"/>
               <w:sz w:val="22"/>
@@ -2175,6 +2240,7 @@
             </w:r>
             <w:r>
               <w:rPr>
+                <w:rFonts w:ascii="Calibri" w:hAnsi="Calibri" w:cs="Calibri"/>
                 <w:noProof/>
                 <w:webHidden/>
               </w:rPr>
@@ -2182,6 +2248,7 @@
             </w:r>
             <w:r>
               <w:rPr>
+                <w:rFonts w:ascii="Calibri" w:hAnsi="Calibri" w:cs="Calibri"/>
                 <w:noProof/>
                 <w:webHidden/>
               </w:rPr>
@@ -2189,6 +2256,7 @@
             </w:r>
             <w:r>
               <w:rPr>
+                <w:rFonts w:ascii="Calibri" w:hAnsi="Calibri" w:cs="Calibri"/>
                 <w:noProof/>
                 <w:webHidden/>
               </w:rPr>
@@ -2196,12 +2264,14 @@
             </w:r>
             <w:r>
               <w:rPr>
-                <w:noProof/>
-                <w:webHidden/>
-              </w:rPr>
-            </w:r>
-            <w:r>
-              <w:rPr>
+                <w:rFonts w:ascii="Calibri" w:hAnsi="Calibri" w:cs="Calibri"/>
+                <w:noProof/>
+                <w:webHidden/>
+              </w:rPr>
+            </w:r>
+            <w:r>
+              <w:rPr>
+                <w:rFonts w:ascii="Calibri" w:hAnsi="Calibri" w:cs="Calibri"/>
                 <w:noProof/>
                 <w:webHidden/>
               </w:rPr>
@@ -2209,6 +2279,7 @@
             </w:r>
             <w:r>
               <w:rPr>
+                <w:rFonts w:ascii="Calibri" w:hAnsi="Calibri" w:cs="Calibri"/>
                 <w:noProof/>
                 <w:webHidden/>
               </w:rPr>
@@ -2216,6 +2287,7 @@
             </w:r>
             <w:r>
               <w:rPr>
+                <w:rFonts w:ascii="Calibri" w:hAnsi="Calibri" w:cs="Calibri"/>
                 <w:noProof/>
                 <w:webHidden/>
               </w:rPr>
@@ -2230,7 +2302,7 @@
               <w:tab w:val="right" w:leader="dot" w:pos="10790"/>
             </w:tabs>
             <w:rPr>
-              <w:rFonts w:eastAsiaTheme="minorEastAsia"/>
+              <w:rFonts w:ascii="Calibri" w:eastAsiaTheme="minorEastAsia" w:hAnsi="Calibri" w:cs="Calibri"/>
               <w:noProof/>
               <w:kern w:val="2"/>
               <w:sz w:val="22"/>
@@ -2251,6 +2323,7 @@
             </w:r>
             <w:r>
               <w:rPr>
+                <w:rFonts w:ascii="Calibri" w:hAnsi="Calibri" w:cs="Calibri"/>
                 <w:noProof/>
                 <w:webHidden/>
               </w:rPr>
@@ -2258,6 +2331,7 @@
             </w:r>
             <w:r>
               <w:rPr>
+                <w:rFonts w:ascii="Calibri" w:hAnsi="Calibri" w:cs="Calibri"/>
                 <w:noProof/>
                 <w:webHidden/>
               </w:rPr>
@@ -2265,6 +2339,7 @@
             </w:r>
             <w:r>
               <w:rPr>
+                <w:rFonts w:ascii="Calibri" w:hAnsi="Calibri" w:cs="Calibri"/>
                 <w:noProof/>
                 <w:webHidden/>
               </w:rPr>
@@ -2272,12 +2347,14 @@
             </w:r>
             <w:r>
               <w:rPr>
-                <w:noProof/>
-                <w:webHidden/>
-              </w:rPr>
-            </w:r>
-            <w:r>
-              <w:rPr>
+                <w:rFonts w:ascii="Calibri" w:hAnsi="Calibri" w:cs="Calibri"/>
+                <w:noProof/>
+                <w:webHidden/>
+              </w:rPr>
+            </w:r>
+            <w:r>
+              <w:rPr>
+                <w:rFonts w:ascii="Calibri" w:hAnsi="Calibri" w:cs="Calibri"/>
                 <w:noProof/>
                 <w:webHidden/>
               </w:rPr>
@@ -2285,6 +2362,7 @@
             </w:r>
             <w:r>
               <w:rPr>
+                <w:rFonts w:ascii="Calibri" w:hAnsi="Calibri" w:cs="Calibri"/>
                 <w:noProof/>
                 <w:webHidden/>
               </w:rPr>
@@ -2292,6 +2370,7 @@
             </w:r>
             <w:r>
               <w:rPr>
+                <w:rFonts w:ascii="Calibri" w:hAnsi="Calibri" w:cs="Calibri"/>
                 <w:noProof/>
                 <w:webHidden/>
               </w:rPr>
@@ -2306,7 +2385,7 @@
               <w:tab w:val="right" w:leader="dot" w:pos="10790"/>
             </w:tabs>
             <w:rPr>
-              <w:rFonts w:eastAsiaTheme="minorEastAsia"/>
+              <w:rFonts w:ascii="Calibri" w:eastAsiaTheme="minorEastAsia" w:hAnsi="Calibri" w:cs="Calibri"/>
               <w:noProof/>
               <w:kern w:val="2"/>
               <w:sz w:val="22"/>
@@ -2327,6 +2406,7 @@
             </w:r>
             <w:r>
               <w:rPr>
+                <w:rFonts w:ascii="Calibri" w:hAnsi="Calibri" w:cs="Calibri"/>
                 <w:noProof/>
                 <w:webHidden/>
               </w:rPr>
@@ -2334,6 +2414,7 @@
             </w:r>
             <w:r>
               <w:rPr>
+                <w:rFonts w:ascii="Calibri" w:hAnsi="Calibri" w:cs="Calibri"/>
                 <w:noProof/>
                 <w:webHidden/>
               </w:rPr>
@@ -2341,6 +2422,7 @@
             </w:r>
             <w:r>
               <w:rPr>
+                <w:rFonts w:ascii="Calibri" w:hAnsi="Calibri" w:cs="Calibri"/>
                 <w:noProof/>
                 <w:webHidden/>
               </w:rPr>
@@ -2348,12 +2430,14 @@
             </w:r>
             <w:r>
               <w:rPr>
-                <w:noProof/>
-                <w:webHidden/>
-              </w:rPr>
-            </w:r>
-            <w:r>
-              <w:rPr>
+                <w:rFonts w:ascii="Calibri" w:hAnsi="Calibri" w:cs="Calibri"/>
+                <w:noProof/>
+                <w:webHidden/>
+              </w:rPr>
+            </w:r>
+            <w:r>
+              <w:rPr>
+                <w:rFonts w:ascii="Calibri" w:hAnsi="Calibri" w:cs="Calibri"/>
                 <w:noProof/>
                 <w:webHidden/>
               </w:rPr>
@@ -2361,6 +2445,7 @@
             </w:r>
             <w:r>
               <w:rPr>
+                <w:rFonts w:ascii="Calibri" w:hAnsi="Calibri" w:cs="Calibri"/>
                 <w:noProof/>
                 <w:webHidden/>
               </w:rPr>
@@ -2368,6 +2453,7 @@
             </w:r>
             <w:r>
               <w:rPr>
+                <w:rFonts w:ascii="Calibri" w:hAnsi="Calibri" w:cs="Calibri"/>
                 <w:noProof/>
                 <w:webHidden/>
               </w:rPr>
@@ -2382,7 +2468,7 @@
               <w:tab w:val="right" w:leader="dot" w:pos="10790"/>
             </w:tabs>
             <w:rPr>
-              <w:rFonts w:eastAsiaTheme="minorEastAsia"/>
+              <w:rFonts w:ascii="Calibri" w:eastAsiaTheme="minorEastAsia" w:hAnsi="Calibri" w:cs="Calibri"/>
               <w:noProof/>
               <w:kern w:val="2"/>
               <w:sz w:val="22"/>
@@ -2403,6 +2489,7 @@
             </w:r>
             <w:r>
               <w:rPr>
+                <w:rFonts w:ascii="Calibri" w:hAnsi="Calibri" w:cs="Calibri"/>
                 <w:noProof/>
                 <w:webHidden/>
               </w:rPr>
@@ -2410,6 +2497,7 @@
             </w:r>
             <w:r>
               <w:rPr>
+                <w:rFonts w:ascii="Calibri" w:hAnsi="Calibri" w:cs="Calibri"/>
                 <w:noProof/>
                 <w:webHidden/>
               </w:rPr>
@@ -2417,6 +2505,7 @@
             </w:r>
             <w:r>
               <w:rPr>
+                <w:rFonts w:ascii="Calibri" w:hAnsi="Calibri" w:cs="Calibri"/>
                 <w:noProof/>
                 <w:webHidden/>
               </w:rPr>
@@ -2424,12 +2513,14 @@
             </w:r>
             <w:r>
               <w:rPr>
-                <w:noProof/>
-                <w:webHidden/>
-              </w:rPr>
-            </w:r>
-            <w:r>
-              <w:rPr>
+                <w:rFonts w:ascii="Calibri" w:hAnsi="Calibri" w:cs="Calibri"/>
+                <w:noProof/>
+                <w:webHidden/>
+              </w:rPr>
+            </w:r>
+            <w:r>
+              <w:rPr>
+                <w:rFonts w:ascii="Calibri" w:hAnsi="Calibri" w:cs="Calibri"/>
                 <w:noProof/>
                 <w:webHidden/>
               </w:rPr>
@@ -2437,6 +2528,7 @@
             </w:r>
             <w:r>
               <w:rPr>
+                <w:rFonts w:ascii="Calibri" w:hAnsi="Calibri" w:cs="Calibri"/>
                 <w:noProof/>
                 <w:webHidden/>
               </w:rPr>
@@ -2444,6 +2536,7 @@
             </w:r>
             <w:r>
               <w:rPr>
+                <w:rFonts w:ascii="Calibri" w:hAnsi="Calibri" w:cs="Calibri"/>
                 <w:noProof/>
                 <w:webHidden/>
               </w:rPr>
@@ -2673,39 +2766,7 @@
           <w:rFonts w:ascii="Calibri" w:hAnsi="Calibri" w:cs="Calibri"/>
           <w:lang w:val="da-DK"/>
         </w:rPr>
-        <w:t xml:space="preserve">For at gennemføre projektet som en prototype løsning til </w:t>
-      </w:r>
-      <w:proofErr w:type="spellStart"/>
-      <w:r>
-        <w:rPr>
-          <w:rFonts w:ascii="Calibri" w:hAnsi="Calibri" w:cs="Calibri"/>
-          <w:lang w:val="da-DK"/>
-        </w:rPr>
-        <w:t>Flexsygehustaxas</w:t>
-      </w:r>
-      <w:proofErr w:type="spellEnd"/>
-      <w:r>
-        <w:rPr>
-          <w:rFonts w:ascii="Calibri" w:hAnsi="Calibri" w:cs="Calibri"/>
-          <w:lang w:val="da-DK"/>
-        </w:rPr>
-        <w:t xml:space="preserve"> lange ventetid, afgrænser jeg bl.a. sygehus adgang (f.eks. bruge deres eksisterende login oplysninger) og rigtig taxa bestilling (hvis de har et offentligt </w:t>
-      </w:r>
-      <w:proofErr w:type="spellStart"/>
-      <w:r>
-        <w:rPr>
-          <w:rFonts w:ascii="Calibri" w:hAnsi="Calibri" w:cs="Calibri"/>
-          <w:lang w:val="da-DK"/>
-        </w:rPr>
-        <w:t>api</w:t>
-      </w:r>
-      <w:proofErr w:type="spellEnd"/>
-      <w:r>
-        <w:rPr>
-          <w:rFonts w:ascii="Calibri" w:hAnsi="Calibri" w:cs="Calibri"/>
-          <w:lang w:val="da-DK"/>
-        </w:rPr>
-        <w:t xml:space="preserve"> til rådighed).</w:t>
+        <w:t>For at gennemføre projektet som en prototype løsning til Flexsygehustaxas lange ventetid, afgrænser jeg bl.a. sygehus adgang (f.eks. bruge deres eksisterende login oplysninger) og rigtig taxa bestilling (hvis de har et offentligt api til rådighed).</w:t>
       </w:r>
     </w:p>
     <w:p>
@@ -2790,42 +2851,27 @@
           <w:rFonts w:ascii="Calibri" w:hAnsi="Calibri" w:cs="Calibri"/>
           <w:lang w:val="da-DK"/>
         </w:rPr>
-        <w:t xml:space="preserve">Billedet nedenunder viser min estimerede tidsplan i form af </w:t>
-      </w:r>
-      <w:proofErr w:type="spellStart"/>
-      <w:r>
-        <w:rPr>
-          <w:rFonts w:ascii="Calibri" w:hAnsi="Calibri" w:cs="Calibri"/>
-          <w:lang w:val="da-DK"/>
-        </w:rPr>
-        <w:t>Gantt</w:t>
-      </w:r>
-      <w:proofErr w:type="spellEnd"/>
-      <w:r>
-        <w:rPr>
-          <w:rFonts w:ascii="Calibri" w:hAnsi="Calibri" w:cs="Calibri"/>
-          <w:lang w:val="da-DK"/>
-        </w:rPr>
-        <w:t>.</w:t>
-      </w:r>
-    </w:p>
-    <w:p>
-      <w:pPr>
-        <w:rPr>
-          <w:rFonts w:ascii="Calibri" w:hAnsi="Calibri" w:cs="Calibri"/>
-          <w:lang w:val="da-DK"/>
-        </w:rPr>
-      </w:pPr>
-    </w:p>
-    <w:p>
-      <w:pPr>
-        <w:rPr>
-          <w:rFonts w:ascii="Calibri" w:hAnsi="Calibri" w:cs="Calibri"/>
-          <w:lang w:val="da-DK"/>
-        </w:rPr>
-      </w:pPr>
-      <w:r>
-        <w:rPr>
+        <w:t>Billedet nedenunder viser min estimerede tidsplan i form af Gantt.</w:t>
+      </w:r>
+    </w:p>
+    <w:p>
+      <w:pPr>
+        <w:rPr>
+          <w:rFonts w:ascii="Calibri" w:hAnsi="Calibri" w:cs="Calibri"/>
+          <w:lang w:val="da-DK"/>
+        </w:rPr>
+      </w:pPr>
+    </w:p>
+    <w:p>
+      <w:pPr>
+        <w:rPr>
+          <w:rFonts w:ascii="Calibri" w:hAnsi="Calibri" w:cs="Calibri"/>
+          <w:lang w:val="da-DK"/>
+        </w:rPr>
+      </w:pPr>
+      <w:r>
+        <w:rPr>
+          <w:rFonts w:ascii="Calibri" w:hAnsi="Calibri" w:cs="Calibri"/>
           <w:noProof/>
         </w:rPr>
         <w:drawing>
@@ -3134,17 +3180,8 @@
           <w:rFonts w:ascii="Calibri" w:hAnsi="Calibri" w:cs="Calibri"/>
           <w:lang w:val="da-DK"/>
         </w:rPr>
-        <w:t xml:space="preserve"> der </w:t>
-      </w:r>
-      <w:proofErr w:type="spellStart"/>
-      <w:r>
-        <w:rPr>
-          <w:rFonts w:ascii="Calibri" w:hAnsi="Calibri" w:cs="Calibri"/>
-          <w:lang w:val="da-DK"/>
-        </w:rPr>
-        <w:t>selvføligelig</w:t>
-      </w:r>
-      <w:proofErr w:type="spellEnd"/>
+        <w:t xml:space="preserve"> der selvføligelig</w:t>
+      </w:r>
       <w:r>
         <w:rPr>
           <w:rFonts w:ascii="Calibri" w:hAnsi="Calibri" w:cs="Calibri"/>
@@ -3164,23 +3201,7 @@
           <w:rFonts w:ascii="Calibri" w:hAnsi="Calibri" w:cs="Calibri"/>
           <w:lang w:val="da-DK"/>
         </w:rPr>
-        <w:t xml:space="preserve"> hjemmeside eller bruge et eksternt framework/</w:t>
-      </w:r>
-      <w:proofErr w:type="spellStart"/>
-      <w:r>
-        <w:rPr>
-          <w:rFonts w:ascii="Calibri" w:hAnsi="Calibri" w:cs="Calibri"/>
-          <w:lang w:val="da-DK"/>
-        </w:rPr>
-        <w:t>library</w:t>
-      </w:r>
-      <w:proofErr w:type="spellEnd"/>
-      <w:r>
-        <w:rPr>
-          <w:rFonts w:ascii="Calibri" w:hAnsi="Calibri" w:cs="Calibri"/>
-          <w:lang w:val="da-DK"/>
-        </w:rPr>
-        <w:t xml:space="preserve"> til at gøre udviklingsprocessen nemmere og hurtigere.</w:t>
+        <w:t xml:space="preserve"> hjemmeside eller bruge et eksternt framework/library til at gøre udviklingsprocessen nemmere og hurtigere.</w:t>
       </w:r>
     </w:p>
     <w:p>
@@ -3209,23 +3230,7 @@
           <w:rFonts w:ascii="Calibri" w:hAnsi="Calibri" w:cs="Calibri"/>
           <w:lang w:val="da-DK"/>
         </w:rPr>
-        <w:t xml:space="preserve"> framework/</w:t>
-      </w:r>
-      <w:proofErr w:type="spellStart"/>
-      <w:r>
-        <w:rPr>
-          <w:rFonts w:ascii="Calibri" w:hAnsi="Calibri" w:cs="Calibri"/>
-          <w:lang w:val="da-DK"/>
-        </w:rPr>
-        <w:t>library</w:t>
-      </w:r>
-      <w:proofErr w:type="spellEnd"/>
-      <w:r>
-        <w:rPr>
-          <w:rFonts w:ascii="Calibri" w:hAnsi="Calibri" w:cs="Calibri"/>
-          <w:lang w:val="da-DK"/>
-        </w:rPr>
-        <w:t xml:space="preserve"> som Vue, React eller Angular. </w:t>
+        <w:t xml:space="preserve"> framework/library som Vue, React eller Angular. </w:t>
       </w:r>
     </w:p>
     <w:p>
@@ -3263,87 +3268,7 @@
           <w:rFonts w:ascii="Calibri" w:hAnsi="Calibri" w:cs="Calibri"/>
           <w:lang w:val="da-DK"/>
         </w:rPr>
-        <w:t>Mine sidste muligheder ville så være et JavaScript framework/</w:t>
-      </w:r>
-      <w:proofErr w:type="spellStart"/>
-      <w:r>
-        <w:rPr>
-          <w:rFonts w:ascii="Calibri" w:hAnsi="Calibri" w:cs="Calibri"/>
-          <w:lang w:val="da-DK"/>
-        </w:rPr>
-        <w:t>library</w:t>
-      </w:r>
-      <w:proofErr w:type="spellEnd"/>
-      <w:r>
-        <w:rPr>
-          <w:rFonts w:ascii="Calibri" w:hAnsi="Calibri" w:cs="Calibri"/>
-          <w:lang w:val="da-DK"/>
-        </w:rPr>
-        <w:t xml:space="preserve">. Herunder har jeg aldrig prøvet Angular, så der er kun Vue og React tilbage. Vue har vi lært på hovedforløb 4, men jeg har ikke brugt frameworket siden. Til gengæld, har jeg siden da lært og udviklet nogle sider i React, og tænker at det ville være hurtigst at gå til. Ved brug af React, gør jeg det også nemmere for mig selv med min udvikling af </w:t>
-      </w:r>
-      <w:proofErr w:type="spellStart"/>
-      <w:r>
-        <w:rPr>
-          <w:rFonts w:ascii="Calibri" w:hAnsi="Calibri" w:cs="Calibri"/>
-          <w:lang w:val="da-DK"/>
-        </w:rPr>
-        <w:t>step-by-step</w:t>
-      </w:r>
-      <w:proofErr w:type="spellEnd"/>
-      <w:r>
-        <w:rPr>
-          <w:rFonts w:ascii="Calibri" w:hAnsi="Calibri" w:cs="Calibri"/>
-          <w:lang w:val="da-DK"/>
-        </w:rPr>
-        <w:t xml:space="preserve"> formular til min borgersides bestillingsproces, samt de mange </w:t>
-      </w:r>
-      <w:proofErr w:type="spellStart"/>
-      <w:r>
-        <w:rPr>
-          <w:rFonts w:ascii="Calibri" w:hAnsi="Calibri" w:cs="Calibri"/>
-          <w:lang w:val="da-DK"/>
-        </w:rPr>
-        <w:t>modals</w:t>
-      </w:r>
-      <w:proofErr w:type="spellEnd"/>
-      <w:r>
-        <w:rPr>
-          <w:rFonts w:ascii="Calibri" w:hAnsi="Calibri" w:cs="Calibri"/>
-          <w:lang w:val="da-DK"/>
-        </w:rPr>
-        <w:t>/</w:t>
-      </w:r>
-      <w:proofErr w:type="spellStart"/>
-      <w:r>
-        <w:rPr>
-          <w:rFonts w:ascii="Calibri" w:hAnsi="Calibri" w:cs="Calibri"/>
-          <w:lang w:val="da-DK"/>
-        </w:rPr>
-        <w:t>popups</w:t>
-      </w:r>
-      <w:proofErr w:type="spellEnd"/>
-      <w:r>
-        <w:rPr>
-          <w:rFonts w:ascii="Calibri" w:hAnsi="Calibri" w:cs="Calibri"/>
-          <w:lang w:val="da-DK"/>
-        </w:rPr>
-        <w:t xml:space="preserve"> jeg skal bruge til oprettelse, opdatering og slettelse af borgere, notater og bestillinger på </w:t>
-      </w:r>
-      <w:proofErr w:type="spellStart"/>
-      <w:r>
-        <w:rPr>
-          <w:rFonts w:ascii="Calibri" w:hAnsi="Calibri" w:cs="Calibri"/>
-          <w:lang w:val="da-DK"/>
-        </w:rPr>
-        <w:t>adminsiden</w:t>
-      </w:r>
-      <w:proofErr w:type="spellEnd"/>
-      <w:r>
-        <w:rPr>
-          <w:rFonts w:ascii="Calibri" w:hAnsi="Calibri" w:cs="Calibri"/>
-          <w:lang w:val="da-DK"/>
-        </w:rPr>
-        <w:t>.</w:t>
+        <w:t>Mine sidste muligheder ville så være et JavaScript framework/library. Herunder har jeg aldrig prøvet Angular, så der er kun Vue og React tilbage. Vue har vi lært på hovedforløb 4, men jeg har ikke brugt frameworket siden. Til gengæld, har jeg siden da lært og udviklet nogle sider i React, og tænker at det ville være hurtigst at gå til. Ved brug af React, gør jeg det også nemmere for mig selv med min udvikling af step-by-step formular til min borgersides bestillingsproces, samt de mange modals/popups jeg skal bruge til oprettelse, opdatering og slettelse af borgere, notater og bestillinger på adminsiden.</w:t>
       </w:r>
     </w:p>
     <w:p>
@@ -3423,23 +3348,7 @@
           <w:rFonts w:ascii="Calibri" w:hAnsi="Calibri" w:cs="Calibri"/>
           <w:lang w:val="da-DK"/>
         </w:rPr>
-        <w:t xml:space="preserve"> (Application </w:t>
-      </w:r>
-      <w:proofErr w:type="spellStart"/>
-      <w:r>
-        <w:rPr>
-          <w:rFonts w:ascii="Calibri" w:hAnsi="Calibri" w:cs="Calibri"/>
-          <w:lang w:val="da-DK"/>
-        </w:rPr>
-        <w:t>Programmable</w:t>
-      </w:r>
-      <w:proofErr w:type="spellEnd"/>
-      <w:r>
-        <w:rPr>
-          <w:rFonts w:ascii="Calibri" w:hAnsi="Calibri" w:cs="Calibri"/>
-          <w:lang w:val="da-DK"/>
-        </w:rPr>
-        <w:t xml:space="preserve"> Interface)</w:t>
+        <w:t xml:space="preserve"> (Application Programmable Interface)</w:t>
       </w:r>
       <w:r>
         <w:rPr>
@@ -3494,28 +3403,12 @@
           <w:lang w:val="da-DK"/>
         </w:rPr>
       </w:pPr>
-      <w:proofErr w:type="spellStart"/>
-      <w:r>
-        <w:rPr>
-          <w:rFonts w:ascii="Calibri" w:hAnsi="Calibri" w:cs="Calibri"/>
-          <w:lang w:val="da-DK"/>
-        </w:rPr>
-        <w:t>C#’s</w:t>
-      </w:r>
-      <w:proofErr w:type="spellEnd"/>
-      <w:r>
-        <w:rPr>
-          <w:rFonts w:ascii="Calibri" w:hAnsi="Calibri" w:cs="Calibri"/>
-          <w:lang w:val="da-DK"/>
-        </w:rPr>
-        <w:t xml:space="preserve"> ASP.NET har </w:t>
-      </w:r>
-      <w:r>
-        <w:rPr>
-          <w:rFonts w:ascii="Calibri" w:hAnsi="Calibri" w:cs="Calibri"/>
-          <w:lang w:val="da-DK"/>
-        </w:rPr>
-        <w:t>en rimelig fast standard. ASP.NET vil have, at alle dine modeller har deres egen controller, som er med til at styre rute anmodninger. Derudover har ASP.NET allerede indbygget sikkerhed</w:t>
+      <w:r>
+        <w:rPr>
+          <w:rFonts w:ascii="Calibri" w:hAnsi="Calibri" w:cs="Calibri"/>
+          <w:lang w:val="da-DK"/>
+        </w:rPr>
+        <w:t>C#’s ASP.NET har en rimelig fast standard. ASP.NET vil have, at alle dine modeller har deres egen controller, som er med til at styre rute anmodninger. Derudover har ASP.NET allerede indbygget sikkerhed</w:t>
       </w:r>
       <w:r>
         <w:rPr>
@@ -3552,23 +3445,7 @@
           <w:rFonts w:ascii="Calibri" w:hAnsi="Calibri" w:cs="Calibri"/>
           <w:lang w:val="da-DK"/>
         </w:rPr>
-        <w:t xml:space="preserve">, men ville ikke have noget imod at arbejde med Java-/TypeScript. Det kommer dog også an på hvilke </w:t>
-      </w:r>
-      <w:proofErr w:type="spellStart"/>
-      <w:r>
-        <w:rPr>
-          <w:rFonts w:ascii="Calibri" w:hAnsi="Calibri" w:cs="Calibri"/>
-          <w:lang w:val="da-DK"/>
-        </w:rPr>
-        <w:t>ORMe</w:t>
-      </w:r>
-      <w:proofErr w:type="spellEnd"/>
-      <w:r>
-        <w:rPr>
-          <w:rFonts w:ascii="Calibri" w:hAnsi="Calibri" w:cs="Calibri"/>
-          <w:lang w:val="da-DK"/>
-        </w:rPr>
-        <w:t>, jeg har til rådighed…</w:t>
+        <w:t>, men ville ikke have noget imod at arbejde med Java-/TypeScript. Det kommer dog også an på hvilke ORMe, jeg har til rådighed…</w:t>
       </w:r>
     </w:p>
     <w:p>
@@ -3614,165 +3491,53 @@
           <w:rFonts w:ascii="Calibri" w:hAnsi="Calibri" w:cs="Calibri"/>
           <w:lang w:val="da-DK"/>
         </w:rPr>
-        <w:t xml:space="preserve">Da mit API også skal sørge for at gemme data et sted, ville det være smartest at kikke på en ORM (Object Relation </w:t>
-      </w:r>
-      <w:proofErr w:type="spellStart"/>
-      <w:r>
-        <w:rPr>
-          <w:rFonts w:ascii="Calibri" w:hAnsi="Calibri" w:cs="Calibri"/>
-          <w:lang w:val="da-DK"/>
-        </w:rPr>
-        <w:t>Mapping</w:t>
-      </w:r>
-      <w:proofErr w:type="spellEnd"/>
-      <w:r>
-        <w:rPr>
-          <w:rFonts w:ascii="Calibri" w:hAnsi="Calibri" w:cs="Calibri"/>
-          <w:lang w:val="da-DK"/>
-        </w:rPr>
-        <w:t xml:space="preserve">). En </w:t>
-      </w:r>
-      <w:proofErr w:type="spellStart"/>
-      <w:r>
-        <w:rPr>
-          <w:rFonts w:ascii="Calibri" w:hAnsi="Calibri" w:cs="Calibri"/>
-          <w:lang w:val="da-DK"/>
-        </w:rPr>
-        <w:t>ORM’s</w:t>
-      </w:r>
-      <w:proofErr w:type="spellEnd"/>
-      <w:r>
-        <w:rPr>
-          <w:rFonts w:ascii="Calibri" w:hAnsi="Calibri" w:cs="Calibri"/>
-          <w:lang w:val="da-DK"/>
-        </w:rPr>
-        <w:t xml:space="preserve"> formål er at forbinde til en database og hente samt konvertere (mappe) det gemte data til prædefinerede modeller/klasser. På den måde slipper jeg for at have SQL sætninger i min kode og dermed undgår alle former for SQL-</w:t>
-      </w:r>
-      <w:proofErr w:type="spellStart"/>
-      <w:r>
-        <w:rPr>
-          <w:rFonts w:ascii="Calibri" w:hAnsi="Calibri" w:cs="Calibri"/>
-          <w:lang w:val="da-DK"/>
-        </w:rPr>
-        <w:t>injections</w:t>
-      </w:r>
-      <w:proofErr w:type="spellEnd"/>
-      <w:r>
-        <w:rPr>
-          <w:rFonts w:ascii="Calibri" w:hAnsi="Calibri" w:cs="Calibri"/>
-          <w:lang w:val="da-DK"/>
-        </w:rPr>
-        <w:t xml:space="preserve">, som kan være med til at gøre mit data usikkert. Ved brug af en ORM, fortæller jeg </w:t>
-      </w:r>
-      <w:proofErr w:type="spellStart"/>
-      <w:r>
-        <w:rPr>
-          <w:rFonts w:ascii="Calibri" w:hAnsi="Calibri" w:cs="Calibri"/>
-          <w:lang w:val="da-DK"/>
-        </w:rPr>
-        <w:t>ORM’en</w:t>
-      </w:r>
-      <w:proofErr w:type="spellEnd"/>
-      <w:r>
-        <w:rPr>
-          <w:rFonts w:ascii="Calibri" w:hAnsi="Calibri" w:cs="Calibri"/>
-          <w:lang w:val="da-DK"/>
-        </w:rPr>
-        <w:t xml:space="preserve">, hvilke modeller hører til hvilke tabeller, sådan at </w:t>
-      </w:r>
-      <w:proofErr w:type="spellStart"/>
-      <w:r>
-        <w:rPr>
-          <w:rFonts w:ascii="Calibri" w:hAnsi="Calibri" w:cs="Calibri"/>
-          <w:lang w:val="da-DK"/>
-        </w:rPr>
-        <w:t>ORM’en</w:t>
-      </w:r>
-      <w:proofErr w:type="spellEnd"/>
-      <w:r>
-        <w:rPr>
-          <w:rFonts w:ascii="Calibri" w:hAnsi="Calibri" w:cs="Calibri"/>
-          <w:lang w:val="da-DK"/>
-        </w:rPr>
-        <w:t xml:space="preserve"> er i fuld kontrol over forbindelsen mellem backend og database.</w:t>
-      </w:r>
-    </w:p>
-    <w:p>
-      <w:pPr>
-        <w:rPr>
-          <w:rFonts w:ascii="Calibri" w:hAnsi="Calibri" w:cs="Calibri"/>
-          <w:lang w:val="da-DK"/>
-        </w:rPr>
-      </w:pPr>
-    </w:p>
-    <w:p>
-      <w:pPr>
-        <w:rPr>
-          <w:rFonts w:ascii="Calibri" w:hAnsi="Calibri" w:cs="Calibri"/>
-          <w:lang w:val="da-DK"/>
-        </w:rPr>
-      </w:pPr>
-      <w:r>
-        <w:rPr>
-          <w:rFonts w:ascii="Calibri" w:hAnsi="Calibri" w:cs="Calibri"/>
-          <w:lang w:val="da-DK"/>
-        </w:rPr>
-        <w:t xml:space="preserve">Jeg har i tidligere projekter prøvet at gemme relationel data i en Express API, men fik aldrig noget funktionelt. Til gengæld har jeg en smule erfaring med at gemme relationel data med </w:t>
-      </w:r>
-      <w:proofErr w:type="spellStart"/>
-      <w:r>
-        <w:rPr>
-          <w:rFonts w:ascii="Calibri" w:hAnsi="Calibri" w:cs="Calibri"/>
-          <w:lang w:val="da-DK"/>
-        </w:rPr>
-        <w:t>EntityFrameworkCore</w:t>
-      </w:r>
-      <w:proofErr w:type="spellEnd"/>
-      <w:r>
-        <w:rPr>
-          <w:rFonts w:ascii="Calibri" w:hAnsi="Calibri" w:cs="Calibri"/>
-          <w:lang w:val="da-DK"/>
-        </w:rPr>
-        <w:t xml:space="preserve"> i C#, og selvom jeg ikke er helt stærk i EntityFramework, tænker jeg at det er en mindre risiko at løbe, end hvis jeg kæmper med at prøve at gemme med en JavaScript ORM.</w:t>
-      </w:r>
-    </w:p>
-    <w:p>
-      <w:pPr>
-        <w:rPr>
-          <w:rFonts w:ascii="Calibri" w:hAnsi="Calibri" w:cs="Calibri"/>
-          <w:lang w:val="da-DK"/>
-        </w:rPr>
-      </w:pPr>
-    </w:p>
-    <w:p>
-      <w:pPr>
-        <w:rPr>
-          <w:rFonts w:ascii="Calibri" w:hAnsi="Calibri" w:cs="Calibri"/>
-          <w:lang w:val="da-DK"/>
-        </w:rPr>
-      </w:pPr>
-      <w:r>
-        <w:rPr>
-          <w:rFonts w:ascii="Calibri" w:hAnsi="Calibri" w:cs="Calibri"/>
-          <w:lang w:val="da-DK"/>
-        </w:rPr>
-        <w:t xml:space="preserve">Derfor vælger jeg at lave min backend i ASP.NET med en </w:t>
-      </w:r>
-      <w:proofErr w:type="spellStart"/>
-      <w:r>
-        <w:rPr>
-          <w:rFonts w:ascii="Calibri" w:hAnsi="Calibri" w:cs="Calibri"/>
-          <w:lang w:val="da-DK"/>
-        </w:rPr>
-        <w:t>EntityFrameworkCore</w:t>
-      </w:r>
-      <w:proofErr w:type="spellEnd"/>
-      <w:r>
-        <w:rPr>
-          <w:rFonts w:ascii="Calibri" w:hAnsi="Calibri" w:cs="Calibri"/>
-          <w:lang w:val="da-DK"/>
-        </w:rPr>
-        <w:t xml:space="preserve"> ORM, der kan gemme mit data i en MSSQL relationel database.</w:t>
+        <w:t>Da mit API også skal sørge for at gemme data et sted, ville det være smartest at kikke på en ORM (Object Relation Mapping). En ORM’s formål er at forbinde til en database og hente samt konvertere (mappe) det gemte data til prædefinerede modeller/klasser. På den måde slipper jeg for at have SQL sætninger i min kode og dermed undgår alle former for SQL-injections, som kan være med til at gøre mit data usikkert. Ved brug af en ORM, fortæller jeg ORM’en, hvilke modeller hører til hvilke tabeller, sådan at ORM’en er i fuld kontrol over forbindelsen mellem backend og database.</w:t>
+      </w:r>
+    </w:p>
+    <w:p>
+      <w:pPr>
+        <w:rPr>
+          <w:rFonts w:ascii="Calibri" w:hAnsi="Calibri" w:cs="Calibri"/>
+          <w:lang w:val="da-DK"/>
+        </w:rPr>
+      </w:pPr>
+    </w:p>
+    <w:p>
+      <w:pPr>
+        <w:rPr>
+          <w:rFonts w:ascii="Calibri" w:hAnsi="Calibri" w:cs="Calibri"/>
+          <w:lang w:val="da-DK"/>
+        </w:rPr>
+      </w:pPr>
+      <w:r>
+        <w:rPr>
+          <w:rFonts w:ascii="Calibri" w:hAnsi="Calibri" w:cs="Calibri"/>
+          <w:lang w:val="da-DK"/>
+        </w:rPr>
+        <w:t>Jeg har i tidligere projekter prøvet at gemme relationel data i en Express API, men fik aldrig noget funktionelt. Til gengæld har jeg en smule erfaring med at gemme relationel data med EntityFrameworkCore i C#, og selvom jeg ikke er helt stærk i EntityFramework, tænker jeg at det er en mindre risiko at løbe, end hvis jeg kæmper med at prøve at gemme med en JavaScript ORM.</w:t>
+      </w:r>
+    </w:p>
+    <w:p>
+      <w:pPr>
+        <w:rPr>
+          <w:rFonts w:ascii="Calibri" w:hAnsi="Calibri" w:cs="Calibri"/>
+          <w:lang w:val="da-DK"/>
+        </w:rPr>
+      </w:pPr>
+    </w:p>
+    <w:p>
+      <w:pPr>
+        <w:rPr>
+          <w:rFonts w:ascii="Calibri" w:hAnsi="Calibri" w:cs="Calibri"/>
+          <w:lang w:val="da-DK"/>
+        </w:rPr>
+      </w:pPr>
+      <w:r>
+        <w:rPr>
+          <w:rFonts w:ascii="Calibri" w:hAnsi="Calibri" w:cs="Calibri"/>
+          <w:lang w:val="da-DK"/>
+        </w:rPr>
+        <w:t>Derfor vælger jeg at lave min backend i ASP.NET med en EntityFrameworkCore ORM, der kan gemme mit data i en MSSQL relationel database.</w:t>
       </w:r>
     </w:p>
     <w:p>
@@ -3820,62 +3585,14 @@
           <w:rFonts w:ascii="Calibri" w:hAnsi="Calibri" w:cs="Calibri"/>
           <w:lang w:val="da-DK"/>
         </w:rPr>
-        <w:t xml:space="preserve">Jeg skal selvfølgelig gemme mine logins, borgere, </w:t>
-      </w:r>
-      <w:proofErr w:type="spellStart"/>
-      <w:r>
-        <w:rPr>
-          <w:rFonts w:ascii="Calibri" w:hAnsi="Calibri" w:cs="Calibri"/>
-          <w:lang w:val="da-DK"/>
-        </w:rPr>
-        <w:t>administratore</w:t>
-      </w:r>
-      <w:proofErr w:type="spellEnd"/>
-      <w:r>
-        <w:rPr>
-          <w:rFonts w:ascii="Calibri" w:hAnsi="Calibri" w:cs="Calibri"/>
-          <w:lang w:val="da-DK"/>
-        </w:rPr>
-        <w:t xml:space="preserve">, og til demoformål, også gemme egne borgernotater og taxabestillinger. Da </w:t>
-      </w:r>
-      <w:proofErr w:type="spellStart"/>
-      <w:r>
-        <w:rPr>
-          <w:rFonts w:ascii="Calibri" w:hAnsi="Calibri" w:cs="Calibri"/>
-          <w:lang w:val="da-DK"/>
-        </w:rPr>
-        <w:t>EntityFrameworkCore</w:t>
-      </w:r>
-      <w:proofErr w:type="spellEnd"/>
-      <w:r>
-        <w:rPr>
-          <w:rFonts w:ascii="Calibri" w:hAnsi="Calibri" w:cs="Calibri"/>
-          <w:lang w:val="da-DK"/>
-        </w:rPr>
-        <w:t xml:space="preserve"> allerede kommer med en MSSQL</w:t>
-      </w:r>
-      <w:r>
-        <w:rPr>
-          <w:rFonts w:ascii="Calibri" w:hAnsi="Calibri" w:cs="Calibri"/>
-          <w:lang w:val="da-DK"/>
-        </w:rPr>
-        <w:t xml:space="preserve"> (Microsoft </w:t>
-      </w:r>
-      <w:proofErr w:type="spellStart"/>
-      <w:r>
-        <w:rPr>
-          <w:rFonts w:ascii="Calibri" w:hAnsi="Calibri" w:cs="Calibri"/>
-          <w:lang w:val="da-DK"/>
-        </w:rPr>
-        <w:t>Structured</w:t>
-      </w:r>
-      <w:proofErr w:type="spellEnd"/>
-      <w:r>
-        <w:rPr>
-          <w:rFonts w:ascii="Calibri" w:hAnsi="Calibri" w:cs="Calibri"/>
-          <w:lang w:val="da-DK"/>
-        </w:rPr>
-        <w:t xml:space="preserve"> Query Language)</w:t>
+        <w:t>Jeg skal selvfølgelig gemme mine logins, borgere, administratore, og til demoformål, også gemme egne borgernotater og taxabestillinger. Da EntityFrameworkCore allerede kommer med en MSSQL</w:t>
+      </w:r>
+      <w:r>
+        <w:rPr>
+          <w:rFonts w:ascii="Calibri" w:hAnsi="Calibri" w:cs="Calibri"/>
+          <w:lang w:val="da-DK"/>
+        </w:rPr>
+        <w:t xml:space="preserve"> (Microsoft Structured Query Language)</w:t>
       </w:r>
       <w:r>
         <w:rPr>
@@ -3919,110 +3636,14 @@
           <w:rFonts w:ascii="Calibri" w:hAnsi="Calibri" w:cs="Calibri"/>
           <w:lang w:val="da-DK"/>
         </w:rPr>
-        <w:t xml:space="preserve">Vælger jeg en nonrelationel database som </w:t>
-      </w:r>
-      <w:proofErr w:type="spellStart"/>
-      <w:r>
-        <w:rPr>
-          <w:rFonts w:ascii="Calibri" w:hAnsi="Calibri" w:cs="Calibri"/>
-          <w:lang w:val="da-DK"/>
-        </w:rPr>
-        <w:t>MongoDB</w:t>
-      </w:r>
-      <w:proofErr w:type="spellEnd"/>
-      <w:r>
-        <w:rPr>
-          <w:rFonts w:ascii="Calibri" w:hAnsi="Calibri" w:cs="Calibri"/>
-          <w:lang w:val="da-DK"/>
-        </w:rPr>
-        <w:t xml:space="preserve"> eller </w:t>
-      </w:r>
-      <w:proofErr w:type="spellStart"/>
-      <w:r>
-        <w:rPr>
-          <w:rFonts w:ascii="Calibri" w:hAnsi="Calibri" w:cs="Calibri"/>
-          <w:lang w:val="da-DK"/>
-        </w:rPr>
-        <w:t>PouchDB</w:t>
-      </w:r>
-      <w:proofErr w:type="spellEnd"/>
-      <w:r>
-        <w:rPr>
-          <w:rFonts w:ascii="Calibri" w:hAnsi="Calibri" w:cs="Calibri"/>
-          <w:lang w:val="da-DK"/>
-        </w:rPr>
-        <w:t xml:space="preserve">, ville jeg selv skulle holde styr på mine relationer og hente dem selv, hver gang jeg har brug for dem. Det kan </w:t>
-      </w:r>
-      <w:proofErr w:type="spellStart"/>
-      <w:r>
-        <w:rPr>
-          <w:rFonts w:ascii="Calibri" w:hAnsi="Calibri" w:cs="Calibri"/>
-          <w:lang w:val="da-DK"/>
-        </w:rPr>
-        <w:t>EntityFrameworkCore</w:t>
-      </w:r>
-      <w:proofErr w:type="spellEnd"/>
-      <w:r>
-        <w:rPr>
-          <w:rFonts w:ascii="Calibri" w:hAnsi="Calibri" w:cs="Calibri"/>
-          <w:lang w:val="da-DK"/>
-        </w:rPr>
-        <w:t xml:space="preserve"> allerede gøre for mig, da en MSSQL database er </w:t>
-      </w:r>
-      <w:r>
-        <w:rPr>
-          <w:rFonts w:ascii="Calibri" w:hAnsi="Calibri" w:cs="Calibri"/>
-          <w:lang w:val="da-DK"/>
-        </w:rPr>
-        <w:t xml:space="preserve">relationel, kan </w:t>
-      </w:r>
-      <w:proofErr w:type="spellStart"/>
-      <w:r>
-        <w:rPr>
-          <w:rFonts w:ascii="Calibri" w:hAnsi="Calibri" w:cs="Calibri"/>
-          <w:lang w:val="da-DK"/>
-        </w:rPr>
-        <w:t>EntityFrameworkCore</w:t>
-      </w:r>
-      <w:proofErr w:type="spellEnd"/>
-      <w:r>
-        <w:rPr>
-          <w:rFonts w:ascii="Calibri" w:hAnsi="Calibri" w:cs="Calibri"/>
-          <w:lang w:val="da-DK"/>
-        </w:rPr>
-        <w:t xml:space="preserve"> selv finde ud af at hente det data jeg har brug for via </w:t>
-      </w:r>
-      <w:proofErr w:type="spellStart"/>
-      <w:r>
-        <w:rPr>
-          <w:rFonts w:ascii="Calibri" w:hAnsi="Calibri" w:cs="Calibri"/>
-          <w:lang w:val="da-DK"/>
-        </w:rPr>
-        <w:t>Explicit</w:t>
-      </w:r>
-      <w:proofErr w:type="spellEnd"/>
-      <w:r>
-        <w:rPr>
-          <w:rFonts w:ascii="Calibri" w:hAnsi="Calibri" w:cs="Calibri"/>
-          <w:lang w:val="da-DK"/>
-        </w:rPr>
-        <w:t xml:space="preserve"> </w:t>
-      </w:r>
-      <w:proofErr w:type="spellStart"/>
-      <w:r>
-        <w:rPr>
-          <w:rFonts w:ascii="Calibri" w:hAnsi="Calibri" w:cs="Calibri"/>
-          <w:lang w:val="da-DK"/>
-        </w:rPr>
-        <w:t>loading</w:t>
-      </w:r>
-      <w:proofErr w:type="spellEnd"/>
-      <w:r>
-        <w:rPr>
-          <w:rFonts w:ascii="Calibri" w:hAnsi="Calibri" w:cs="Calibri"/>
-          <w:lang w:val="da-DK"/>
-        </w:rPr>
-        <w:t xml:space="preserve"> (jeg fortæller min orm, hvilke data jeg vil have, og så henter den det for mig).</w:t>
+        <w:t xml:space="preserve">Vælger jeg en nonrelationel database som MongoDB eller PouchDB, ville jeg selv skulle holde styr på mine relationer og hente dem selv, hver gang jeg har brug for dem. Det kan EntityFrameworkCore allerede gøre for mig, da en MSSQL database er </w:t>
+      </w:r>
+      <w:r>
+        <w:rPr>
+          <w:rFonts w:ascii="Calibri" w:hAnsi="Calibri" w:cs="Calibri"/>
+          <w:lang w:val="da-DK"/>
+        </w:rPr>
+        <w:t>relationel, kan EntityFrameworkCore selv finde ud af at hente det data jeg har brug for via Explicit loading (jeg fortæller min orm, hvilke data jeg vil have, og så henter den det for mig).</w:t>
       </w:r>
     </w:p>
     <w:p>
@@ -4094,167 +3715,59 @@
           <w:bCs/>
           <w:lang w:val="da-DK"/>
         </w:rPr>
-        <w:t xml:space="preserve">For at kunne skrive noget kode, skal jeg bruge en IDE (Integrated Development Environment), der kan kompilere min kode til ”computersprog”. De fleste </w:t>
-      </w:r>
-      <w:proofErr w:type="spellStart"/>
-      <w:r>
+        <w:t xml:space="preserve">For at kunne skrive noget kode, skal jeg bruge en IDE (Integrated Development Environment), der kan kompilere min kode til ”computersprog”. De fleste IDE’er har også gerne flere features indbygget, som f.eks. konsol, filsystem, debugging og kodehjælp som syntaks og autocomplete. Når jeg kikker efter en god IDE, skal den hjælpe mig med at finde fejl samt gøre det letlæseligt for mig og evt. andre udviklere, der kunne kikke på min kode. </w:t>
+      </w:r>
+    </w:p>
+    <w:p>
+      <w:pPr>
         <w:rPr>
           <w:rFonts w:ascii="Calibri" w:hAnsi="Calibri" w:cs="Calibri"/>
           <w:bCs/>
           <w:lang w:val="da-DK"/>
         </w:rPr>
-        <w:t>IDE’er</w:t>
-      </w:r>
-      <w:proofErr w:type="spellEnd"/>
-      <w:r>
+      </w:pPr>
+    </w:p>
+    <w:p>
+      <w:pPr>
         <w:rPr>
           <w:rFonts w:ascii="Calibri" w:hAnsi="Calibri" w:cs="Calibri"/>
           <w:bCs/>
           <w:lang w:val="da-DK"/>
         </w:rPr>
-        <w:t xml:space="preserve"> har også gerne flere features indbygget, som f.eks. konsol, filsystem, </w:t>
-      </w:r>
-      <w:proofErr w:type="spellStart"/>
+      </w:pPr>
       <w:r>
         <w:rPr>
           <w:rFonts w:ascii="Calibri" w:hAnsi="Calibri" w:cs="Calibri"/>
           <w:bCs/>
           <w:lang w:val="da-DK"/>
         </w:rPr>
-        <w:t>debugging</w:t>
-      </w:r>
-      <w:proofErr w:type="spellEnd"/>
-      <w:r>
+        <w:t>Her er jeg dog spillet af 2 IDE’er: Visual Studio og Visual Studio Code. Jeg har god erfaring med begge IDE’er, men bruger dem til forskellige formål. Som regel bruger jeg Visual Studio til backend programmering, da det er oftest i C# jeg udvikler backend, og Visual Studio er den primære IDE man bruger, når man udvikler C#. Dog når jeg arbejder i Java-/TypeScript arbejder jeg gerne i Visual Studio Code, fordi Visual Studio Code er ikke lige så tung som Visual Studio, og har gerne nogle bedre udvidelser, når det gælder frontend udvikling.</w:t>
+      </w:r>
+    </w:p>
+    <w:p>
+      <w:pPr>
         <w:rPr>
           <w:rFonts w:ascii="Calibri" w:hAnsi="Calibri" w:cs="Calibri"/>
           <w:bCs/>
           <w:lang w:val="da-DK"/>
         </w:rPr>
-        <w:t xml:space="preserve"> og kodehjælp som syntaks og </w:t>
-      </w:r>
-      <w:proofErr w:type="spellStart"/>
-      <w:r>
+      </w:pPr>
+    </w:p>
+    <w:p>
+      <w:pPr>
         <w:rPr>
           <w:rFonts w:ascii="Calibri" w:hAnsi="Calibri" w:cs="Calibri"/>
           <w:bCs/>
           <w:lang w:val="da-DK"/>
         </w:rPr>
-        <w:t>autocomplete</w:t>
-      </w:r>
-      <w:proofErr w:type="spellEnd"/>
+      </w:pPr>
       <w:r>
         <w:rPr>
           <w:rFonts w:ascii="Calibri" w:hAnsi="Calibri" w:cs="Calibri"/>
           <w:bCs/>
           <w:lang w:val="da-DK"/>
         </w:rPr>
-        <w:t xml:space="preserve">. Når jeg kikker efter en god IDE, skal den hjælpe mig med at finde fejl samt gøre det letlæseligt for mig og evt. andre udviklere, der kunne kikke på min kode. </w:t>
-      </w:r>
-    </w:p>
-    <w:p>
-      <w:pPr>
-        <w:rPr>
-          <w:rFonts w:ascii="Calibri" w:hAnsi="Calibri" w:cs="Calibri"/>
-          <w:bCs/>
-          <w:lang w:val="da-DK"/>
-        </w:rPr>
-      </w:pPr>
-    </w:p>
-    <w:p>
-      <w:pPr>
-        <w:rPr>
-          <w:rFonts w:ascii="Calibri" w:hAnsi="Calibri" w:cs="Calibri"/>
-          <w:bCs/>
-          <w:lang w:val="da-DK"/>
-        </w:rPr>
-      </w:pPr>
-      <w:r>
-        <w:rPr>
-          <w:rFonts w:ascii="Calibri" w:hAnsi="Calibri" w:cs="Calibri"/>
-          <w:bCs/>
-          <w:lang w:val="da-DK"/>
-        </w:rPr>
-        <w:t xml:space="preserve">Her er jeg dog spillet af 2 </w:t>
-      </w:r>
-      <w:proofErr w:type="spellStart"/>
-      <w:r>
-        <w:rPr>
-          <w:rFonts w:ascii="Calibri" w:hAnsi="Calibri" w:cs="Calibri"/>
-          <w:bCs/>
-          <w:lang w:val="da-DK"/>
-        </w:rPr>
-        <w:t>IDE’er</w:t>
-      </w:r>
-      <w:proofErr w:type="spellEnd"/>
-      <w:r>
-        <w:rPr>
-          <w:rFonts w:ascii="Calibri" w:hAnsi="Calibri" w:cs="Calibri"/>
-          <w:bCs/>
-          <w:lang w:val="da-DK"/>
-        </w:rPr>
-        <w:t xml:space="preserve">: Visual Studio og Visual Studio Code. Jeg har god erfaring med begge </w:t>
-      </w:r>
-      <w:proofErr w:type="spellStart"/>
-      <w:r>
-        <w:rPr>
-          <w:rFonts w:ascii="Calibri" w:hAnsi="Calibri" w:cs="Calibri"/>
-          <w:bCs/>
-          <w:lang w:val="da-DK"/>
-        </w:rPr>
-        <w:t>IDE’er</w:t>
-      </w:r>
-      <w:proofErr w:type="spellEnd"/>
-      <w:r>
-        <w:rPr>
-          <w:rFonts w:ascii="Calibri" w:hAnsi="Calibri" w:cs="Calibri"/>
-          <w:bCs/>
-          <w:lang w:val="da-DK"/>
-        </w:rPr>
-        <w:t>, men bruger dem til forskellige formål. Som regel bruger jeg Visual Studio til backend programmering, da det er oftest i C# jeg udvikler backend, og Visual Studio er den primære IDE man bruger, når man udvikler C#. Dog når jeg arbejder i Java-/TypeScript arbejder jeg gerne i Visual Studio Code, fordi Visual Studio Code er ikke lige så tung som Visual Studio, og har gerne nogle bedre udvidelser, når det gælder frontend udvikling.</w:t>
-      </w:r>
-    </w:p>
-    <w:p>
-      <w:pPr>
-        <w:rPr>
-          <w:rFonts w:ascii="Calibri" w:hAnsi="Calibri" w:cs="Calibri"/>
-          <w:bCs/>
-          <w:lang w:val="da-DK"/>
-        </w:rPr>
-      </w:pPr>
-    </w:p>
-    <w:p>
-      <w:pPr>
-        <w:rPr>
-          <w:rFonts w:ascii="Calibri" w:hAnsi="Calibri" w:cs="Calibri"/>
-          <w:bCs/>
-          <w:lang w:val="da-DK"/>
-        </w:rPr>
-      </w:pPr>
-      <w:r>
-        <w:rPr>
-          <w:rFonts w:ascii="Calibri" w:hAnsi="Calibri" w:cs="Calibri"/>
-          <w:bCs/>
-          <w:lang w:val="da-DK"/>
-        </w:rPr>
-        <w:t xml:space="preserve">Jeg vælger derfor at bruge Visual Studio til at holde styr på min C# backend, og Visual Studio Code til at holde styr på min TypeScript React frontend. På den måde, får jeg det bedste af begge verdener, uden at miste hverken syntaks </w:t>
-      </w:r>
-      <w:proofErr w:type="spellStart"/>
-      <w:r>
-        <w:rPr>
-          <w:rFonts w:ascii="Calibri" w:hAnsi="Calibri" w:cs="Calibri"/>
-          <w:bCs/>
-          <w:lang w:val="da-DK"/>
-        </w:rPr>
-        <w:t>highlighting</w:t>
-      </w:r>
-      <w:proofErr w:type="spellEnd"/>
-      <w:r>
-        <w:rPr>
-          <w:rFonts w:ascii="Calibri" w:hAnsi="Calibri" w:cs="Calibri"/>
-          <w:bCs/>
-          <w:lang w:val="da-DK"/>
-        </w:rPr>
-        <w:t xml:space="preserve"> eller eksterne konfigurationer for at finde ud af, hvordan jeg benytter ASP.NET’s Swagger værktøj ved brug af Visual Studio Code.</w:t>
+        <w:t>Jeg vælger derfor at bruge Visual Studio til at holde styr på min C# backend, og Visual Studio Code til at holde styr på min TypeScript React frontend. På den måde, får jeg det bedste af begge verdener, uden at miste hverken syntaks highlighting eller eksterne konfigurationer for at finde ud af, hvordan jeg benytter ASP.NET’s Swagger værktøj ved brug af Visual Studio Code.</w:t>
       </w:r>
     </w:p>
     <w:p>
@@ -4323,78 +3836,30 @@
           <w:rFonts w:ascii="Calibri" w:hAnsi="Calibri" w:cs="Calibri"/>
           <w:lang w:val="da-DK"/>
         </w:rPr>
-        <w:t xml:space="preserve">Her vil jeg helst bruge et reelt designværktøj som Adobe XD eller Figma. Begge applikationer tilbyder </w:t>
-      </w:r>
-      <w:proofErr w:type="spellStart"/>
-      <w:r>
-        <w:rPr>
-          <w:rFonts w:ascii="Calibri" w:hAnsi="Calibri" w:cs="Calibri"/>
-          <w:lang w:val="da-DK"/>
-        </w:rPr>
-        <w:t>prototyping</w:t>
-      </w:r>
-      <w:proofErr w:type="spellEnd"/>
-      <w:r>
-        <w:rPr>
-          <w:rFonts w:ascii="Calibri" w:hAnsi="Calibri" w:cs="Calibri"/>
-          <w:lang w:val="da-DK"/>
-        </w:rPr>
-        <w:t>, hvilket betyder at man kan integrere med designet, som var det en reel hjemmeside/app. Jeg ved at man på webudvikler uddannelsen bruger Adobe XD, da jeg har venner, der har gået på uddannelsen og har fået flere designs i Adobe XD. Dog da jeg kikkede efter Adobe XD, fandt jeg ud af, at XD er med i en betalt Adobe-pakke, som hvis jeg skulle bruge Excel, som er bag en betalt Office-pakke. Så som gratis alternativ, har jeg valgt at bruge Figma.</w:t>
-      </w:r>
-    </w:p>
-    <w:p>
-      <w:pPr>
-        <w:rPr>
-          <w:rFonts w:ascii="Calibri" w:hAnsi="Calibri" w:cs="Calibri"/>
-          <w:lang w:val="da-DK"/>
-        </w:rPr>
-      </w:pPr>
-    </w:p>
-    <w:p>
-      <w:pPr>
-        <w:rPr>
-          <w:rFonts w:ascii="Calibri" w:hAnsi="Calibri" w:cs="Calibri"/>
-          <w:lang w:val="da-DK"/>
-        </w:rPr>
-      </w:pPr>
-      <w:r>
-        <w:rPr>
-          <w:rFonts w:ascii="Calibri" w:hAnsi="Calibri" w:cs="Calibri"/>
-          <w:lang w:val="da-DK"/>
-        </w:rPr>
-        <w:t xml:space="preserve">Ved hjælp af Figma kan jeg designe i komponenter, hvilket ligger tæt op ad </w:t>
-      </w:r>
-      <w:proofErr w:type="spellStart"/>
-      <w:r>
-        <w:rPr>
-          <w:rFonts w:ascii="Calibri" w:hAnsi="Calibri" w:cs="Calibri"/>
-          <w:lang w:val="da-DK"/>
-        </w:rPr>
-        <w:t>Reacts</w:t>
-      </w:r>
-      <w:proofErr w:type="spellEnd"/>
-      <w:r>
-        <w:rPr>
-          <w:rFonts w:ascii="Calibri" w:hAnsi="Calibri" w:cs="Calibri"/>
-          <w:lang w:val="da-DK"/>
-        </w:rPr>
-        <w:t xml:space="preserve"> struktur, da React er et komponentbaseret værktøj. Som tidligere nævnt, er der også </w:t>
-      </w:r>
-      <w:proofErr w:type="spellStart"/>
-      <w:r>
-        <w:rPr>
-          <w:rFonts w:ascii="Calibri" w:hAnsi="Calibri" w:cs="Calibri"/>
-          <w:lang w:val="da-DK"/>
-        </w:rPr>
-        <w:t>prototyping</w:t>
-      </w:r>
-      <w:proofErr w:type="spellEnd"/>
-      <w:r>
-        <w:rPr>
-          <w:rFonts w:ascii="Calibri" w:hAnsi="Calibri" w:cs="Calibri"/>
-          <w:lang w:val="da-DK"/>
-        </w:rPr>
-        <w:t xml:space="preserve"> i Figma, så jeg kan integrere med mit design og få en bedre idé om, hvilke elementer, komponenter og sider, jeg skal have med i min hjemmeside.</w:t>
+        <w:t>Her vil jeg helst bruge et reelt designværktøj som Adobe XD eller Figma. Begge applikationer tilbyder prototyping, hvilket betyder at man kan integrere med designet, som var det en reel hjemmeside/app. Jeg ved at man på webudvikler uddannelsen bruger Adobe XD, da jeg har venner, der har gået på uddannelsen og har fået flere designs i Adobe XD. Dog da jeg kikkede efter Adobe XD, fandt jeg ud af, at XD er med i en betalt Adobe-pakke, som hvis jeg skulle bruge Excel, som er bag en betalt Office-pakke. Så som gratis alternativ, har jeg valgt at bruge Figma.</w:t>
+      </w:r>
+    </w:p>
+    <w:p>
+      <w:pPr>
+        <w:rPr>
+          <w:rFonts w:ascii="Calibri" w:hAnsi="Calibri" w:cs="Calibri"/>
+          <w:lang w:val="da-DK"/>
+        </w:rPr>
+      </w:pPr>
+    </w:p>
+    <w:p>
+      <w:pPr>
+        <w:rPr>
+          <w:rFonts w:ascii="Calibri" w:hAnsi="Calibri" w:cs="Calibri"/>
+          <w:lang w:val="da-DK"/>
+        </w:rPr>
+      </w:pPr>
+      <w:r>
+        <w:rPr>
+          <w:rFonts w:ascii="Calibri" w:hAnsi="Calibri" w:cs="Calibri"/>
+          <w:lang w:val="da-DK"/>
+        </w:rPr>
+        <w:t>Ved hjælp af Figma kan jeg designe i komponenter, hvilket ligger tæt op ad Reacts struktur, da React er et komponentbaseret værktøj. Som tidligere nævnt, er der også prototyping i Figma, så jeg kan integrere med mit design og få en bedre idé om, hvilke elementer, komponenter og sider, jeg skal have med i min hjemmeside.</w:t>
       </w:r>
     </w:p>
     <w:p>
@@ -4464,23 +3929,7 @@
           <w:rFonts w:ascii="Calibri" w:hAnsi="Calibri" w:cs="Calibri"/>
           <w:lang w:val="da-DK"/>
         </w:rPr>
-        <w:t xml:space="preserve">For at holde styr på projektets udvikling, ville det være klogt at version- og opgavestyre projektet. Når jeg har opgavestyring, er det nemt for mig at finde ud af, hvilke opgaver jeg skal have lavet før aflevering. Når jeg har versionsstyring, hjælper jeg mig selv med at finde ud af, hvornår jeg har ændret eller slettet noget i min kode, som evt. kunne have været med til at skabe fejl i applikationen. Derudover giver versionsstyring mig frihed til at </w:t>
-      </w:r>
-      <w:proofErr w:type="spellStart"/>
-      <w:r>
-        <w:rPr>
-          <w:rFonts w:ascii="Calibri" w:hAnsi="Calibri" w:cs="Calibri"/>
-          <w:lang w:val="da-DK"/>
-        </w:rPr>
-        <w:t>omfaktorere</w:t>
-      </w:r>
-      <w:proofErr w:type="spellEnd"/>
-      <w:r>
-        <w:rPr>
-          <w:rFonts w:ascii="Calibri" w:hAnsi="Calibri" w:cs="Calibri"/>
-          <w:lang w:val="da-DK"/>
-        </w:rPr>
-        <w:t xml:space="preserve"> min kode, og ikke miste tid på at vende tilbage til det, jeg havde tidligere.</w:t>
+        <w:t>For at holde styr på projektets udvikling, ville det være klogt at version- og opgavestyre projektet. Når jeg har opgavestyring, er det nemt for mig at finde ud af, hvilke opgaver jeg skal have lavet før aflevering. Når jeg har versionsstyring, hjælper jeg mig selv med at finde ud af, hvornår jeg har ændret eller slettet noget i min kode, som evt. kunne have været med til at skabe fejl i applikationen. Derudover giver versionsstyring mig frihed til at omfaktorere min kode, og ikke miste tid på at vende tilbage til det, jeg havde tidligere.</w:t>
       </w:r>
     </w:p>
     <w:p>
@@ -4510,477 +3959,75 @@
           <w:rFonts w:ascii="Calibri" w:hAnsi="Calibri" w:cs="Calibri"/>
           <w:lang w:val="da-DK"/>
         </w:rPr>
-        <w:t xml:space="preserve">, så jeg ikke nødvendigvis behøver at skrive kommandoer for at </w:t>
-      </w:r>
-      <w:proofErr w:type="spellStart"/>
-      <w:r>
-        <w:rPr>
-          <w:rFonts w:ascii="Calibri" w:hAnsi="Calibri" w:cs="Calibri"/>
-          <w:lang w:val="da-DK"/>
-        </w:rPr>
-        <w:t>committe</w:t>
-      </w:r>
-      <w:proofErr w:type="spellEnd"/>
-      <w:r>
-        <w:rPr>
-          <w:rFonts w:ascii="Calibri" w:hAnsi="Calibri" w:cs="Calibri"/>
-          <w:lang w:val="da-DK"/>
-        </w:rPr>
-        <w:t xml:space="preserve">, pushe og </w:t>
-      </w:r>
-      <w:proofErr w:type="spellStart"/>
-      <w:r>
-        <w:rPr>
-          <w:rFonts w:ascii="Calibri" w:hAnsi="Calibri" w:cs="Calibri"/>
-          <w:lang w:val="da-DK"/>
-        </w:rPr>
-        <w:t>mege</w:t>
-      </w:r>
-      <w:proofErr w:type="spellEnd"/>
-      <w:r>
-        <w:rPr>
-          <w:rFonts w:ascii="Calibri" w:hAnsi="Calibri" w:cs="Calibri"/>
-          <w:lang w:val="da-DK"/>
-        </w:rPr>
-        <w:t xml:space="preserve"> mine ændringer til min versionsstyrings </w:t>
-      </w:r>
-      <w:proofErr w:type="spellStart"/>
-      <w:r>
-        <w:rPr>
-          <w:rFonts w:ascii="Calibri" w:hAnsi="Calibri" w:cs="Calibri"/>
-          <w:lang w:val="da-DK"/>
-        </w:rPr>
-        <w:t>repository</w:t>
-      </w:r>
-      <w:proofErr w:type="spellEnd"/>
-      <w:r>
-        <w:rPr>
-          <w:rFonts w:ascii="Calibri" w:hAnsi="Calibri" w:cs="Calibri"/>
-          <w:lang w:val="da-DK"/>
-        </w:rPr>
-        <w:t>.</w:t>
-      </w:r>
-    </w:p>
-    <w:p>
-      <w:pPr>
-        <w:rPr>
-          <w:rFonts w:ascii="Calibri" w:hAnsi="Calibri" w:cs="Calibri"/>
-          <w:lang w:val="da-DK"/>
-        </w:rPr>
-      </w:pPr>
-      <w:r>
-        <w:rPr>
-          <w:rFonts w:ascii="Calibri" w:hAnsi="Calibri" w:cs="Calibri"/>
-          <w:lang w:val="da-DK"/>
-        </w:rPr>
-        <w:t xml:space="preserve">Heldigvis kender jeg allerede 2 værktøjer, som både tilbyder GIT men også </w:t>
-      </w:r>
-      <w:proofErr w:type="spellStart"/>
-      <w:r>
-        <w:rPr>
-          <w:rFonts w:ascii="Calibri" w:hAnsi="Calibri" w:cs="Calibri"/>
-          <w:lang w:val="da-DK"/>
-        </w:rPr>
-        <w:t>opgavesstyring</w:t>
-      </w:r>
-      <w:proofErr w:type="spellEnd"/>
-      <w:r>
-        <w:rPr>
-          <w:rFonts w:ascii="Calibri" w:hAnsi="Calibri" w:cs="Calibri"/>
-          <w:lang w:val="da-DK"/>
-        </w:rPr>
-        <w:t xml:space="preserve">. </w:t>
-      </w:r>
-    </w:p>
-    <w:p>
-      <w:pPr>
-        <w:rPr>
-          <w:rFonts w:ascii="Calibri" w:hAnsi="Calibri" w:cs="Calibri"/>
-          <w:lang w:val="da-DK"/>
-        </w:rPr>
-      </w:pPr>
-      <w:proofErr w:type="spellStart"/>
-      <w:r>
-        <w:rPr>
-          <w:rFonts w:ascii="Calibri" w:hAnsi="Calibri" w:cs="Calibri"/>
-          <w:lang w:val="da-DK"/>
-        </w:rPr>
-        <w:t>Azure</w:t>
-      </w:r>
-      <w:proofErr w:type="spellEnd"/>
-      <w:r>
-        <w:rPr>
-          <w:rFonts w:ascii="Calibri" w:hAnsi="Calibri" w:cs="Calibri"/>
-          <w:lang w:val="da-DK"/>
-        </w:rPr>
-        <w:t xml:space="preserve"> </w:t>
-      </w:r>
-      <w:proofErr w:type="spellStart"/>
-      <w:r>
-        <w:rPr>
-          <w:rFonts w:ascii="Calibri" w:hAnsi="Calibri" w:cs="Calibri"/>
-          <w:lang w:val="da-DK"/>
-        </w:rPr>
-        <w:t>DevOps</w:t>
-      </w:r>
-      <w:proofErr w:type="spellEnd"/>
-      <w:r>
-        <w:rPr>
-          <w:rFonts w:ascii="Calibri" w:hAnsi="Calibri" w:cs="Calibri"/>
-          <w:lang w:val="da-DK"/>
-        </w:rPr>
-        <w:t xml:space="preserve"> er en service administreret af Microsoft, og er rimelig populært indenfor projektstyring ved programmeringsprojekter. På Skoleoplæringscenteret har vi fået meget erfaring med at benytte </w:t>
-      </w:r>
-      <w:proofErr w:type="spellStart"/>
-      <w:r>
-        <w:rPr>
-          <w:rFonts w:ascii="Calibri" w:hAnsi="Calibri" w:cs="Calibri"/>
-          <w:lang w:val="da-DK"/>
-        </w:rPr>
-        <w:t>DevOps</w:t>
-      </w:r>
-      <w:proofErr w:type="spellEnd"/>
-      <w:r>
-        <w:rPr>
-          <w:rFonts w:ascii="Calibri" w:hAnsi="Calibri" w:cs="Calibri"/>
-          <w:lang w:val="da-DK"/>
-        </w:rPr>
-        <w:t xml:space="preserve">’ SCRUM feature til at oprette </w:t>
-      </w:r>
-      <w:proofErr w:type="spellStart"/>
-      <w:r>
-        <w:rPr>
-          <w:rFonts w:ascii="Calibri" w:hAnsi="Calibri" w:cs="Calibri"/>
-          <w:lang w:val="da-DK"/>
-        </w:rPr>
-        <w:t>Epics</w:t>
-      </w:r>
-      <w:proofErr w:type="spellEnd"/>
-      <w:r>
-        <w:rPr>
-          <w:rFonts w:ascii="Calibri" w:hAnsi="Calibri" w:cs="Calibri"/>
-          <w:lang w:val="da-DK"/>
-        </w:rPr>
-        <w:t xml:space="preserve">, Features, </w:t>
-      </w:r>
-      <w:proofErr w:type="spellStart"/>
-      <w:r>
-        <w:rPr>
-          <w:rFonts w:ascii="Calibri" w:hAnsi="Calibri" w:cs="Calibri"/>
-          <w:lang w:val="da-DK"/>
-        </w:rPr>
-        <w:t>Backlog</w:t>
-      </w:r>
-      <w:proofErr w:type="spellEnd"/>
-      <w:r>
-        <w:rPr>
-          <w:rFonts w:ascii="Calibri" w:hAnsi="Calibri" w:cs="Calibri"/>
-          <w:lang w:val="da-DK"/>
-        </w:rPr>
-        <w:t xml:space="preserve"> Items og Tasks. </w:t>
-      </w:r>
-    </w:p>
-    <w:p>
-      <w:pPr>
-        <w:rPr>
-          <w:rFonts w:ascii="Calibri" w:hAnsi="Calibri" w:cs="Calibri"/>
-          <w:lang w:val="da-DK"/>
-        </w:rPr>
-      </w:pPr>
-      <w:proofErr w:type="spellStart"/>
-      <w:r>
-        <w:rPr>
-          <w:rFonts w:ascii="Calibri" w:hAnsi="Calibri" w:cs="Calibri"/>
-          <w:lang w:val="da-DK"/>
-        </w:rPr>
-        <w:t>Github</w:t>
-      </w:r>
-      <w:proofErr w:type="spellEnd"/>
-      <w:r>
-        <w:rPr>
-          <w:rFonts w:ascii="Calibri" w:hAnsi="Calibri" w:cs="Calibri"/>
-          <w:lang w:val="da-DK"/>
-        </w:rPr>
-        <w:t xml:space="preserve"> har også for nyligt tilføjet en ny feature på deres service, der tilbyder TODO </w:t>
-      </w:r>
-      <w:proofErr w:type="spellStart"/>
-      <w:r>
-        <w:rPr>
-          <w:rFonts w:ascii="Calibri" w:hAnsi="Calibri" w:cs="Calibri"/>
-          <w:lang w:val="da-DK"/>
-        </w:rPr>
-        <w:t>boards</w:t>
-      </w:r>
-      <w:proofErr w:type="spellEnd"/>
-      <w:r>
-        <w:rPr>
-          <w:rFonts w:ascii="Calibri" w:hAnsi="Calibri" w:cs="Calibri"/>
-          <w:lang w:val="da-DK"/>
-        </w:rPr>
-        <w:t xml:space="preserve"> og </w:t>
-      </w:r>
-      <w:proofErr w:type="spellStart"/>
-      <w:r>
-        <w:rPr>
-          <w:rFonts w:ascii="Calibri" w:hAnsi="Calibri" w:cs="Calibri"/>
-          <w:lang w:val="da-DK"/>
-        </w:rPr>
-        <w:t>Roadmaps</w:t>
-      </w:r>
-      <w:proofErr w:type="spellEnd"/>
-      <w:r>
-        <w:rPr>
-          <w:rFonts w:ascii="Calibri" w:hAnsi="Calibri" w:cs="Calibri"/>
-          <w:lang w:val="da-DK"/>
-        </w:rPr>
-        <w:t xml:space="preserve">. </w:t>
-      </w:r>
-      <w:proofErr w:type="spellStart"/>
-      <w:r>
-        <w:rPr>
-          <w:rFonts w:ascii="Calibri" w:hAnsi="Calibri" w:cs="Calibri"/>
-          <w:lang w:val="da-DK"/>
-        </w:rPr>
-        <w:t>Github’s</w:t>
-      </w:r>
-      <w:proofErr w:type="spellEnd"/>
-      <w:r>
-        <w:rPr>
-          <w:rFonts w:ascii="Calibri" w:hAnsi="Calibri" w:cs="Calibri"/>
-          <w:lang w:val="da-DK"/>
-        </w:rPr>
-        <w:t xml:space="preserve"> ”Project” tab er gerne forbundet til et </w:t>
-      </w:r>
-      <w:proofErr w:type="spellStart"/>
-      <w:r>
-        <w:rPr>
-          <w:rFonts w:ascii="Calibri" w:hAnsi="Calibri" w:cs="Calibri"/>
-          <w:lang w:val="da-DK"/>
-        </w:rPr>
-        <w:t>Github</w:t>
-      </w:r>
-      <w:proofErr w:type="spellEnd"/>
-      <w:r>
-        <w:rPr>
-          <w:rFonts w:ascii="Calibri" w:hAnsi="Calibri" w:cs="Calibri"/>
-          <w:lang w:val="da-DK"/>
-        </w:rPr>
-        <w:t xml:space="preserve"> </w:t>
-      </w:r>
-      <w:proofErr w:type="spellStart"/>
-      <w:r>
-        <w:rPr>
-          <w:rFonts w:ascii="Calibri" w:hAnsi="Calibri" w:cs="Calibri"/>
-          <w:lang w:val="da-DK"/>
-        </w:rPr>
-        <w:t>repository</w:t>
-      </w:r>
-      <w:proofErr w:type="spellEnd"/>
-      <w:r>
-        <w:rPr>
-          <w:rFonts w:ascii="Calibri" w:hAnsi="Calibri" w:cs="Calibri"/>
-          <w:lang w:val="da-DK"/>
-        </w:rPr>
-        <w:t xml:space="preserve"> og </w:t>
-      </w:r>
-      <w:proofErr w:type="spellStart"/>
-      <w:r>
-        <w:rPr>
-          <w:rFonts w:ascii="Calibri" w:hAnsi="Calibri" w:cs="Calibri"/>
-          <w:lang w:val="da-DK"/>
-        </w:rPr>
-        <w:t>repository’ets</w:t>
-      </w:r>
-      <w:proofErr w:type="spellEnd"/>
-      <w:r>
-        <w:rPr>
-          <w:rFonts w:ascii="Calibri" w:hAnsi="Calibri" w:cs="Calibri"/>
-          <w:lang w:val="da-DK"/>
-        </w:rPr>
-        <w:t xml:space="preserve"> ”issues”. Projektstyringssiden bruger </w:t>
-      </w:r>
-      <w:proofErr w:type="spellStart"/>
-      <w:r>
-        <w:rPr>
-          <w:rFonts w:ascii="Calibri" w:hAnsi="Calibri" w:cs="Calibri"/>
-          <w:lang w:val="da-DK"/>
-        </w:rPr>
-        <w:t>repository’ets</w:t>
-      </w:r>
-      <w:proofErr w:type="spellEnd"/>
-      <w:r>
-        <w:rPr>
-          <w:rFonts w:ascii="Calibri" w:hAnsi="Calibri" w:cs="Calibri"/>
-          <w:lang w:val="da-DK"/>
-        </w:rPr>
-        <w:t xml:space="preserve"> issues som opgaver, hvor man via TODO boardet kan tilføje sine egne kolonner, og man via </w:t>
-      </w:r>
-      <w:proofErr w:type="spellStart"/>
-      <w:r>
-        <w:rPr>
-          <w:rFonts w:ascii="Calibri" w:hAnsi="Calibri" w:cs="Calibri"/>
-          <w:lang w:val="da-DK"/>
-        </w:rPr>
-        <w:t>roadmappet</w:t>
-      </w:r>
-      <w:proofErr w:type="spellEnd"/>
-      <w:r>
-        <w:rPr>
-          <w:rFonts w:ascii="Calibri" w:hAnsi="Calibri" w:cs="Calibri"/>
-          <w:lang w:val="da-DK"/>
-        </w:rPr>
-        <w:t xml:space="preserve"> nemt kan flytte opgaverne rundt i en </w:t>
-      </w:r>
-      <w:proofErr w:type="spellStart"/>
-      <w:r>
-        <w:rPr>
-          <w:rFonts w:ascii="Calibri" w:hAnsi="Calibri" w:cs="Calibri"/>
-          <w:lang w:val="da-DK"/>
-        </w:rPr>
-        <w:t>kalenender</w:t>
-      </w:r>
-      <w:proofErr w:type="spellEnd"/>
-      <w:r>
-        <w:rPr>
-          <w:rFonts w:ascii="Calibri" w:hAnsi="Calibri" w:cs="Calibri"/>
-          <w:lang w:val="da-DK"/>
-        </w:rPr>
-        <w:t>.</w:t>
-      </w:r>
-    </w:p>
-    <w:p>
-      <w:pPr>
-        <w:rPr>
-          <w:rFonts w:ascii="Calibri" w:hAnsi="Calibri" w:cs="Calibri"/>
-          <w:lang w:val="da-DK"/>
-        </w:rPr>
-      </w:pPr>
-    </w:p>
-    <w:p>
-      <w:pPr>
-        <w:rPr>
-          <w:rFonts w:ascii="Calibri" w:hAnsi="Calibri" w:cs="Calibri"/>
-          <w:lang w:val="da-DK"/>
-        </w:rPr>
-      </w:pPr>
-      <w:r>
-        <w:rPr>
-          <w:rFonts w:ascii="Calibri" w:hAnsi="Calibri" w:cs="Calibri"/>
-          <w:lang w:val="da-DK"/>
-        </w:rPr>
-        <w:t xml:space="preserve">Jeg er glad for begge services, men har valgt at bruge </w:t>
-      </w:r>
-      <w:proofErr w:type="spellStart"/>
-      <w:r>
-        <w:rPr>
-          <w:rFonts w:ascii="Calibri" w:hAnsi="Calibri" w:cs="Calibri"/>
-          <w:lang w:val="da-DK"/>
-        </w:rPr>
-        <w:t>Github</w:t>
-      </w:r>
-      <w:proofErr w:type="spellEnd"/>
-      <w:r>
-        <w:rPr>
-          <w:rFonts w:ascii="Calibri" w:hAnsi="Calibri" w:cs="Calibri"/>
-          <w:lang w:val="da-DK"/>
-        </w:rPr>
-        <w:t xml:space="preserve">, da jeg synes deres projektside er nemmere at overskue end </w:t>
-      </w:r>
-      <w:proofErr w:type="spellStart"/>
-      <w:r>
-        <w:rPr>
-          <w:rFonts w:ascii="Calibri" w:hAnsi="Calibri" w:cs="Calibri"/>
-          <w:lang w:val="da-DK"/>
-        </w:rPr>
-        <w:t>Azure</w:t>
-      </w:r>
-      <w:proofErr w:type="spellEnd"/>
-      <w:r>
-        <w:rPr>
-          <w:rFonts w:ascii="Calibri" w:hAnsi="Calibri" w:cs="Calibri"/>
-          <w:lang w:val="da-DK"/>
-        </w:rPr>
-        <w:t xml:space="preserve"> </w:t>
-      </w:r>
-      <w:proofErr w:type="spellStart"/>
-      <w:r>
-        <w:rPr>
-          <w:rFonts w:ascii="Calibri" w:hAnsi="Calibri" w:cs="Calibri"/>
-          <w:lang w:val="da-DK"/>
-        </w:rPr>
-        <w:t>DevOps</w:t>
-      </w:r>
-      <w:proofErr w:type="spellEnd"/>
-      <w:r>
-        <w:rPr>
-          <w:rFonts w:ascii="Calibri" w:hAnsi="Calibri" w:cs="Calibri"/>
-          <w:lang w:val="da-DK"/>
-        </w:rPr>
-        <w:t xml:space="preserve">’ </w:t>
-      </w:r>
-      <w:proofErr w:type="spellStart"/>
-      <w:r>
-        <w:rPr>
-          <w:rFonts w:ascii="Calibri" w:hAnsi="Calibri" w:cs="Calibri"/>
-          <w:lang w:val="da-DK"/>
-        </w:rPr>
-        <w:t>Sprintsside</w:t>
-      </w:r>
-      <w:proofErr w:type="spellEnd"/>
-      <w:r>
-        <w:rPr>
-          <w:rFonts w:ascii="Calibri" w:hAnsi="Calibri" w:cs="Calibri"/>
-          <w:lang w:val="da-DK"/>
-        </w:rPr>
-        <w:t xml:space="preserve">. Derudover har jeg også de fleste af mine projekter på min </w:t>
-      </w:r>
-      <w:proofErr w:type="spellStart"/>
-      <w:r>
-        <w:rPr>
-          <w:rFonts w:ascii="Calibri" w:hAnsi="Calibri" w:cs="Calibri"/>
-          <w:lang w:val="da-DK"/>
-        </w:rPr>
-        <w:t>Github</w:t>
-      </w:r>
-      <w:proofErr w:type="spellEnd"/>
-      <w:r>
-        <w:rPr>
-          <w:rFonts w:ascii="Calibri" w:hAnsi="Calibri" w:cs="Calibri"/>
-          <w:lang w:val="da-DK"/>
-        </w:rPr>
-        <w:t xml:space="preserve"> konto i forvejen, hvor min </w:t>
-      </w:r>
-      <w:proofErr w:type="spellStart"/>
-      <w:r>
-        <w:rPr>
-          <w:rFonts w:ascii="Calibri" w:hAnsi="Calibri" w:cs="Calibri"/>
-          <w:lang w:val="da-DK"/>
-        </w:rPr>
-        <w:t>Azure</w:t>
-      </w:r>
-      <w:proofErr w:type="spellEnd"/>
-      <w:r>
-        <w:rPr>
-          <w:rFonts w:ascii="Calibri" w:hAnsi="Calibri" w:cs="Calibri"/>
-          <w:lang w:val="da-DK"/>
-        </w:rPr>
-        <w:t xml:space="preserve"> </w:t>
-      </w:r>
-      <w:proofErr w:type="spellStart"/>
-      <w:r>
-        <w:rPr>
-          <w:rFonts w:ascii="Calibri" w:hAnsi="Calibri" w:cs="Calibri"/>
-          <w:lang w:val="da-DK"/>
-        </w:rPr>
-        <w:t>DevOps</w:t>
-      </w:r>
-      <w:proofErr w:type="spellEnd"/>
-      <w:r>
-        <w:rPr>
-          <w:rFonts w:ascii="Calibri" w:hAnsi="Calibri" w:cs="Calibri"/>
-          <w:lang w:val="da-DK"/>
-        </w:rPr>
-        <w:t xml:space="preserve"> konto er tilknyttet min skolekonto, og jeg vil helst gerne beholde projektet efter uddannelsen.</w:t>
+        <w:t>, så jeg ikke nødvendigvis behøver at skrive kommandoer for at committe, pushe og mege mine ændringer til min versionsstyrings repository.</w:t>
+      </w:r>
+    </w:p>
+    <w:p>
+      <w:pPr>
+        <w:rPr>
+          <w:rFonts w:ascii="Calibri" w:hAnsi="Calibri" w:cs="Calibri"/>
+          <w:lang w:val="da-DK"/>
+        </w:rPr>
+      </w:pPr>
+      <w:r>
+        <w:rPr>
+          <w:rFonts w:ascii="Calibri" w:hAnsi="Calibri" w:cs="Calibri"/>
+          <w:lang w:val="da-DK"/>
+        </w:rPr>
+        <w:t xml:space="preserve">Heldigvis kender jeg allerede 2 værktøjer, som både tilbyder GIT men også opgavesstyring. </w:t>
+      </w:r>
+    </w:p>
+    <w:p>
+      <w:pPr>
+        <w:rPr>
+          <w:rFonts w:ascii="Calibri" w:hAnsi="Calibri" w:cs="Calibri"/>
+          <w:lang w:val="da-DK"/>
+        </w:rPr>
+      </w:pPr>
+      <w:r>
+        <w:rPr>
+          <w:rFonts w:ascii="Calibri" w:hAnsi="Calibri" w:cs="Calibri"/>
+          <w:lang w:val="da-DK"/>
+        </w:rPr>
+        <w:t xml:space="preserve">Azure DevOps er en service administreret af Microsoft, og er rimelig populært indenfor projektstyring ved programmeringsprojekter. På Skoleoplæringscenteret har vi fået meget erfaring med at benytte DevOps’ SCRUM feature til at oprette Epics, Features, Backlog Items og Tasks. </w:t>
+      </w:r>
+    </w:p>
+    <w:p>
+      <w:pPr>
+        <w:rPr>
+          <w:rFonts w:ascii="Calibri" w:hAnsi="Calibri" w:cs="Calibri"/>
+          <w:lang w:val="da-DK"/>
+        </w:rPr>
+      </w:pPr>
+      <w:r>
+        <w:rPr>
+          <w:rFonts w:ascii="Calibri" w:hAnsi="Calibri" w:cs="Calibri"/>
+          <w:lang w:val="da-DK"/>
+        </w:rPr>
+        <w:t>Github har også for nyligt tilføjet en ny feature på deres service, der tilbyder TODO boards og Roadmaps. Github’s ”Project” tab er gerne forbundet til et Github repository og repository’ets ”issues”. Projektstyringssiden bruger repository’ets issues som opgaver, hvor man via TODO boardet kan tilføje sine egne kolonner, og man via roadmappet nemt kan flytte opgaverne rundt i en kalenender.</w:t>
+      </w:r>
+    </w:p>
+    <w:p>
+      <w:pPr>
+        <w:rPr>
+          <w:rFonts w:ascii="Calibri" w:hAnsi="Calibri" w:cs="Calibri"/>
+          <w:lang w:val="da-DK"/>
+        </w:rPr>
+      </w:pPr>
+    </w:p>
+    <w:p>
+      <w:pPr>
+        <w:rPr>
+          <w:rFonts w:ascii="Calibri" w:hAnsi="Calibri" w:cs="Calibri"/>
+          <w:lang w:val="da-DK"/>
+        </w:rPr>
+      </w:pPr>
+      <w:r>
+        <w:rPr>
+          <w:rFonts w:ascii="Calibri" w:hAnsi="Calibri" w:cs="Calibri"/>
+          <w:lang w:val="da-DK"/>
+        </w:rPr>
+        <w:t>Jeg er glad for begge services, men har valgt at bruge Github, da jeg synes deres projektside er nemmere at overskue end Azure DevOps’ Sprintsside. Derudover har jeg også de fleste af mine projekter på min Github konto i forvejen, hvor min Azure DevOps konto er tilknyttet min skolekonto, og jeg vil helst gerne beholde projektet efter uddannelsen.</w:t>
       </w:r>
       <w:r>
         <w:rPr>
@@ -5061,7 +4108,30 @@
           <w:rFonts w:ascii="Calibri" w:hAnsi="Calibri" w:cs="Calibri"/>
           <w:lang w:val="da-DK"/>
         </w:rPr>
-        <w:t>Skal hænge sammen med case beskrivelsen og problemformuleringen.</w:t>
+        <w:t xml:space="preserve">Jeg er rimelig stolt over det færdige produkt. Det har været sjovt at arbejde med ift. brainstorm og opsættelse – især fordi problemet ligger så tæt, hvilket gør meget for motivationen. Jeg føler, at produktet, med noget mere tid og udvikling, kunne fungere godt til løsning af lægesekretærerne og flexsygehustaxa-servicens problem med borgernes lange telefonkøer. </w:t>
+      </w:r>
+    </w:p>
+    <w:p>
+      <w:pPr>
+        <w:rPr>
+          <w:rFonts w:ascii="Calibri" w:hAnsi="Calibri" w:cs="Calibri"/>
+          <w:lang w:val="da-DK"/>
+        </w:rPr>
+      </w:pPr>
+    </w:p>
+    <w:p>
+      <w:pPr>
+        <w:rPr>
+          <w:rFonts w:ascii="Calibri" w:hAnsi="Calibri" w:cs="Calibri"/>
+          <w:lang w:val="da-DK"/>
+        </w:rPr>
+      </w:pPr>
+      <w:r>
+        <w:rPr>
+          <w:rFonts w:ascii="Calibri" w:hAnsi="Calibri" w:cs="Calibri"/>
+          <w:lang w:val="da-DK"/>
+        </w:rPr>
+        <w:t>// TODO: Mention test results?</w:t>
       </w:r>
     </w:p>
     <w:p>
@@ -5094,122 +4164,84 @@
     <w:p>
       <w:pPr>
         <w:rPr>
-          <w:lang w:val="da-DK"/>
-        </w:rPr>
-      </w:pPr>
-    </w:p>
-    <w:p>
-      <w:pPr>
-        <w:rPr>
-          <w:rFonts w:ascii="Calibri" w:hAnsi="Calibri" w:cs="Calibri"/>
-          <w:lang w:val="da-DK"/>
-        </w:rPr>
-      </w:pPr>
-      <w:r>
-        <w:rPr>
-          <w:rFonts w:ascii="Calibri" w:hAnsi="Calibri" w:cs="Calibri"/>
-          <w:lang w:val="da-DK"/>
-        </w:rPr>
-        <w:t>Diskutere forskellige side af løsningen, fordele/ulemper.</w:t>
-      </w:r>
-    </w:p>
-    <w:p>
-      <w:pPr>
-        <w:rPr>
-          <w:rFonts w:ascii="Calibri" w:hAnsi="Calibri" w:cs="Calibri"/>
-          <w:lang w:val="da-DK"/>
-        </w:rPr>
-      </w:pPr>
-      <w:r>
-        <w:rPr>
-          <w:rFonts w:ascii="Calibri" w:hAnsi="Calibri" w:cs="Calibri"/>
-          <w:lang w:val="da-DK"/>
-        </w:rPr>
-        <w:t>Hvis der var mere tid, hvor kunne produktet udvides eller forbedres</w:t>
-      </w:r>
-      <w:r>
-        <w:rPr>
-          <w:rFonts w:ascii="Calibri" w:hAnsi="Calibri" w:cs="Calibri"/>
-          <w:lang w:val="da-DK"/>
-        </w:rPr>
-        <w:t>.</w:t>
-      </w:r>
-    </w:p>
-    <w:p>
-      <w:pPr>
-        <w:rPr>
-          <w:rFonts w:ascii="Calibri" w:hAnsi="Calibri" w:cs="Calibri"/>
-          <w:lang w:val="da-DK"/>
-        </w:rPr>
-      </w:pPr>
-      <w:r>
-        <w:rPr>
-          <w:rFonts w:ascii="Calibri" w:hAnsi="Calibri" w:cs="Calibri"/>
-          <w:lang w:val="da-DK"/>
-        </w:rPr>
-        <w:t>Reflekter over projektet</w:t>
-      </w:r>
-    </w:p>
-    <w:p>
-      <w:pPr>
-        <w:ind w:firstLine="720"/>
-        <w:rPr>
-          <w:rFonts w:ascii="Calibri" w:hAnsi="Calibri" w:cs="Calibri"/>
-          <w:lang w:val="da-DK"/>
-        </w:rPr>
-      </w:pPr>
-      <w:r>
-        <w:rPr>
-          <w:rFonts w:ascii="Calibri" w:hAnsi="Calibri" w:cs="Calibri"/>
-          <w:lang w:val="da-DK"/>
-        </w:rPr>
-        <w:t>Hvad har du lært?</w:t>
-      </w:r>
-      <w:r>
-        <w:rPr>
-          <w:rFonts w:ascii="Calibri" w:hAnsi="Calibri" w:cs="Calibri"/>
-          <w:lang w:val="da-DK"/>
-        </w:rPr>
-        <w:fldChar w:fldCharType="begin"/>
-      </w:r>
-      <w:r>
-        <w:rPr>
-          <w:rFonts w:ascii="Calibri" w:hAnsi="Calibri" w:cs="Calibri"/>
-          <w:lang w:val="da-DK"/>
-        </w:rPr>
-        <w:instrText xml:space="preserve"> XE "Diskussion" </w:instrText>
-      </w:r>
-      <w:r>
-        <w:rPr>
-          <w:rFonts w:ascii="Calibri" w:hAnsi="Calibri" w:cs="Calibri"/>
-          <w:lang w:val="da-DK"/>
-        </w:rPr>
-        <w:fldChar w:fldCharType="end"/>
-      </w:r>
-    </w:p>
-    <w:p>
-      <w:pPr>
-        <w:rPr>
-          <w:rFonts w:ascii="Calibri" w:hAnsi="Calibri" w:cs="Calibri"/>
-          <w:lang w:val="da-DK"/>
-        </w:rPr>
-      </w:pPr>
-      <w:r>
-        <w:rPr>
-          <w:rFonts w:ascii="Calibri" w:hAnsi="Calibri" w:cs="Calibri"/>
-          <w:lang w:val="da-DK"/>
-        </w:rPr>
-        <w:tab/>
-        <w:t>Valgte du de rigtige teknologier?</w:t>
-      </w:r>
-    </w:p>
-    <w:p>
-      <w:pPr>
-        <w:rPr>
-          <w:rFonts w:ascii="Calibri" w:hAnsi="Calibri" w:cs="Calibri"/>
-          <w:lang w:val="da-DK"/>
-        </w:rPr>
-      </w:pPr>
+          <w:rFonts w:ascii="Calibri" w:hAnsi="Calibri" w:cs="Calibri"/>
+          <w:lang w:val="da-DK"/>
+        </w:rPr>
+      </w:pPr>
+      <w:r>
+        <w:rPr>
+          <w:rFonts w:ascii="Calibri" w:hAnsi="Calibri" w:cs="Calibri"/>
+          <w:lang w:val="da-DK"/>
+        </w:rPr>
+        <w:t xml:space="preserve">Jeg synes produktet er blevet rigtigt godt til min egen standard. Havde jeg haft noget mere tid, ville jeg have kikket mere på sikkerhed og evt. tilbyde Google Maps, så borgerne bl.a. kan finde deres adresse via kort. Derudover ville selve oprettelsesformularen på loginsiden fjernes, da den kun eksisterer grundet prototype/demo situation. Der mangler også en side til at administrere alle </w:t>
+      </w:r>
+      <w:r>
+        <w:rPr>
+          <w:rFonts w:ascii="Calibri" w:hAnsi="Calibri" w:cs="Calibri"/>
+          <w:lang w:val="da-DK"/>
+        </w:rPr>
+        <w:t>administratorer</w:t>
+      </w:r>
+      <w:r>
+        <w:rPr>
+          <w:rFonts w:ascii="Calibri" w:hAnsi="Calibri" w:cs="Calibri"/>
+          <w:lang w:val="da-DK"/>
+        </w:rPr>
+        <w:t>, hvor man evt. kunne overveje en ny rolle specielt til lægesekretærerne, i stedet for at give dem fuld administrator.</w:t>
+      </w:r>
+    </w:p>
+    <w:p>
+      <w:pPr>
+        <w:rPr>
+          <w:rFonts w:ascii="Calibri" w:hAnsi="Calibri" w:cs="Calibri"/>
+          <w:lang w:val="da-DK"/>
+        </w:rPr>
+      </w:pPr>
+    </w:p>
+    <w:p>
+      <w:pPr>
+        <w:rPr>
+          <w:rFonts w:ascii="Calibri" w:hAnsi="Calibri" w:cs="Calibri"/>
+          <w:lang w:val="da-DK"/>
+        </w:rPr>
+      </w:pPr>
+      <w:r>
+        <w:rPr>
+          <w:rFonts w:ascii="Calibri" w:hAnsi="Calibri" w:cs="Calibri"/>
+          <w:lang w:val="da-DK"/>
+        </w:rPr>
+        <w:t>I forhold til teknologivalg, kunne jeg nok have overvejet at blive i samme sprog – enten lave et projekt i fuld C# og bl.a. have en Blazor hjemmeside, eller gå fuld TypeScript og have en Express backend.</w:t>
+      </w:r>
+      <w:r>
+        <w:rPr>
+          <w:rFonts w:ascii="Calibri" w:hAnsi="Calibri" w:cs="Calibri"/>
+          <w:lang w:val="da-DK"/>
+        </w:rPr>
+        <w:t xml:space="preserve"> Det blev lidt rodet at arbejde med 2 forskellige sprog – især fordi jeg skulle skrive hele mit Common lag om i TypeScript, for at kunne fortolke mit JSON data fra API’et korrekt.</w:t>
+      </w:r>
+    </w:p>
+    <w:p>
+      <w:pPr>
+        <w:rPr>
+          <w:rFonts w:ascii="Calibri" w:hAnsi="Calibri" w:cs="Calibri"/>
+          <w:lang w:val="da-DK"/>
+        </w:rPr>
+      </w:pPr>
+    </w:p>
+    <w:p>
+      <w:pPr>
+        <w:rPr>
+          <w:rFonts w:ascii="Calibri" w:hAnsi="Calibri" w:cs="Calibri"/>
+          <w:lang w:val="da-DK"/>
+        </w:rPr>
+      </w:pPr>
+      <w:r>
+        <w:rPr>
+          <w:rFonts w:ascii="Calibri" w:hAnsi="Calibri" w:cs="Calibri"/>
+          <w:lang w:val="da-DK"/>
+        </w:rPr>
+        <w:t>Projektet har hjulpet mig i både at tidsbegrænse mit arbejde og arbejde med test personer. Tidsplanlægning vil selvfølgelig altid være et skud i tågen, men jeg føler, at jeg er blevet bedre til at planlægge mine projekter og mine arbejdsopgaver. I forhold til samarbejde med testpersoner, ville jeg have ønsket, at jeg kunne overvåge deres testproces fysisk, som man selvfølgelig normalt ville gøre. Dog grundet geografi og offentligt transporttid, havde jeg ikke mulighed for dette, hvilket jeg synes er en skam, for det kunne helt sikkert have været en bedre oplevelse for alle, hvis jeg var tilstede og overvågede testprocessen.</w:t>
+      </w:r>
       <w:r>
         <w:rPr>
           <w:rFonts w:ascii="Calibri" w:hAnsi="Calibri" w:cs="Calibri"/>
@@ -5610,47 +4642,7 @@
           <w:szCs w:val="28"/>
           <w:lang w:val="da-DK"/>
         </w:rPr>
-        <w:t xml:space="preserve">Fik </w:t>
-      </w:r>
-      <w:proofErr w:type="spellStart"/>
-      <w:r>
-        <w:rPr>
-          <w:rFonts w:ascii="Calibri" w:hAnsi="Calibri" w:cs="Calibri"/>
-          <w:sz w:val="28"/>
-          <w:szCs w:val="28"/>
-          <w:lang w:val="da-DK"/>
-        </w:rPr>
-        <w:t>brainstormet</w:t>
-      </w:r>
-      <w:proofErr w:type="spellEnd"/>
-      <w:r>
-        <w:rPr>
-          <w:rFonts w:ascii="Calibri" w:hAnsi="Calibri" w:cs="Calibri"/>
-          <w:sz w:val="28"/>
-          <w:szCs w:val="28"/>
-          <w:lang w:val="da-DK"/>
-        </w:rPr>
-        <w:t xml:space="preserve"> patienttaxa idéen, og efter vejledning med Frank, konkluderede at det var det mest fyldegørende projekt af de to. Jeg lavede derefter mine </w:t>
-      </w:r>
-      <w:proofErr w:type="spellStart"/>
-      <w:r>
-        <w:rPr>
-          <w:rFonts w:ascii="Calibri" w:hAnsi="Calibri" w:cs="Calibri"/>
-          <w:sz w:val="28"/>
-          <w:szCs w:val="28"/>
-          <w:lang w:val="da-DK"/>
-        </w:rPr>
-        <w:t>kravspecs</w:t>
-      </w:r>
-      <w:proofErr w:type="spellEnd"/>
-      <w:r>
-        <w:rPr>
-          <w:rFonts w:ascii="Calibri" w:hAnsi="Calibri" w:cs="Calibri"/>
-          <w:sz w:val="28"/>
-          <w:szCs w:val="28"/>
-          <w:lang w:val="da-DK"/>
-        </w:rPr>
-        <w:t>.</w:t>
+        <w:t>Fik brainstormet patienttaxa idéen, og efter vejledning med Frank, konkluderede at det var det mest fyldegørende projekt af de to. Jeg lavede derefter mine kravspecs.</w:t>
       </w:r>
     </w:p>
     <w:p>
@@ -5804,47 +4796,7 @@
           <w:szCs w:val="28"/>
           <w:lang w:val="da-DK"/>
         </w:rPr>
-        <w:t xml:space="preserve">Fik oprettet mine backend projekter (Common, </w:t>
-      </w:r>
-      <w:proofErr w:type="spellStart"/>
-      <w:r>
-        <w:rPr>
-          <w:rFonts w:ascii="Calibri" w:hAnsi="Calibri" w:cs="Calibri"/>
-          <w:sz w:val="28"/>
-          <w:szCs w:val="28"/>
-          <w:lang w:val="da-DK"/>
-        </w:rPr>
-        <w:t>DataAccess</w:t>
-      </w:r>
-      <w:proofErr w:type="spellEnd"/>
-      <w:r>
-        <w:rPr>
-          <w:rFonts w:ascii="Calibri" w:hAnsi="Calibri" w:cs="Calibri"/>
-          <w:sz w:val="28"/>
-          <w:szCs w:val="28"/>
-          <w:lang w:val="da-DK"/>
-        </w:rPr>
-        <w:t xml:space="preserve">, Business &amp; API) samt relevante modeller og funktionalitet – dog uden SignalR og </w:t>
-      </w:r>
-      <w:proofErr w:type="spellStart"/>
-      <w:r>
-        <w:rPr>
-          <w:rFonts w:ascii="Calibri" w:hAnsi="Calibri" w:cs="Calibri"/>
-          <w:sz w:val="28"/>
-          <w:szCs w:val="28"/>
-          <w:lang w:val="da-DK"/>
-        </w:rPr>
-        <w:t>authenticate</w:t>
-      </w:r>
-      <w:proofErr w:type="spellEnd"/>
-      <w:r>
-        <w:rPr>
-          <w:rFonts w:ascii="Calibri" w:hAnsi="Calibri" w:cs="Calibri"/>
-          <w:sz w:val="28"/>
-          <w:szCs w:val="28"/>
-          <w:lang w:val="da-DK"/>
-        </w:rPr>
-        <w:t xml:space="preserve"> funktionalitet.</w:t>
+        <w:t>Fik oprettet mine backend projekter (Common, DataAccess, Business &amp; API) samt relevante modeller og funktionalitet – dog uden SignalR og authenticate funktionalitet.</w:t>
       </w:r>
     </w:p>
     <w:p>
@@ -5956,266 +4908,26 @@
           <w:szCs w:val="28"/>
           <w:lang w:val="da-DK"/>
         </w:rPr>
-        <w:t xml:space="preserve">Fik lavet </w:t>
-      </w:r>
-      <w:proofErr w:type="spellStart"/>
-      <w:r>
-        <w:rPr>
-          <w:rFonts w:ascii="Calibri" w:hAnsi="Calibri" w:cs="Calibri"/>
-          <w:sz w:val="28"/>
-          <w:szCs w:val="28"/>
-          <w:lang w:val="da-DK"/>
-        </w:rPr>
-        <w:t>DataAccessTest</w:t>
-      </w:r>
-      <w:proofErr w:type="spellEnd"/>
-      <w:r>
-        <w:rPr>
-          <w:rFonts w:ascii="Calibri" w:hAnsi="Calibri" w:cs="Calibri"/>
-          <w:sz w:val="28"/>
-          <w:szCs w:val="28"/>
-          <w:lang w:val="da-DK"/>
-        </w:rPr>
-        <w:t xml:space="preserve"> projekt i </w:t>
-      </w:r>
-      <w:proofErr w:type="spellStart"/>
-      <w:r>
-        <w:rPr>
-          <w:rFonts w:ascii="Calibri" w:hAnsi="Calibri" w:cs="Calibri"/>
-          <w:sz w:val="28"/>
-          <w:szCs w:val="28"/>
-          <w:lang w:val="da-DK"/>
-        </w:rPr>
-        <w:t>NUnit</w:t>
-      </w:r>
-      <w:proofErr w:type="spellEnd"/>
-      <w:r>
-        <w:rPr>
-          <w:rFonts w:ascii="Calibri" w:hAnsi="Calibri" w:cs="Calibri"/>
-          <w:sz w:val="28"/>
-          <w:szCs w:val="28"/>
-          <w:lang w:val="da-DK"/>
-        </w:rPr>
-        <w:t xml:space="preserve"> frameworket. Jeg havde lidt svært ved at instanserne en in-</w:t>
-      </w:r>
-      <w:proofErr w:type="spellStart"/>
-      <w:r>
-        <w:rPr>
-          <w:rFonts w:ascii="Calibri" w:hAnsi="Calibri" w:cs="Calibri"/>
-          <w:sz w:val="28"/>
-          <w:szCs w:val="28"/>
-          <w:lang w:val="da-DK"/>
-        </w:rPr>
-        <w:t>memory</w:t>
-      </w:r>
-      <w:proofErr w:type="spellEnd"/>
-      <w:r>
-        <w:rPr>
-          <w:rFonts w:ascii="Calibri" w:hAnsi="Calibri" w:cs="Calibri"/>
-          <w:sz w:val="28"/>
-          <w:szCs w:val="28"/>
-          <w:lang w:val="da-DK"/>
-        </w:rPr>
-        <w:t xml:space="preserve"> database, da jeg ikke kunne kalde metoden fra </w:t>
-      </w:r>
-      <w:proofErr w:type="spellStart"/>
-      <w:r>
-        <w:rPr>
-          <w:rFonts w:ascii="Calibri" w:hAnsi="Calibri" w:cs="Calibri"/>
-          <w:sz w:val="28"/>
-          <w:szCs w:val="28"/>
-          <w:lang w:val="da-DK"/>
-        </w:rPr>
-        <w:t>EntityFrameworkCore</w:t>
-      </w:r>
-      <w:proofErr w:type="spellEnd"/>
-      <w:r>
-        <w:rPr>
-          <w:rFonts w:ascii="Calibri" w:hAnsi="Calibri" w:cs="Calibri"/>
-          <w:sz w:val="28"/>
-          <w:szCs w:val="28"/>
-          <w:lang w:val="da-DK"/>
-        </w:rPr>
-        <w:t xml:space="preserve">. Jeg fandt så ud af, at </w:t>
-      </w:r>
-      <w:proofErr w:type="spellStart"/>
-      <w:r>
-        <w:rPr>
-          <w:rFonts w:ascii="Calibri" w:hAnsi="Calibri" w:cs="Calibri"/>
-          <w:sz w:val="28"/>
-          <w:szCs w:val="28"/>
-          <w:lang w:val="da-DK"/>
-        </w:rPr>
-        <w:t>UseInMemoryDatabase</w:t>
-      </w:r>
-      <w:proofErr w:type="spellEnd"/>
-      <w:r>
-        <w:rPr>
-          <w:rFonts w:ascii="Calibri" w:hAnsi="Calibri" w:cs="Calibri"/>
-          <w:sz w:val="28"/>
-          <w:szCs w:val="28"/>
-          <w:lang w:val="da-DK"/>
-        </w:rPr>
-        <w:t xml:space="preserve"> metoden findes i </w:t>
-      </w:r>
-      <w:proofErr w:type="spellStart"/>
-      <w:r>
-        <w:rPr>
-          <w:rFonts w:ascii="Calibri" w:hAnsi="Calibri" w:cs="Calibri"/>
-          <w:sz w:val="28"/>
-          <w:szCs w:val="28"/>
-          <w:lang w:val="da-DK"/>
-        </w:rPr>
-        <w:t>EntityFrameworkCore.InMemory</w:t>
-      </w:r>
-      <w:proofErr w:type="spellEnd"/>
-      <w:r>
-        <w:rPr>
-          <w:rFonts w:ascii="Calibri" w:hAnsi="Calibri" w:cs="Calibri"/>
-          <w:sz w:val="28"/>
-          <w:szCs w:val="28"/>
-          <w:lang w:val="da-DK"/>
-        </w:rPr>
-        <w:t xml:space="preserve"> </w:t>
-      </w:r>
-      <w:proofErr w:type="spellStart"/>
-      <w:r>
-        <w:rPr>
-          <w:rFonts w:ascii="Calibri" w:hAnsi="Calibri" w:cs="Calibri"/>
-          <w:sz w:val="28"/>
-          <w:szCs w:val="28"/>
-          <w:lang w:val="da-DK"/>
-        </w:rPr>
-        <w:t>NuGet</w:t>
-      </w:r>
-      <w:proofErr w:type="spellEnd"/>
-      <w:r>
-        <w:rPr>
-          <w:rFonts w:ascii="Calibri" w:hAnsi="Calibri" w:cs="Calibri"/>
-          <w:sz w:val="28"/>
-          <w:szCs w:val="28"/>
-          <w:lang w:val="da-DK"/>
-        </w:rPr>
-        <w:t xml:space="preserve"> pakken, hvilket var lidt irriterende. </w:t>
-      </w:r>
-    </w:p>
-    <w:p>
-      <w:pPr>
-        <w:rPr>
-          <w:rFonts w:ascii="Calibri" w:hAnsi="Calibri" w:cs="Calibri"/>
-          <w:sz w:val="28"/>
-          <w:szCs w:val="28"/>
-          <w:lang w:val="da-DK"/>
-        </w:rPr>
-      </w:pPr>
-      <w:r>
-        <w:rPr>
-          <w:rFonts w:ascii="Calibri" w:hAnsi="Calibri" w:cs="Calibri"/>
-          <w:sz w:val="28"/>
-          <w:szCs w:val="28"/>
-          <w:lang w:val="da-DK"/>
-        </w:rPr>
-        <w:t xml:space="preserve">Derudover opdagede jeg, at </w:t>
-      </w:r>
-      <w:proofErr w:type="spellStart"/>
-      <w:r>
-        <w:rPr>
-          <w:rFonts w:ascii="Calibri" w:hAnsi="Calibri" w:cs="Calibri"/>
-          <w:sz w:val="28"/>
-          <w:szCs w:val="28"/>
-          <w:lang w:val="da-DK"/>
-        </w:rPr>
-        <w:t>DbSet.ToList</w:t>
-      </w:r>
-      <w:proofErr w:type="spellEnd"/>
-      <w:r>
-        <w:rPr>
-          <w:rFonts w:ascii="Calibri" w:hAnsi="Calibri" w:cs="Calibri"/>
-          <w:sz w:val="28"/>
-          <w:szCs w:val="28"/>
-          <w:lang w:val="da-DK"/>
-        </w:rPr>
-        <w:t xml:space="preserve">() kalder databasen hvorimod </w:t>
-      </w:r>
-      <w:proofErr w:type="spellStart"/>
-      <w:r>
-        <w:rPr>
-          <w:rFonts w:ascii="Calibri" w:hAnsi="Calibri" w:cs="Calibri"/>
-          <w:sz w:val="28"/>
-          <w:szCs w:val="28"/>
-          <w:lang w:val="da-DK"/>
-        </w:rPr>
-        <w:t>DbSet.Find</w:t>
-      </w:r>
-      <w:proofErr w:type="spellEnd"/>
-      <w:r>
-        <w:rPr>
-          <w:rFonts w:ascii="Calibri" w:hAnsi="Calibri" w:cs="Calibri"/>
-          <w:sz w:val="28"/>
-          <w:szCs w:val="28"/>
-          <w:lang w:val="da-DK"/>
-        </w:rPr>
-        <w:t xml:space="preserve">() bruger cache, hvilket var ret forvirrende, da jeg skulle teste min </w:t>
-      </w:r>
-      <w:proofErr w:type="spellStart"/>
-      <w:r>
-        <w:rPr>
-          <w:rFonts w:ascii="Calibri" w:hAnsi="Calibri" w:cs="Calibri"/>
-          <w:sz w:val="28"/>
-          <w:szCs w:val="28"/>
-          <w:lang w:val="da-DK"/>
-        </w:rPr>
-        <w:t>Exists</w:t>
-      </w:r>
-      <w:proofErr w:type="spellEnd"/>
-      <w:r>
-        <w:rPr>
-          <w:rFonts w:ascii="Calibri" w:hAnsi="Calibri" w:cs="Calibri"/>
-          <w:sz w:val="28"/>
-          <w:szCs w:val="28"/>
-          <w:lang w:val="da-DK"/>
-        </w:rPr>
-        <w:t xml:space="preserve"> og </w:t>
-      </w:r>
-      <w:proofErr w:type="spellStart"/>
-      <w:r>
-        <w:rPr>
-          <w:rFonts w:ascii="Calibri" w:hAnsi="Calibri" w:cs="Calibri"/>
-          <w:sz w:val="28"/>
-          <w:szCs w:val="28"/>
-          <w:lang w:val="da-DK"/>
-        </w:rPr>
-        <w:t>Add</w:t>
-      </w:r>
-      <w:proofErr w:type="spellEnd"/>
-      <w:r>
-        <w:rPr>
-          <w:rFonts w:ascii="Calibri" w:hAnsi="Calibri" w:cs="Calibri"/>
-          <w:sz w:val="28"/>
-          <w:szCs w:val="28"/>
-          <w:lang w:val="da-DK"/>
-        </w:rPr>
-        <w:t xml:space="preserve"> metoder i mine </w:t>
-      </w:r>
-      <w:proofErr w:type="spellStart"/>
-      <w:r>
-        <w:rPr>
-          <w:rFonts w:ascii="Calibri" w:hAnsi="Calibri" w:cs="Calibri"/>
-          <w:sz w:val="28"/>
-          <w:szCs w:val="28"/>
-          <w:lang w:val="da-DK"/>
-        </w:rPr>
-        <w:t>repositories</w:t>
-      </w:r>
-      <w:proofErr w:type="spellEnd"/>
-      <w:r>
-        <w:rPr>
-          <w:rFonts w:ascii="Calibri" w:hAnsi="Calibri" w:cs="Calibri"/>
-          <w:sz w:val="28"/>
-          <w:szCs w:val="28"/>
-          <w:lang w:val="da-DK"/>
-        </w:rPr>
-        <w:t>.</w:t>
+        <w:t xml:space="preserve">Fik lavet DataAccessTest projekt i NUnit frameworket. Jeg havde lidt svært ved at instanserne en in-memory database, da jeg ikke kunne kalde metoden fra EntityFrameworkCore. Jeg fandt så ud af, at UseInMemoryDatabase metoden findes i EntityFrameworkCore.InMemory NuGet pakken, hvilket var lidt irriterende. </w:t>
+      </w:r>
+    </w:p>
+    <w:p>
+      <w:pPr>
+        <w:rPr>
+          <w:rFonts w:ascii="Calibri" w:hAnsi="Calibri" w:cs="Calibri"/>
+          <w:sz w:val="28"/>
+          <w:szCs w:val="28"/>
+          <w:lang w:val="da-DK"/>
+        </w:rPr>
+      </w:pPr>
+      <w:r>
+        <w:rPr>
+          <w:rFonts w:ascii="Calibri" w:hAnsi="Calibri" w:cs="Calibri"/>
+          <w:sz w:val="28"/>
+          <w:szCs w:val="28"/>
+          <w:lang w:val="da-DK"/>
+        </w:rPr>
+        <w:t>Derudover opdagede jeg, at DbSet.ToList() kalder databasen hvorimod DbSet.Find() bruger cache, hvilket var ret forvirrende, da jeg skulle teste min Exists og Add metoder i mine repositories.</w:t>
       </w:r>
     </w:p>
     <w:p>
@@ -6313,47 +5025,7 @@
           <w:szCs w:val="28"/>
           <w:lang w:val="da-DK"/>
         </w:rPr>
-        <w:t xml:space="preserve">Har arbejdet hele min dag væk på API test. Jeg var ret forvirret over, hvordan jeg overhovedet testede mit </w:t>
-      </w:r>
-      <w:proofErr w:type="spellStart"/>
-      <w:r>
-        <w:rPr>
-          <w:rFonts w:ascii="Calibri" w:hAnsi="Calibri" w:cs="Calibri"/>
-          <w:sz w:val="28"/>
-          <w:szCs w:val="28"/>
-          <w:lang w:val="da-DK"/>
-        </w:rPr>
-        <w:t>api</w:t>
-      </w:r>
-      <w:proofErr w:type="spellEnd"/>
-      <w:r>
-        <w:rPr>
-          <w:rFonts w:ascii="Calibri" w:hAnsi="Calibri" w:cs="Calibri"/>
-          <w:sz w:val="28"/>
-          <w:szCs w:val="28"/>
-          <w:lang w:val="da-DK"/>
-        </w:rPr>
-        <w:t xml:space="preserve"> projekt og havde også noget EntityFramework </w:t>
-      </w:r>
-      <w:proofErr w:type="spellStart"/>
-      <w:r>
-        <w:rPr>
-          <w:rFonts w:ascii="Calibri" w:hAnsi="Calibri" w:cs="Calibri"/>
-          <w:sz w:val="28"/>
-          <w:szCs w:val="28"/>
-          <w:lang w:val="da-DK"/>
-        </w:rPr>
-        <w:t>tracking</w:t>
-      </w:r>
-      <w:proofErr w:type="spellEnd"/>
-      <w:r>
-        <w:rPr>
-          <w:rFonts w:ascii="Calibri" w:hAnsi="Calibri" w:cs="Calibri"/>
-          <w:sz w:val="28"/>
-          <w:szCs w:val="28"/>
-          <w:lang w:val="da-DK"/>
-        </w:rPr>
-        <w:t xml:space="preserve"> problemer, når jeg testede min Update metode.</w:t>
+        <w:t>Har arbejdet hele min dag væk på API test. Jeg var ret forvirret over, hvordan jeg overhovedet testede mit api projekt og havde også noget EntityFramework tracking problemer, når jeg testede min Update metode.</w:t>
       </w:r>
     </w:p>
     <w:p>
@@ -6424,47 +5096,7 @@
           <w:szCs w:val="28"/>
           <w:lang w:val="da-DK"/>
         </w:rPr>
-        <w:t xml:space="preserve">Fik startet på frontenden og fuld implementerede </w:t>
-      </w:r>
-      <w:proofErr w:type="spellStart"/>
-      <w:r>
-        <w:rPr>
-          <w:rFonts w:ascii="Calibri" w:hAnsi="Calibri" w:cs="Calibri"/>
-          <w:sz w:val="28"/>
-          <w:szCs w:val="28"/>
-          <w:lang w:val="da-DK"/>
-        </w:rPr>
-        <w:t>authentication</w:t>
-      </w:r>
-      <w:proofErr w:type="spellEnd"/>
-      <w:r>
-        <w:rPr>
-          <w:rFonts w:ascii="Calibri" w:hAnsi="Calibri" w:cs="Calibri"/>
-          <w:sz w:val="28"/>
-          <w:szCs w:val="28"/>
-          <w:lang w:val="da-DK"/>
-        </w:rPr>
-        <w:t xml:space="preserve"> og password </w:t>
-      </w:r>
-      <w:proofErr w:type="spellStart"/>
-      <w:r>
-        <w:rPr>
-          <w:rFonts w:ascii="Calibri" w:hAnsi="Calibri" w:cs="Calibri"/>
-          <w:sz w:val="28"/>
-          <w:szCs w:val="28"/>
-          <w:lang w:val="da-DK"/>
-        </w:rPr>
-        <w:t>hashing</w:t>
-      </w:r>
-      <w:proofErr w:type="spellEnd"/>
-      <w:r>
-        <w:rPr>
-          <w:rFonts w:ascii="Calibri" w:hAnsi="Calibri" w:cs="Calibri"/>
-          <w:sz w:val="28"/>
-          <w:szCs w:val="28"/>
-          <w:lang w:val="da-DK"/>
-        </w:rPr>
-        <w:t>. Mangler kun dokumentation, men nu har jeg brugt 12 timer igen, så det må vente til i morgen…</w:t>
+        <w:t>Fik startet på frontenden og fuld implementerede authentication og password hashing. Mangler kun dokumentation, men nu har jeg brugt 12 timer igen, så det må vente til i morgen…</w:t>
       </w:r>
     </w:p>
     <w:p>
@@ -6577,47 +5209,7 @@
           <w:szCs w:val="28"/>
           <w:lang w:val="da-DK"/>
         </w:rPr>
-        <w:t>Jeg fik stylet min login og implementeret min ”</w:t>
-      </w:r>
-      <w:proofErr w:type="spellStart"/>
-      <w:r>
-        <w:rPr>
-          <w:rFonts w:ascii="Calibri" w:hAnsi="Calibri" w:cs="Calibri"/>
-          <w:sz w:val="28"/>
-          <w:szCs w:val="28"/>
-          <w:lang w:val="da-DK"/>
-        </w:rPr>
-        <w:t>CitizensProvider</w:t>
-      </w:r>
-      <w:proofErr w:type="spellEnd"/>
-      <w:r>
-        <w:rPr>
-          <w:rFonts w:ascii="Calibri" w:hAnsi="Calibri" w:cs="Calibri"/>
-          <w:sz w:val="28"/>
-          <w:szCs w:val="28"/>
-          <w:lang w:val="da-DK"/>
-        </w:rPr>
-        <w:t>”, så jeg har adgang til borgerens oplysninger via en service/</w:t>
-      </w:r>
-      <w:proofErr w:type="spellStart"/>
-      <w:r>
-        <w:rPr>
-          <w:rFonts w:ascii="Calibri" w:hAnsi="Calibri" w:cs="Calibri"/>
-          <w:sz w:val="28"/>
-          <w:szCs w:val="28"/>
-          <w:lang w:val="da-DK"/>
-        </w:rPr>
-        <w:t>provider</w:t>
-      </w:r>
-      <w:proofErr w:type="spellEnd"/>
-      <w:r>
-        <w:rPr>
-          <w:rFonts w:ascii="Calibri" w:hAnsi="Calibri" w:cs="Calibri"/>
-          <w:sz w:val="28"/>
-          <w:szCs w:val="28"/>
-          <w:lang w:val="da-DK"/>
-        </w:rPr>
-        <w:t xml:space="preserve"> i min frontend.</w:t>
+        <w:t>Jeg fik stylet min login og implementeret min ”CitizensProvider”, så jeg har adgang til borgerens oplysninger via en service/provider i min frontend.</w:t>
       </w:r>
     </w:p>
     <w:p>
@@ -6719,56 +5311,16 @@
           <w:szCs w:val="28"/>
           <w:lang w:val="da-DK"/>
         </w:rPr>
-        <w:t xml:space="preserve">Blev færdig med </w:t>
-      </w:r>
-      <w:proofErr w:type="spellStart"/>
-      <w:r>
-        <w:rPr>
-          <w:rFonts w:ascii="Calibri" w:hAnsi="Calibri" w:cs="Calibri"/>
-          <w:sz w:val="28"/>
-          <w:szCs w:val="28"/>
-          <w:lang w:val="da-DK"/>
-        </w:rPr>
-        <w:t>hoved-delen</w:t>
-      </w:r>
-      <w:proofErr w:type="spellEnd"/>
-      <w:r>
-        <w:rPr>
-          <w:rFonts w:ascii="Calibri" w:hAnsi="Calibri" w:cs="Calibri"/>
-          <w:sz w:val="28"/>
-          <w:szCs w:val="28"/>
-          <w:lang w:val="da-DK"/>
-        </w:rPr>
-        <w:t xml:space="preserve"> af borgersiden</w:t>
-      </w:r>
-      <w:r>
-        <w:rPr>
-          <w:rFonts w:ascii="Calibri" w:hAnsi="Calibri" w:cs="Calibri"/>
-          <w:sz w:val="28"/>
-          <w:szCs w:val="28"/>
-          <w:lang w:val="da-DK"/>
-        </w:rPr>
-        <w:t xml:space="preserve"> og startede på </w:t>
-      </w:r>
-      <w:proofErr w:type="spellStart"/>
-      <w:r>
-        <w:rPr>
-          <w:rFonts w:ascii="Calibri" w:hAnsi="Calibri" w:cs="Calibri"/>
-          <w:sz w:val="28"/>
-          <w:szCs w:val="28"/>
-          <w:lang w:val="da-DK"/>
-        </w:rPr>
-        <w:t>create</w:t>
-      </w:r>
-      <w:proofErr w:type="spellEnd"/>
-      <w:r>
-        <w:rPr>
-          <w:rFonts w:ascii="Calibri" w:hAnsi="Calibri" w:cs="Calibri"/>
-          <w:sz w:val="28"/>
-          <w:szCs w:val="28"/>
-          <w:lang w:val="da-DK"/>
-        </w:rPr>
-        <w:t xml:space="preserve"> delen af bookings.</w:t>
+        <w:t>Blev færdig med hoved-delen af borgersiden</w:t>
+      </w:r>
+      <w:r>
+        <w:rPr>
+          <w:rFonts w:ascii="Calibri" w:hAnsi="Calibri" w:cs="Calibri"/>
+          <w:sz w:val="28"/>
+          <w:szCs w:val="28"/>
+          <w:lang w:val="da-DK"/>
+        </w:rPr>
+        <w:t xml:space="preserve"> og startede på create delen af bookings.</w:t>
       </w:r>
     </w:p>
     <w:p>
@@ -6820,87 +5372,7 @@
           <w:szCs w:val="28"/>
           <w:lang w:val="da-DK"/>
         </w:rPr>
-        <w:t xml:space="preserve">Blev færdig med </w:t>
-      </w:r>
-      <w:proofErr w:type="spellStart"/>
-      <w:r>
-        <w:rPr>
-          <w:rFonts w:ascii="Calibri" w:hAnsi="Calibri" w:cs="Calibri"/>
-          <w:sz w:val="28"/>
-          <w:szCs w:val="28"/>
-          <w:lang w:val="da-DK"/>
-        </w:rPr>
-        <w:t>create</w:t>
-      </w:r>
-      <w:proofErr w:type="spellEnd"/>
-      <w:r>
-        <w:rPr>
-          <w:rFonts w:ascii="Calibri" w:hAnsi="Calibri" w:cs="Calibri"/>
-          <w:sz w:val="28"/>
-          <w:szCs w:val="28"/>
-          <w:lang w:val="da-DK"/>
-        </w:rPr>
-        <w:t xml:space="preserve"> og </w:t>
-      </w:r>
-      <w:proofErr w:type="spellStart"/>
-      <w:r>
-        <w:rPr>
-          <w:rFonts w:ascii="Calibri" w:hAnsi="Calibri" w:cs="Calibri"/>
-          <w:sz w:val="28"/>
-          <w:szCs w:val="28"/>
-          <w:lang w:val="da-DK"/>
-        </w:rPr>
-        <w:t>update</w:t>
-      </w:r>
-      <w:proofErr w:type="spellEnd"/>
-      <w:r>
-        <w:rPr>
-          <w:rFonts w:ascii="Calibri" w:hAnsi="Calibri" w:cs="Calibri"/>
-          <w:sz w:val="28"/>
-          <w:szCs w:val="28"/>
-          <w:lang w:val="da-DK"/>
-        </w:rPr>
-        <w:t xml:space="preserve"> af bookings. Sad med en </w:t>
-      </w:r>
-      <w:proofErr w:type="spellStart"/>
-      <w:r>
-        <w:rPr>
-          <w:rFonts w:ascii="Calibri" w:hAnsi="Calibri" w:cs="Calibri"/>
-          <w:sz w:val="28"/>
-          <w:szCs w:val="28"/>
-          <w:lang w:val="da-DK"/>
-        </w:rPr>
-        <w:t>pagination</w:t>
-      </w:r>
-      <w:proofErr w:type="spellEnd"/>
-      <w:r>
-        <w:rPr>
-          <w:rFonts w:ascii="Calibri" w:hAnsi="Calibri" w:cs="Calibri"/>
-          <w:sz w:val="28"/>
-          <w:szCs w:val="28"/>
-          <w:lang w:val="da-DK"/>
-        </w:rPr>
-        <w:t xml:space="preserve"> bug i nogle gode timer, men fik det endelig løst. Startede derefter på </w:t>
-      </w:r>
-      <w:proofErr w:type="spellStart"/>
-      <w:r>
-        <w:rPr>
-          <w:rFonts w:ascii="Calibri" w:hAnsi="Calibri" w:cs="Calibri"/>
-          <w:sz w:val="28"/>
-          <w:szCs w:val="28"/>
-          <w:lang w:val="da-DK"/>
-        </w:rPr>
-        <w:t>SingalR</w:t>
-      </w:r>
-      <w:proofErr w:type="spellEnd"/>
-      <w:r>
-        <w:rPr>
-          <w:rFonts w:ascii="Calibri" w:hAnsi="Calibri" w:cs="Calibri"/>
-          <w:sz w:val="28"/>
-          <w:szCs w:val="28"/>
-          <w:lang w:val="da-DK"/>
-        </w:rPr>
-        <w:t xml:space="preserve"> for live notifikationer fra taxaen.</w:t>
+        <w:t>Blev færdig med create og update af bookings. Sad med en pagination bug i nogle gode timer, men fik det endelig løst. Startede derefter på SingalR for live notifikationer fra taxaen.</w:t>
       </w:r>
     </w:p>
     <w:p>
@@ -7004,27 +5476,7 @@
           <w:szCs w:val="28"/>
           <w:lang w:val="da-DK"/>
         </w:rPr>
-        <w:t xml:space="preserve">Jeg fik startet på </w:t>
-      </w:r>
-      <w:proofErr w:type="spellStart"/>
-      <w:r>
-        <w:rPr>
-          <w:rFonts w:ascii="Calibri" w:hAnsi="Calibri" w:cs="Calibri"/>
-          <w:sz w:val="28"/>
-          <w:szCs w:val="28"/>
-          <w:lang w:val="da-DK"/>
-        </w:rPr>
-        <w:t>admin</w:t>
-      </w:r>
-      <w:proofErr w:type="spellEnd"/>
-      <w:r>
-        <w:rPr>
-          <w:rFonts w:ascii="Calibri" w:hAnsi="Calibri" w:cs="Calibri"/>
-          <w:sz w:val="28"/>
-          <w:szCs w:val="28"/>
-          <w:lang w:val="da-DK"/>
-        </w:rPr>
-        <w:t xml:space="preserve"> delen, og lavede de fleste komponenter generiske, sådan at jeg kan bruge dem på alle 3 sub-sider.</w:t>
+        <w:t>Jeg fik startet på admin delen, og lavede de fleste komponenter generiske, sådan at jeg kan bruge dem på alle 3 sub-sider.</w:t>
       </w:r>
     </w:p>
     <w:p>
@@ -7102,19 +5554,8 @@
           <w:szCs w:val="28"/>
           <w:lang w:val="da-DK"/>
         </w:rPr>
-        <w:t xml:space="preserve">Mere arbejde på komponenterne til </w:t>
-      </w:r>
-      <w:proofErr w:type="spellStart"/>
-      <w:r>
-        <w:rPr>
-          <w:rFonts w:ascii="Calibri" w:hAnsi="Calibri" w:cs="Calibri"/>
-          <w:sz w:val="28"/>
-          <w:szCs w:val="28"/>
-          <w:lang w:val="da-DK"/>
-        </w:rPr>
-        <w:t>adminsiden</w:t>
-      </w:r>
-      <w:proofErr w:type="spellEnd"/>
+        <w:t>Mere arbejde på komponenterne til adminsiden</w:t>
+      </w:r>
     </w:p>
     <w:p>
       <w:pPr>
@@ -7158,174 +5599,14 @@
           <w:lang w:val="da-DK"/>
         </w:rPr>
       </w:pPr>
-      <w:proofErr w:type="spellStart"/>
-      <w:r>
-        <w:rPr>
-          <w:rFonts w:ascii="Calibri" w:hAnsi="Calibri" w:cs="Calibri"/>
-          <w:sz w:val="28"/>
-          <w:szCs w:val="28"/>
-          <w:lang w:val="da-DK"/>
-        </w:rPr>
-        <w:t>Refactor</w:t>
-      </w:r>
-      <w:proofErr w:type="spellEnd"/>
-      <w:r>
-        <w:rPr>
-          <w:rFonts w:ascii="Calibri" w:hAnsi="Calibri" w:cs="Calibri"/>
-          <w:sz w:val="28"/>
-          <w:szCs w:val="28"/>
-          <w:lang w:val="da-DK"/>
-        </w:rPr>
-        <w:t xml:space="preserve"> </w:t>
-      </w:r>
-      <w:proofErr w:type="spellStart"/>
-      <w:r>
-        <w:rPr>
-          <w:rFonts w:ascii="Calibri" w:hAnsi="Calibri" w:cs="Calibri"/>
-          <w:sz w:val="28"/>
-          <w:szCs w:val="28"/>
-          <w:lang w:val="da-DK"/>
-        </w:rPr>
-        <w:t>api</w:t>
-      </w:r>
-      <w:proofErr w:type="spellEnd"/>
-      <w:r>
-        <w:rPr>
-          <w:rFonts w:ascii="Calibri" w:hAnsi="Calibri" w:cs="Calibri"/>
-          <w:sz w:val="28"/>
-          <w:szCs w:val="28"/>
-          <w:lang w:val="da-DK"/>
-        </w:rPr>
-        <w:t xml:space="preserve"> </w:t>
-      </w:r>
-      <w:proofErr w:type="spellStart"/>
-      <w:r>
-        <w:rPr>
-          <w:rFonts w:ascii="Calibri" w:hAnsi="Calibri" w:cs="Calibri"/>
-          <w:sz w:val="28"/>
-          <w:szCs w:val="28"/>
-          <w:lang w:val="da-DK"/>
-        </w:rPr>
-        <w:t>requests</w:t>
-      </w:r>
-      <w:proofErr w:type="spellEnd"/>
-      <w:r>
-        <w:rPr>
-          <w:rFonts w:ascii="Calibri" w:hAnsi="Calibri" w:cs="Calibri"/>
-          <w:sz w:val="28"/>
-          <w:szCs w:val="28"/>
-          <w:lang w:val="da-DK"/>
-        </w:rPr>
-        <w:t xml:space="preserve"> til en </w:t>
-      </w:r>
-      <w:proofErr w:type="spellStart"/>
-      <w:r>
-        <w:rPr>
-          <w:rFonts w:ascii="Calibri" w:hAnsi="Calibri" w:cs="Calibri"/>
-          <w:sz w:val="28"/>
-          <w:szCs w:val="28"/>
-          <w:lang w:val="da-DK"/>
-        </w:rPr>
-        <w:t>redux</w:t>
-      </w:r>
-      <w:proofErr w:type="spellEnd"/>
-      <w:r>
-        <w:rPr>
-          <w:rFonts w:ascii="Calibri" w:hAnsi="Calibri" w:cs="Calibri"/>
-          <w:sz w:val="28"/>
-          <w:szCs w:val="28"/>
-          <w:lang w:val="da-DK"/>
-        </w:rPr>
-        <w:t xml:space="preserve">-like action </w:t>
-      </w:r>
-      <w:proofErr w:type="spellStart"/>
-      <w:r>
-        <w:rPr>
-          <w:rFonts w:ascii="Calibri" w:hAnsi="Calibri" w:cs="Calibri"/>
-          <w:sz w:val="28"/>
-          <w:szCs w:val="28"/>
-          <w:lang w:val="da-DK"/>
-        </w:rPr>
-        <w:t>dispatch</w:t>
-      </w:r>
-      <w:proofErr w:type="spellEnd"/>
-      <w:r>
-        <w:rPr>
-          <w:rFonts w:ascii="Calibri" w:hAnsi="Calibri" w:cs="Calibri"/>
-          <w:sz w:val="28"/>
-          <w:szCs w:val="28"/>
-          <w:lang w:val="da-DK"/>
-        </w:rPr>
-        <w:t xml:space="preserve"> system, så alle </w:t>
-      </w:r>
-      <w:proofErr w:type="spellStart"/>
-      <w:r>
-        <w:rPr>
-          <w:rFonts w:ascii="Calibri" w:hAnsi="Calibri" w:cs="Calibri"/>
-          <w:sz w:val="28"/>
-          <w:szCs w:val="28"/>
-          <w:lang w:val="da-DK"/>
-        </w:rPr>
-        <w:t>requests</w:t>
-      </w:r>
-      <w:proofErr w:type="spellEnd"/>
-      <w:r>
-        <w:rPr>
-          <w:rFonts w:ascii="Calibri" w:hAnsi="Calibri" w:cs="Calibri"/>
-          <w:sz w:val="28"/>
-          <w:szCs w:val="28"/>
-          <w:lang w:val="da-DK"/>
-        </w:rPr>
-        <w:t xml:space="preserve"> burde håndteres en</w:t>
-      </w:r>
-      <w:r>
-        <w:rPr>
-          <w:rFonts w:ascii="Calibri" w:hAnsi="Calibri" w:cs="Calibri"/>
-          <w:sz w:val="28"/>
-          <w:szCs w:val="28"/>
-          <w:lang w:val="da-DK"/>
-        </w:rPr>
-        <w:t xml:space="preserve">s og ikke sprede tilfældige </w:t>
-      </w:r>
-      <w:proofErr w:type="spellStart"/>
-      <w:r>
-        <w:rPr>
-          <w:rFonts w:ascii="Calibri" w:hAnsi="Calibri" w:cs="Calibri"/>
-          <w:sz w:val="28"/>
-          <w:szCs w:val="28"/>
-          <w:lang w:val="da-DK"/>
-        </w:rPr>
-        <w:t>requests</w:t>
-      </w:r>
-      <w:proofErr w:type="spellEnd"/>
-      <w:r>
-        <w:rPr>
-          <w:rFonts w:ascii="Calibri" w:hAnsi="Calibri" w:cs="Calibri"/>
-          <w:sz w:val="28"/>
-          <w:szCs w:val="28"/>
-          <w:lang w:val="da-DK"/>
-        </w:rPr>
-        <w:t xml:space="preserve"> over alle komponenter. Fik en fejl med mine </w:t>
-      </w:r>
-      <w:proofErr w:type="spellStart"/>
-      <w:r>
-        <w:rPr>
-          <w:rFonts w:ascii="Calibri" w:hAnsi="Calibri" w:cs="Calibri"/>
-          <w:sz w:val="28"/>
-          <w:szCs w:val="28"/>
-          <w:lang w:val="da-DK"/>
-        </w:rPr>
-        <w:t>modals</w:t>
-      </w:r>
-      <w:proofErr w:type="spellEnd"/>
-      <w:r>
-        <w:rPr>
-          <w:rFonts w:ascii="Calibri" w:hAnsi="Calibri" w:cs="Calibri"/>
-          <w:sz w:val="28"/>
-          <w:szCs w:val="28"/>
-          <w:lang w:val="da-DK"/>
-        </w:rPr>
-        <w:t>, der ikke gad at lukke ordentligt, som jeg ikke fik fikset.</w:t>
+      <w:r>
+        <w:rPr>
+          <w:rFonts w:ascii="Calibri" w:hAnsi="Calibri" w:cs="Calibri"/>
+          <w:sz w:val="28"/>
+          <w:szCs w:val="28"/>
+          <w:lang w:val="da-DK"/>
+        </w:rPr>
+        <w:t>Refactor api requests til en redux-like action dispatch system, så alle requests burde håndteres ens og ikke sprede tilfældige requests over alle komponenter. Fik en fejl med mine modals, der ikke gad at lukke ordentligt, som jeg ikke fik fikset.</w:t>
       </w:r>
     </w:p>
     <w:p>
@@ -7375,39 +5656,8 @@
           <w:szCs w:val="28"/>
           <w:lang w:val="da-DK"/>
         </w:rPr>
-        <w:t xml:space="preserve">Fik </w:t>
-      </w:r>
-      <w:proofErr w:type="spellStart"/>
-      <w:r>
-        <w:rPr>
-          <w:rFonts w:ascii="Calibri" w:hAnsi="Calibri" w:cs="Calibri"/>
-          <w:sz w:val="28"/>
-          <w:szCs w:val="28"/>
-          <w:lang w:val="da-DK"/>
-        </w:rPr>
-        <w:t>refactoreret</w:t>
-      </w:r>
-      <w:proofErr w:type="spellEnd"/>
-      <w:r>
-        <w:rPr>
-          <w:rFonts w:ascii="Calibri" w:hAnsi="Calibri" w:cs="Calibri"/>
-          <w:sz w:val="28"/>
-          <w:szCs w:val="28"/>
-          <w:lang w:val="da-DK"/>
-        </w:rPr>
-        <w:t xml:space="preserve"> og fikset adskillige fejl efter næsten 11 timers frustration. Derudover fik jeg implementeret de resterende sub sider, som </w:t>
-      </w:r>
-      <w:proofErr w:type="spellStart"/>
-      <w:r>
-        <w:rPr>
-          <w:rFonts w:ascii="Calibri" w:hAnsi="Calibri" w:cs="Calibri"/>
-          <w:sz w:val="28"/>
-          <w:szCs w:val="28"/>
-          <w:lang w:val="da-DK"/>
-        </w:rPr>
-        <w:t>admin</w:t>
-      </w:r>
-      <w:proofErr w:type="spellEnd"/>
+        <w:t>Fik refactoreret og fikset adskillige fejl efter næsten 11 timers frustration. Derudover fik jeg implementeret de resterende sub sider, som admin</w:t>
+      </w:r>
       <w:r>
         <w:rPr>
           <w:rFonts w:ascii="Calibri" w:hAnsi="Calibri" w:cs="Calibri"/>
@@ -7424,19 +5674,8 @@
           <w:szCs w:val="28"/>
           <w:lang w:val="da-DK"/>
         </w:rPr>
-        <w:t xml:space="preserve">noter og </w:t>
-      </w:r>
-      <w:proofErr w:type="spellStart"/>
-      <w:r>
-        <w:rPr>
-          <w:rFonts w:ascii="Calibri" w:hAnsi="Calibri" w:cs="Calibri"/>
-          <w:sz w:val="28"/>
-          <w:szCs w:val="28"/>
-          <w:lang w:val="da-DK"/>
-        </w:rPr>
-        <w:t>admin</w:t>
-      </w:r>
-      <w:proofErr w:type="spellEnd"/>
+        <w:t>noter og admin</w:t>
+      </w:r>
       <w:r>
         <w:rPr>
           <w:rFonts w:ascii="Calibri" w:hAnsi="Calibri" w:cs="Calibri"/>
@@ -7453,27 +5692,7 @@
           <w:szCs w:val="28"/>
           <w:lang w:val="da-DK"/>
         </w:rPr>
-        <w:t xml:space="preserve">bestillinger, så nu burde hjemmesiden være funktionel og mangler nogle komponent tests, dokumentation og </w:t>
-      </w:r>
-      <w:proofErr w:type="spellStart"/>
-      <w:r>
-        <w:rPr>
-          <w:rFonts w:ascii="Calibri" w:hAnsi="Calibri" w:cs="Calibri"/>
-          <w:sz w:val="28"/>
-          <w:szCs w:val="28"/>
-          <w:lang w:val="da-DK"/>
-        </w:rPr>
-        <w:t>hosting</w:t>
-      </w:r>
-      <w:proofErr w:type="spellEnd"/>
-      <w:r>
-        <w:rPr>
-          <w:rFonts w:ascii="Calibri" w:hAnsi="Calibri" w:cs="Calibri"/>
-          <w:sz w:val="28"/>
-          <w:szCs w:val="28"/>
-          <w:lang w:val="da-DK"/>
-        </w:rPr>
-        <w:t>.</w:t>
+        <w:t>bestillinger, så nu burde hjemmesiden være funktionel og mangler nogle komponent tests, dokumentation og hosting.</w:t>
       </w:r>
     </w:p>
     <w:p>
@@ -7523,76 +5742,16 @@
           <w:szCs w:val="28"/>
           <w:lang w:val="da-DK"/>
         </w:rPr>
-        <w:t xml:space="preserve">Fik fjernet de sidste </w:t>
-      </w:r>
-      <w:proofErr w:type="spellStart"/>
-      <w:r>
-        <w:rPr>
-          <w:rFonts w:ascii="Calibri" w:hAnsi="Calibri" w:cs="Calibri"/>
-          <w:sz w:val="28"/>
-          <w:szCs w:val="28"/>
-          <w:lang w:val="da-DK"/>
-        </w:rPr>
-        <w:t>TODO’s</w:t>
-      </w:r>
-      <w:proofErr w:type="spellEnd"/>
-      <w:r>
-        <w:rPr>
-          <w:rFonts w:ascii="Calibri" w:hAnsi="Calibri" w:cs="Calibri"/>
-          <w:sz w:val="28"/>
-          <w:szCs w:val="28"/>
-          <w:lang w:val="da-DK"/>
-        </w:rPr>
-        <w:t xml:space="preserve"> og kikket legede med nogle farver ift. </w:t>
-      </w:r>
-      <w:proofErr w:type="spellStart"/>
-      <w:r>
-        <w:rPr>
-          <w:rFonts w:ascii="Calibri" w:hAnsi="Calibri" w:cs="Calibri"/>
-          <w:sz w:val="28"/>
-          <w:szCs w:val="28"/>
-          <w:lang w:val="da-DK"/>
-        </w:rPr>
-        <w:t>lightmode</w:t>
-      </w:r>
-      <w:proofErr w:type="spellEnd"/>
-      <w:r>
-        <w:rPr>
-          <w:rFonts w:ascii="Calibri" w:hAnsi="Calibri" w:cs="Calibri"/>
-          <w:sz w:val="28"/>
-          <w:szCs w:val="28"/>
-          <w:lang w:val="da-DK"/>
-        </w:rPr>
-        <w:t xml:space="preserve"> brugere.</w:t>
-      </w:r>
-      <w:r>
-        <w:rPr>
-          <w:rFonts w:ascii="Calibri" w:hAnsi="Calibri" w:cs="Calibri"/>
-          <w:sz w:val="28"/>
-          <w:szCs w:val="28"/>
-          <w:lang w:val="da-DK"/>
-        </w:rPr>
-        <w:t xml:space="preserve"> Derudover har jeg brugt hele dagen på </w:t>
-      </w:r>
-      <w:proofErr w:type="spellStart"/>
-      <w:r>
-        <w:rPr>
-          <w:rFonts w:ascii="Calibri" w:hAnsi="Calibri" w:cs="Calibri"/>
-          <w:sz w:val="28"/>
-          <w:szCs w:val="28"/>
-          <w:lang w:val="da-DK"/>
-        </w:rPr>
-        <w:t>usabilitytest</w:t>
-      </w:r>
-      <w:proofErr w:type="spellEnd"/>
-      <w:r>
-        <w:rPr>
-          <w:rFonts w:ascii="Calibri" w:hAnsi="Calibri" w:cs="Calibri"/>
-          <w:sz w:val="28"/>
-          <w:szCs w:val="28"/>
-          <w:lang w:val="da-DK"/>
-        </w:rPr>
-        <w:t xml:space="preserve"> opgaver og fikse de fejl, der kom, da jeg løste opgaverne selv.</w:t>
+        <w:t>Fik fjernet de sidste TODO’s og kikket legede med nogle farver ift. lightmode brugere.</w:t>
+      </w:r>
+      <w:r>
+        <w:rPr>
+          <w:rFonts w:ascii="Calibri" w:hAnsi="Calibri" w:cs="Calibri"/>
+          <w:sz w:val="28"/>
+          <w:szCs w:val="28"/>
+          <w:lang w:val="da-DK"/>
+        </w:rPr>
+        <w:t xml:space="preserve"> Derudover har jeg brugt hele dagen på usabilitytest opgaver og fikse de fejl, der kom, da jeg løste opgaverne selv.</w:t>
       </w:r>
     </w:p>
     <w:p>
@@ -7644,27 +5803,7 @@
           <w:szCs w:val="28"/>
           <w:lang w:val="da-DK"/>
         </w:rPr>
-        <w:t xml:space="preserve">Brugte 6 timer på at få API og Frontend til at snakke sammen. Stødte ind på en masse </w:t>
-      </w:r>
-      <w:proofErr w:type="spellStart"/>
-      <w:r>
-        <w:rPr>
-          <w:rFonts w:ascii="Calibri" w:hAnsi="Calibri" w:cs="Calibri"/>
-          <w:sz w:val="28"/>
-          <w:szCs w:val="28"/>
-          <w:lang w:val="da-DK"/>
-        </w:rPr>
-        <w:t>publish</w:t>
-      </w:r>
-      <w:proofErr w:type="spellEnd"/>
-      <w:r>
-        <w:rPr>
-          <w:rFonts w:ascii="Calibri" w:hAnsi="Calibri" w:cs="Calibri"/>
-          <w:sz w:val="28"/>
-          <w:szCs w:val="28"/>
-          <w:lang w:val="da-DK"/>
-        </w:rPr>
-        <w:t xml:space="preserve"> og CORS fejl, men efter stor frustration og tungen i munden, fik jeg løst det. Jeg venter nu på, at min mor tester mit projekt sammen med hendes kollega</w:t>
+        <w:t>Brugte 6 timer på at få API og Frontend til at snakke sammen. Stødte ind på en masse publish og CORS fejl, men efter stor frustration og tungen i munden, fik jeg løst det. Jeg venter nu på, at min mor tester mit projekt sammen med hendes kollega</w:t>
       </w:r>
       <w:r>
         <w:rPr>
@@ -7754,6 +5893,58 @@
           <w:lang w:val="da-DK"/>
         </w:rPr>
         <w:t>Fik startet på produktrapporten og blev ringet op af min mor, fordi hun fandt en fejl og sad fast i test-processen pga. fejlen. Fejlen var React, der ikke registrerede værdien i inputfeltet, og påstod at der ikke var en værdi. Jeg fik den fikset indenfor 10 minutter, men da det var sent på dagen, ville de teste produktet af igen i morgen.</w:t>
+      </w:r>
+    </w:p>
+    <w:p>
+      <w:pPr>
+        <w:rPr>
+          <w:rFonts w:ascii="Calibri" w:hAnsi="Calibri" w:cs="Calibri"/>
+          <w:sz w:val="28"/>
+          <w:szCs w:val="28"/>
+          <w:lang w:val="da-DK"/>
+        </w:rPr>
+      </w:pPr>
+    </w:p>
+    <w:p>
+      <w:pPr>
+        <w:rPr>
+          <w:rFonts w:ascii="Calibri" w:hAnsi="Calibri" w:cs="Calibri"/>
+          <w:b/>
+          <w:bCs/>
+          <w:sz w:val="28"/>
+          <w:szCs w:val="28"/>
+          <w:lang w:val="da-DK"/>
+        </w:rPr>
+      </w:pPr>
+      <w:r>
+        <w:rPr>
+          <w:rFonts w:ascii="Calibri" w:hAnsi="Calibri" w:cs="Calibri"/>
+          <w:b/>
+          <w:bCs/>
+          <w:sz w:val="28"/>
+          <w:szCs w:val="28"/>
+          <w:lang w:val="da-DK"/>
+        </w:rPr>
+        <w:t>29. november</w:t>
+      </w:r>
+    </w:p>
+    <w:p>
+      <w:pPr>
+        <w:rPr>
+          <w:rFonts w:ascii="Calibri" w:hAnsi="Calibri" w:cs="Calibri"/>
+          <w:sz w:val="28"/>
+          <w:szCs w:val="28"/>
+          <w:lang w:val="da-DK"/>
+        </w:rPr>
+      </w:pPr>
+      <w:r>
+        <w:rPr>
+          <w:rFonts w:ascii="Calibri" w:hAnsi="Calibri" w:cs="Calibri"/>
+          <w:sz w:val="28"/>
+          <w:szCs w:val="28"/>
+          <w:lang w:val="da-DK"/>
+        </w:rPr>
+        <w:t>Jeg har fået arbejdet en del på begge rapporter, og mangler kun nogle få emner samt vejledning, før jeg kan sende det videre til gennemlæsning før aflevering.</w:t>
       </w:r>
     </w:p>
     <w:sectPr>
@@ -9766,6 +7957,7 @@
     <w:rsid w:val="00E25F88"/>
     <w:rsid w:val="00EB45CB"/>
     <w:rsid w:val="00F116ED"/>
+    <w:rsid w:val="00FE09D2"/>
   </w:rsids>
   <m:mathPr>
     <m:mathFont m:val="Cambria Math"/>
@@ -11483,6 +9675,24 @@
 </file>
 
 <file path=customXml/item3.xml><?xml version="1.0" encoding="utf-8"?>
+<p:properties xmlns:p="http://schemas.microsoft.com/office/2006/metadata/properties" xmlns:xsi="http://www.w3.org/2001/XMLSchema-instance" xmlns:pc="http://schemas.microsoft.com/office/infopath/2007/PartnerControls">
+  <documentManagement>
+    <Status xmlns="71af3243-3dd4-4a8d-8c0d-dd76da1f02a5">Not started</Status>
+    <MediaServiceKeyPoints xmlns="71af3243-3dd4-4a8d-8c0d-dd76da1f02a5" xsi:nil="true"/>
+  </documentManagement>
+</p:properties>
+</file>
+
+<file path=customXml/item4.xml><?xml version="1.0" encoding="utf-8"?>
+<?mso-contentType ?>
+<FormTemplates xmlns="http://schemas.microsoft.com/sharepoint/v3/contenttype/forms">
+  <Display>DocumentLibraryForm</Display>
+  <Edit>DocumentLibraryForm</Edit>
+  <New>DocumentLibraryForm</New>
+</FormTemplates>
+</file>
+
+<file path=customXml/item5.xml><?xml version="1.0" encoding="utf-8"?>
 <ct:contentTypeSchema xmlns:ct="http://schemas.microsoft.com/office/2006/metadata/contentType" xmlns:ma="http://schemas.microsoft.com/office/2006/metadata/properties/metaAttributes" ct:_="" ma:_="" ma:contentTypeName="Document" ma:contentTypeID="0x01010079F111ED35F8CC479449609E8A0923A6" ma:contentTypeVersion="12" ma:contentTypeDescription="Create a new document." ma:contentTypeScope="" ma:versionID="fa6e671f1cd7e4d96ff9652be322dd5e">
   <xsd:schema xmlns:xsd="http://www.w3.org/2001/XMLSchema" xmlns:xs="http://www.w3.org/2001/XMLSchema" xmlns:p="http://schemas.microsoft.com/office/2006/metadata/properties" xmlns:ns2="71af3243-3dd4-4a8d-8c0d-dd76da1f02a5" xmlns:ns3="16c05727-aa75-4e4a-9b5f-8a80a1165891" targetNamespace="http://schemas.microsoft.com/office/2006/metadata/properties" ma:root="true" ma:fieldsID="4e2496f70b101db0b8013f30a071bbf7" ns2:_="" ns3:_="">
     <xsd:import namespace="71af3243-3dd4-4a8d-8c0d-dd76da1f02a5"/>
@@ -11703,24 +9913,6 @@
 </ct:contentTypeSchema>
 </file>
 
-<file path=customXml/item4.xml><?xml version="1.0" encoding="utf-8"?>
-<?mso-contentType ?>
-<FormTemplates xmlns="http://schemas.microsoft.com/sharepoint/v3/contenttype/forms">
-  <Display>DocumentLibraryForm</Display>
-  <Edit>DocumentLibraryForm</Edit>
-  <New>DocumentLibraryForm</New>
-</FormTemplates>
-</file>
-
-<file path=customXml/item5.xml><?xml version="1.0" encoding="utf-8"?>
-<p:properties xmlns:p="http://schemas.microsoft.com/office/2006/metadata/properties" xmlns:xsi="http://www.w3.org/2001/XMLSchema-instance" xmlns:pc="http://schemas.microsoft.com/office/infopath/2007/PartnerControls">
-  <documentManagement>
-    <Status xmlns="71af3243-3dd4-4a8d-8c0d-dd76da1f02a5">Not started</Status>
-    <MediaServiceKeyPoints xmlns="71af3243-3dd4-4a8d-8c0d-dd76da1f02a5" xsi:nil="true"/>
-  </documentManagement>
-</p:properties>
-</file>
-
 <file path=customXml/itemProps1.xml><?xml version="1.0" encoding="utf-8"?>
 <ds:datastoreItem xmlns:ds="http://schemas.openxmlformats.org/officeDocument/2006/customXml" ds:itemID="{55AF091B-3C7A-41E3-B477-F2FDAA23CFDA}">
   <ds:schemaRefs>
@@ -11738,6 +9930,24 @@
 </file>
 
 <file path=customXml/itemProps3.xml><?xml version="1.0" encoding="utf-8"?>
+<ds:datastoreItem xmlns:ds="http://schemas.openxmlformats.org/officeDocument/2006/customXml" ds:itemID="{05B4A40E-75E0-404B-8386-9A33B9B1B997}">
+  <ds:schemaRefs>
+    <ds:schemaRef ds:uri="http://schemas.microsoft.com/office/2006/metadata/properties"/>
+    <ds:schemaRef ds:uri="http://schemas.microsoft.com/office/infopath/2007/PartnerControls"/>
+    <ds:schemaRef ds:uri="71af3243-3dd4-4a8d-8c0d-dd76da1f02a5"/>
+  </ds:schemaRefs>
+</ds:datastoreItem>
+</file>
+
+<file path=customXml/itemProps4.xml><?xml version="1.0" encoding="utf-8"?>
+<ds:datastoreItem xmlns:ds="http://schemas.openxmlformats.org/officeDocument/2006/customXml" ds:itemID="{9C89F7B8-6C0B-40F1-A916-537F3D957A10}">
+  <ds:schemaRefs>
+    <ds:schemaRef ds:uri="http://schemas.microsoft.com/sharepoint/v3/contenttype/forms"/>
+  </ds:schemaRefs>
+</ds:datastoreItem>
+</file>
+
+<file path=customXml/itemProps5.xml><?xml version="1.0" encoding="utf-8"?>
 <ds:datastoreItem xmlns:ds="http://schemas.openxmlformats.org/officeDocument/2006/customXml" ds:itemID="{6B94A94B-4A54-4B16-81FB-DC3C85B467B0}">
   <ds:schemaRefs>
     <ds:schemaRef ds:uri="http://schemas.microsoft.com/office/2006/metadata/contentType"/>
@@ -11754,22 +9964,4 @@
     <ds:schemaRef ds:uri="http://schemas.microsoft.com/internal/obd"/>
   </ds:schemaRefs>
 </ds:datastoreItem>
-</file>
-
-<file path=customXml/itemProps4.xml><?xml version="1.0" encoding="utf-8"?>
-<ds:datastoreItem xmlns:ds="http://schemas.openxmlformats.org/officeDocument/2006/customXml" ds:itemID="{9C89F7B8-6C0B-40F1-A916-537F3D957A10}">
-  <ds:schemaRefs>
-    <ds:schemaRef ds:uri="http://schemas.microsoft.com/sharepoint/v3/contenttype/forms"/>
-  </ds:schemaRefs>
-</ds:datastoreItem>
-</file>
-
-<file path=customXml/itemProps5.xml><?xml version="1.0" encoding="utf-8"?>
-<ds:datastoreItem xmlns:ds="http://schemas.openxmlformats.org/officeDocument/2006/customXml" ds:itemID="{05B4A40E-75E0-404B-8386-9A33B9B1B997}">
-  <ds:schemaRefs>
-    <ds:schemaRef ds:uri="http://schemas.microsoft.com/office/2006/metadata/properties"/>
-    <ds:schemaRef ds:uri="http://schemas.microsoft.com/office/infopath/2007/PartnerControls"/>
-    <ds:schemaRef ds:uri="71af3243-3dd4-4a8d-8c0d-dd76da1f02a5"/>
-  </ds:schemaRefs>
-</ds:datastoreItem>
 </file>
</xml_diff>